<commit_message>
Manuales y correccion de errores del modulo de expedientes y mi archivo digitalizado
</commit_message>
<xml_diff>
--- a/Documentos/Manuales/Maual de usuario modulo Configuracion.docx
+++ b/Documentos/Manuales/Maual de usuario modulo Configuracion.docx
@@ -1,6 +1,6 @@
 
 <file path=word/document.xml><?xml version="1.0" encoding="utf-8"?>
-<w:document xmlns:wpc="http://schemas.microsoft.com/office/word/2010/wordprocessingCanvas" xmlns:cx="http://schemas.microsoft.com/office/drawing/2014/chartex" xmlns:cx1="http://schemas.microsoft.com/office/drawing/2015/9/8/chartex" xmlns:cx2="http://schemas.microsoft.com/office/drawing/2015/10/21/chartex" xmlns:cx3="http://schemas.microsoft.com/office/drawing/2016/5/9/chartex" xmlns:cx4="http://schemas.microsoft.com/office/drawing/2016/5/10/chartex" xmlns:cx5="http://schemas.microsoft.com/office/drawing/2016/5/11/chartex" xmlns:cx6="http://schemas.microsoft.com/office/drawing/2016/5/12/chartex" xmlns:cx7="http://schemas.microsoft.com/office/drawing/2016/5/13/chartex" xmlns:cx8="http://schemas.microsoft.com/office/drawing/2016/5/14/chartex" xmlns:mc="http://schemas.openxmlformats.org/markup-compatibility/2006" xmlns:aink="http://schemas.microsoft.com/office/drawing/2016/ink" xmlns:am3d="http://schemas.microsoft.com/office/drawing/2017/model3d" xmlns:o="urn:schemas-microsoft-com:office:office" xmlns:oel="http://schemas.microsoft.com/office/2019/extlst" xmlns:r="http://schemas.openxmlformats.org/officeDocument/2006/relationships" xmlns:m="http://schemas.openxmlformats.org/officeDocument/2006/math" xmlns:v="urn:schemas-microsoft-com:vml" xmlns:wp14="http://schemas.microsoft.com/office/word/2010/wordprocessingDrawing" xmlns:wp="http://schemas.openxmlformats.org/drawingml/2006/wordprocessingDrawing" xmlns:w10="urn:schemas-microsoft-com:office:word" xmlns:w="http://schemas.openxmlformats.org/wordprocessingml/2006/main" xmlns:w14="http://schemas.microsoft.com/office/word/2010/wordml" xmlns:w15="http://schemas.microsoft.com/office/word/2012/wordml" xmlns:w16cex="http://schemas.microsoft.com/office/word/2018/wordml/cex" xmlns:w16cid="http://schemas.microsoft.com/office/word/2016/wordml/cid" xmlns:w16="http://schemas.microsoft.com/office/word/2018/wordml" xmlns:w16du="http://schemas.microsoft.com/office/word/2023/wordml/word16du" xmlns:w16sdtdh="http://schemas.microsoft.com/office/word/2020/wordml/sdtdatahash" xmlns:w16se="http://schemas.microsoft.com/office/word/2015/wordml/symex" xmlns:wpg="http://schemas.microsoft.com/office/word/2010/wordprocessingGroup" xmlns:wpi="http://schemas.microsoft.com/office/word/2010/wordprocessingInk" xmlns:wne="http://schemas.microsoft.com/office/word/2006/wordml" xmlns:wps="http://schemas.microsoft.com/office/word/2010/wordprocessingShape" mc:Ignorable="w14 w15 w16se w16cid w16 w16cex w16sdtdh w16du wp14">
+<w:document xmlns:wpc="http://schemas.microsoft.com/office/word/2010/wordprocessingCanvas" xmlns:cx="http://schemas.microsoft.com/office/drawing/2014/chartex" xmlns:mc="http://schemas.openxmlformats.org/markup-compatibility/2006" xmlns:o="urn:schemas-microsoft-com:office:office" xmlns:r="http://schemas.openxmlformats.org/officeDocument/2006/relationships" xmlns:m="http://schemas.openxmlformats.org/officeDocument/2006/math" xmlns:v="urn:schemas-microsoft-com:vml" xmlns:wp14="http://schemas.microsoft.com/office/word/2010/wordprocessingDrawing" xmlns:wp="http://schemas.openxmlformats.org/drawingml/2006/wordprocessingDrawing" xmlns:w10="urn:schemas-microsoft-com:office:word" xmlns:w="http://schemas.openxmlformats.org/wordprocessingml/2006/main" xmlns:w14="http://schemas.microsoft.com/office/word/2010/wordml" xmlns:w15="http://schemas.microsoft.com/office/word/2012/wordml" xmlns:w16se="http://schemas.microsoft.com/office/word/2015/wordml/symex" xmlns:wpg="http://schemas.microsoft.com/office/word/2010/wordprocessingGroup" xmlns:wpi="http://schemas.microsoft.com/office/word/2010/wordprocessingInk" xmlns:wne="http://schemas.microsoft.com/office/word/2006/wordml" xmlns:wps="http://schemas.microsoft.com/office/word/2010/wordprocessingShape" mc:Ignorable="w14 w15 w16se wp14">
   <w:body>
     <w:sdt>
       <w:sdtPr>
@@ -10,6 +10,7 @@
           <w:docPartUnique/>
         </w:docPartObj>
       </w:sdtPr>
+      <w:sdtEndPr/>
       <w:sdtContent>
         <w:p>
           <w:pPr>
@@ -18,7 +19,7 @@
           <w:r>
             <w:rPr>
               <w:noProof/>
-              <w:lang w:val="es-CO" w:eastAsia="es-CO"/>
+              <w:lang w:val="en-US"/>
             </w:rPr>
             <mc:AlternateContent>
               <mc:Choice Requires="wps">
@@ -71,6 +72,7 @@
                                   <w:dataBinding w:prefixMappings="xmlns:ns0='http://schemas.microsoft.com/office/2006/coverPageProps'" w:xpath="/ns0:CoverPageProperties[1]/ns0:Abstract[1]" w:storeItemID="{55AF091B-3C7A-41E3-B477-F2FDAA23CFDA}"/>
                                   <w:text/>
                                 </w:sdtPr>
+                                <w:sdtEndPr/>
                                 <w:sdtContent>
                                   <w:p>
                                     <w:pPr>
@@ -109,7 +111,8 @@
               </mc:Choice>
               <mc:Fallback>
                 <w:pict>
-                  <v:rect w14:anchorId="11249AA7" id="Rectángulo 16" o:spid="_x0000_s1026" style="position:absolute;margin-left:12.15pt;margin-top:16.85pt;width:422.3pt;height:807.95pt;z-index:251659264;visibility:visible;mso-wrap-style:square;mso-width-percent:690;mso-height-percent:0;mso-wrap-distance-left:9pt;mso-wrap-distance-top:0;mso-wrap-distance-right:9pt;mso-wrap-distance-bottom:0;mso-position-horizontal:absolute;mso-position-horizontal-relative:page;mso-position-vertical:absolute;mso-position-vertical-relative:page;mso-width-percent:690;mso-height-percent:0;mso-width-relative:page;mso-height-relative:page;v-text-anchor:middle" o:gfxdata="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" fillcolor="#5b9bd5 [3204]" stroked="f">
+                  <v:rect w14:anchorId="11249AA7" id="Rectángulo 16" o:spid="_x0000_s1026" style="position:absolute;margin-left:12.15pt;margin-top:16.85pt;width:422.3pt;height:807.95pt;z-index:251659264;visibility:visible;mso-wrap-style:square;mso-width-percent:690;mso-height-percent:0;mso-wrap-distance-left:9pt;mso-wrap-distance-top:0;mso-wrap-distance-right:9pt;mso-wrap-distance-bottom:0;mso-position-horizontal:absolute;mso-position-horizontal-relative:page;mso-position-vertical:absolute;mso-position-vertical-relative:page;mso-width-percent:690;mso-height-percent:0;mso-width-relative:page;mso-height-relative:page;v-text-anchor:middle" o:gfxdata="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" fillcolor="#5b9bd5 [3204]" stroked="f">
+                    <v:path arrowok="t"/>
                     <v:textbox inset="21.6pt,1in,21.6pt">
                       <w:txbxContent>
                         <w:sdt>
@@ -122,6 +125,7 @@
                             <w:dataBinding w:prefixMappings="xmlns:ns0='http://schemas.microsoft.com/office/2006/coverPageProps'" w:xpath="/ns0:CoverPageProperties[1]/ns0:Abstract[1]" w:storeItemID="{55AF091B-3C7A-41E3-B477-F2FDAA23CFDA}"/>
                             <w:text/>
                           </w:sdtPr>
+                          <w:sdtEndPr/>
                           <w:sdtContent>
                             <w:p>
                               <w:pPr>
@@ -152,7 +156,7 @@
           <w:r>
             <w:rPr>
               <w:noProof/>
-              <w:lang w:val="es-CO" w:eastAsia="es-CO"/>
+              <w:lang w:val="en-US"/>
             </w:rPr>
             <mc:AlternateContent>
               <mc:Choice Requires="wps">
@@ -235,6 +239,7 @@
                                   <w:dataBinding w:prefixMappings="xmlns:ns0='http://schemas.openxmlformats.org/package/2006/metadata/core-properties' xmlns:ns1='http://purl.org/dc/elements/1.1/'" w:xpath="/ns0:coreProperties[1]/ns1:subject[1]" w:storeItemID="{6C3C8BC8-F283-45AE-878A-BAB7291924A1}"/>
                                   <w:text/>
                                 </w:sdtPr>
+                                <w:sdtEndPr/>
                                 <w:sdtContent>
                                   <w:p>
                                     <w:pPr>
@@ -304,7 +309,8 @@
               </mc:Choice>
               <mc:Fallback>
                 <w:pict>
-                  <v:rect w14:anchorId="444DC073" id="Rectángulo 472" o:spid="_x0000_s1027" style="position:absolute;margin-left:0;margin-top:0;width:148.1pt;height:760.3pt;z-index:251660288;visibility:visible;mso-wrap-style:square;mso-width-percent:242;mso-height-percent:960;mso-left-percent:730;mso-wrap-distance-left:9pt;mso-wrap-distance-top:0;mso-wrap-distance-right:9pt;mso-wrap-distance-bottom:0;mso-position-horizontal-relative:page;mso-position-vertical:center;mso-position-vertical-relative:page;mso-width-percent:242;mso-height-percent:960;mso-left-percent:730;mso-width-relative:page;mso-height-relative:page;v-text-anchor:middle" o:gfxdata="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" fillcolor="#1f4d78 [1604]" stroked="f" strokeweight="1pt">
+                  <v:rect w14:anchorId="444DC073" id="Rectángulo 472" o:spid="_x0000_s1027" style="position:absolute;margin-left:0;margin-top:0;width:148.1pt;height:760.3pt;z-index:251660288;visibility:visible;mso-wrap-style:square;mso-width-percent:242;mso-height-percent:960;mso-left-percent:730;mso-wrap-distance-left:9pt;mso-wrap-distance-top:0;mso-wrap-distance-right:9pt;mso-wrap-distance-bottom:0;mso-position-horizontal-relative:page;mso-position-vertical:center;mso-position-vertical-relative:page;mso-width-percent:242;mso-height-percent:960;mso-left-percent:730;mso-width-relative:page;mso-height-relative:page;v-text-anchor:middle" o:gfxdata="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" fillcolor="#1f4d78 [1604]" stroked="f" strokeweight="1pt">
+                    <v:path arrowok="t"/>
                     <v:textbox inset="14.4pt,,14.4pt">
                       <w:txbxContent>
                         <w:sdt>
@@ -320,6 +326,7 @@
                             <w:dataBinding w:prefixMappings="xmlns:ns0='http://schemas.openxmlformats.org/package/2006/metadata/core-properties' xmlns:ns1='http://purl.org/dc/elements/1.1/'" w:xpath="/ns0:coreProperties[1]/ns1:subject[1]" w:storeItemID="{6C3C8BC8-F283-45AE-878A-BAB7291924A1}"/>
                             <w:text/>
                           </w:sdtPr>
+                          <w:sdtEndPr/>
                           <w:sdtContent>
                             <w:p>
                               <w:pPr>
@@ -389,7 +396,7 @@
             <w:rPr>
               <w:noProof/>
               <w:color w:val="FFFFFF" w:themeColor="background1"/>
-              <w:lang w:val="es-CO" w:eastAsia="es-CO"/>
+              <w:lang w:val="en-US"/>
             </w:rPr>
             <w:drawing>
               <wp:anchor distT="0" distB="0" distL="114300" distR="114300" simplePos="0" relativeHeight="251661312" behindDoc="0" locked="0" layoutInCell="1" allowOverlap="1" wp14:anchorId="75DCD610" wp14:editId="02E4A811">
@@ -497,13 +504,14 @@
           <w:pPr>
             <w:pStyle w:val="TDC1"/>
             <w:tabs>
+              <w:tab w:val="left" w:pos="440"/>
               <w:tab w:val="right" w:leader="dot" w:pos="8494"/>
             </w:tabs>
             <w:rPr>
               <w:noProof/>
               <w:sz w:val="22"/>
               <w:szCs w:val="22"/>
-              <w:lang w:eastAsia="es-ES"/>
+              <w:lang w:val="en-US"/>
             </w:rPr>
           </w:pPr>
           <w:r>
@@ -515,23 +523,174 @@
           <w:r>
             <w:fldChar w:fldCharType="separate"/>
           </w:r>
-          <w:hyperlink w:anchor="_Toc21546870" w:history="1">
+          <w:bookmarkStart w:id="0" w:name="_GoBack"/>
+          <w:bookmarkEnd w:id="0"/>
+          <w:r>
+            <w:rPr>
+              <w:rStyle w:val="Hipervnculo"/>
+              <w:noProof/>
+            </w:rPr>
+            <w:fldChar w:fldCharType="begin"/>
+          </w:r>
+          <w:r>
+            <w:rPr>
+              <w:rStyle w:val="Hipervnculo"/>
+              <w:noProof/>
+            </w:rPr>
+            <w:instrText xml:space="preserve"> </w:instrText>
+          </w:r>
+          <w:r>
+            <w:rPr>
+              <w:noProof/>
+            </w:rPr>
+            <w:instrText>HYPERLINK \l "_Toc174021550"</w:instrText>
+          </w:r>
+          <w:r>
+            <w:rPr>
+              <w:rStyle w:val="Hipervnculo"/>
+              <w:noProof/>
+            </w:rPr>
+            <w:instrText xml:space="preserve"> </w:instrText>
+          </w:r>
+          <w:r>
+            <w:rPr>
+              <w:rStyle w:val="Hipervnculo"/>
+              <w:noProof/>
+            </w:rPr>
+          </w:r>
+          <w:r>
+            <w:rPr>
+              <w:rStyle w:val="Hipervnculo"/>
+              <w:noProof/>
+            </w:rPr>
+            <w:fldChar w:fldCharType="separate"/>
+          </w:r>
+          <w:r>
+            <w:rPr>
+              <w:rStyle w:val="Hipervnculo"/>
+              <w:noProof/>
+            </w:rPr>
+            <w:t>1.</w:t>
+          </w:r>
+          <w:r>
+            <w:rPr>
+              <w:noProof/>
+              <w:sz w:val="22"/>
+              <w:szCs w:val="22"/>
+              <w:lang w:val="en-US"/>
+            </w:rPr>
+            <w:tab/>
+          </w:r>
+          <w:r>
+            <w:rPr>
+              <w:rStyle w:val="Hipervnculo"/>
+              <w:noProof/>
+            </w:rPr>
+            <w:t>MANUAL DE USUARIO MÓDULO CONFIGURACION.</w:t>
+          </w:r>
+          <w:r>
+            <w:rPr>
+              <w:noProof/>
+              <w:webHidden/>
+            </w:rPr>
+            <w:tab/>
+          </w:r>
+          <w:r>
+            <w:rPr>
+              <w:noProof/>
+              <w:webHidden/>
+            </w:rPr>
+            <w:fldChar w:fldCharType="begin"/>
+          </w:r>
+          <w:r>
+            <w:rPr>
+              <w:noProof/>
+              <w:webHidden/>
+            </w:rPr>
+            <w:instrText xml:space="preserve"> PAGEREF _Toc174021550 \h </w:instrText>
+          </w:r>
+          <w:r>
+            <w:rPr>
+              <w:noProof/>
+              <w:webHidden/>
+            </w:rPr>
+          </w:r>
+          <w:r>
+            <w:rPr>
+              <w:noProof/>
+              <w:webHidden/>
+            </w:rPr>
+            <w:fldChar w:fldCharType="separate"/>
+          </w:r>
+          <w:r>
+            <w:rPr>
+              <w:noProof/>
+              <w:webHidden/>
+            </w:rPr>
+            <w:t>2</w:t>
+          </w:r>
+          <w:r>
+            <w:rPr>
+              <w:noProof/>
+              <w:webHidden/>
+            </w:rPr>
+            <w:fldChar w:fldCharType="end"/>
+          </w:r>
+          <w:r>
+            <w:rPr>
+              <w:rStyle w:val="Hipervnculo"/>
+              <w:noProof/>
+            </w:rPr>
+            <w:fldChar w:fldCharType="end"/>
+          </w:r>
+        </w:p>
+        <w:p>
+          <w:pPr>
+            <w:pStyle w:val="TDC1"/>
+            <w:tabs>
+              <w:tab w:val="left" w:pos="440"/>
+              <w:tab w:val="right" w:leader="dot" w:pos="8494"/>
+            </w:tabs>
+            <w:rPr>
+              <w:noProof/>
+              <w:sz w:val="22"/>
+              <w:szCs w:val="22"/>
+              <w:lang w:val="en-US"/>
+            </w:rPr>
+          </w:pPr>
+          <w:hyperlink w:anchor="_Toc174021551" w:history="1">
             <w:r>
               <w:rPr>
                 <w:rStyle w:val="Hipervnculo"/>
                 <w:noProof/>
               </w:rPr>
-              <w:t>MANUAL DE USUARIO MÓDULO CONFIGURACION.</w:t>
-            </w:r>
-            <w:r>
-              <w:rPr>
-                <w:noProof/>
-                <w:webHidden/>
+              <w:t>2.</w:t>
+            </w:r>
+            <w:r>
+              <w:rPr>
+                <w:noProof/>
+                <w:sz w:val="22"/>
+                <w:szCs w:val="22"/>
+                <w:lang w:val="en-US"/>
               </w:rPr>
               <w:tab/>
             </w:r>
             <w:r>
               <w:rPr>
+                <w:rStyle w:val="Hipervnculo"/>
+                <w:noProof/>
+              </w:rPr>
+              <w:t>Rutas de Archivo de gestión.</w:t>
+            </w:r>
+            <w:r>
+              <w:rPr>
+                <w:noProof/>
+                <w:webHidden/>
+              </w:rPr>
+              <w:tab/>
+            </w:r>
+            <w:r>
+              <w:rPr>
                 <w:noProof/>
                 <w:webHidden/>
               </w:rPr>
@@ -542,7 +701,7 @@
                 <w:noProof/>
                 <w:webHidden/>
               </w:rPr>
-              <w:instrText xml:space="preserve"> PAGEREF _Toc21546870 \h </w:instrText>
+              <w:instrText xml:space="preserve"> PAGEREF _Toc174021551 \h </w:instrText>
             </w:r>
             <w:r>
               <w:rPr>
@@ -562,7 +721,185 @@
                 <w:noProof/>
                 <w:webHidden/>
               </w:rPr>
-              <w:t>2</w:t>
+              <w:t>3</w:t>
+            </w:r>
+            <w:r>
+              <w:rPr>
+                <w:noProof/>
+                <w:webHidden/>
+              </w:rPr>
+              <w:fldChar w:fldCharType="end"/>
+            </w:r>
+          </w:hyperlink>
+        </w:p>
+        <w:p>
+          <w:pPr>
+            <w:pStyle w:val="TDC2"/>
+            <w:tabs>
+              <w:tab w:val="left" w:pos="880"/>
+              <w:tab w:val="right" w:leader="dot" w:pos="8494"/>
+            </w:tabs>
+            <w:rPr>
+              <w:noProof/>
+              <w:sz w:val="22"/>
+              <w:szCs w:val="22"/>
+              <w:lang w:val="en-US"/>
+            </w:rPr>
+          </w:pPr>
+          <w:hyperlink w:anchor="_Toc174021552" w:history="1">
+            <w:r>
+              <w:rPr>
+                <w:rStyle w:val="Hipervnculo"/>
+                <w:iCs/>
+                <w:noProof/>
+              </w:rPr>
+              <w:t>2.1.</w:t>
+            </w:r>
+            <w:r>
+              <w:rPr>
+                <w:noProof/>
+                <w:sz w:val="22"/>
+                <w:szCs w:val="22"/>
+                <w:lang w:val="en-US"/>
+              </w:rPr>
+              <w:tab/>
+            </w:r>
+            <w:r>
+              <w:rPr>
+                <w:rStyle w:val="Hipervnculo"/>
+                <w:iCs/>
+                <w:noProof/>
+              </w:rPr>
+              <w:t>Listado de registros almacenados.</w:t>
+            </w:r>
+            <w:r>
+              <w:rPr>
+                <w:noProof/>
+                <w:webHidden/>
+              </w:rPr>
+              <w:tab/>
+            </w:r>
+            <w:r>
+              <w:rPr>
+                <w:noProof/>
+                <w:webHidden/>
+              </w:rPr>
+              <w:fldChar w:fldCharType="begin"/>
+            </w:r>
+            <w:r>
+              <w:rPr>
+                <w:noProof/>
+                <w:webHidden/>
+              </w:rPr>
+              <w:instrText xml:space="preserve"> PAGEREF _Toc174021552 \h </w:instrText>
+            </w:r>
+            <w:r>
+              <w:rPr>
+                <w:noProof/>
+                <w:webHidden/>
+              </w:rPr>
+            </w:r>
+            <w:r>
+              <w:rPr>
+                <w:noProof/>
+                <w:webHidden/>
+              </w:rPr>
+              <w:fldChar w:fldCharType="separate"/>
+            </w:r>
+            <w:r>
+              <w:rPr>
+                <w:noProof/>
+                <w:webHidden/>
+              </w:rPr>
+              <w:t>3</w:t>
+            </w:r>
+            <w:r>
+              <w:rPr>
+                <w:noProof/>
+                <w:webHidden/>
+              </w:rPr>
+              <w:fldChar w:fldCharType="end"/>
+            </w:r>
+          </w:hyperlink>
+        </w:p>
+        <w:p>
+          <w:pPr>
+            <w:pStyle w:val="TDC2"/>
+            <w:tabs>
+              <w:tab w:val="left" w:pos="880"/>
+              <w:tab w:val="right" w:leader="dot" w:pos="8494"/>
+            </w:tabs>
+            <w:rPr>
+              <w:noProof/>
+              <w:sz w:val="22"/>
+              <w:szCs w:val="22"/>
+              <w:lang w:val="en-US"/>
+            </w:rPr>
+          </w:pPr>
+          <w:hyperlink w:anchor="_Toc174021553" w:history="1">
+            <w:r>
+              <w:rPr>
+                <w:rStyle w:val="Hipervnculo"/>
+                <w:noProof/>
+              </w:rPr>
+              <w:t>2.2.</w:t>
+            </w:r>
+            <w:r>
+              <w:rPr>
+                <w:noProof/>
+                <w:sz w:val="22"/>
+                <w:szCs w:val="22"/>
+                <w:lang w:val="en-US"/>
+              </w:rPr>
+              <w:tab/>
+            </w:r>
+            <w:r>
+              <w:rPr>
+                <w:rStyle w:val="Hipervnculo"/>
+                <w:noProof/>
+              </w:rPr>
+              <w:t>Nuevo registro.</w:t>
+            </w:r>
+            <w:r>
+              <w:rPr>
+                <w:noProof/>
+                <w:webHidden/>
+              </w:rPr>
+              <w:tab/>
+            </w:r>
+            <w:r>
+              <w:rPr>
+                <w:noProof/>
+                <w:webHidden/>
+              </w:rPr>
+              <w:fldChar w:fldCharType="begin"/>
+            </w:r>
+            <w:r>
+              <w:rPr>
+                <w:noProof/>
+                <w:webHidden/>
+              </w:rPr>
+              <w:instrText xml:space="preserve"> PAGEREF _Toc174021553 \h </w:instrText>
+            </w:r>
+            <w:r>
+              <w:rPr>
+                <w:noProof/>
+                <w:webHidden/>
+              </w:rPr>
+            </w:r>
+            <w:r>
+              <w:rPr>
+                <w:noProof/>
+                <w:webHidden/>
+              </w:rPr>
+              <w:fldChar w:fldCharType="separate"/>
+            </w:r>
+            <w:r>
+              <w:rPr>
+                <w:noProof/>
+                <w:webHidden/>
+              </w:rPr>
+              <w:t>3</w:t>
             </w:r>
             <w:r>
               <w:rPr>
@@ -584,23 +921,23 @@
               <w:noProof/>
               <w:sz w:val="22"/>
               <w:szCs w:val="22"/>
-              <w:lang w:eastAsia="es-ES"/>
+              <w:lang w:val="en-US"/>
             </w:rPr>
           </w:pPr>
-          <w:hyperlink w:anchor="_Toc21546871" w:history="1">
+          <w:hyperlink w:anchor="_Toc174021554" w:history="1">
             <w:r>
               <w:rPr>
                 <w:rStyle w:val="Hipervnculo"/>
                 <w:noProof/>
               </w:rPr>
-              <w:t>1.</w:t>
+              <w:t>3.</w:t>
             </w:r>
             <w:r>
               <w:rPr>
                 <w:noProof/>
                 <w:sz w:val="22"/>
                 <w:szCs w:val="22"/>
-                <w:lang w:eastAsia="es-ES"/>
+                <w:lang w:val="en-US"/>
               </w:rPr>
               <w:tab/>
             </w:r>
@@ -609,7 +946,7 @@
                 <w:rStyle w:val="Hipervnculo"/>
                 <w:noProof/>
               </w:rPr>
-              <w:t>Rutas de Archivo de gestión.</w:t>
+              <w:t>Rutas para archivos Temp.</w:t>
             </w:r>
             <w:r>
               <w:rPr>
@@ -630,7 +967,7 @@
                 <w:noProof/>
                 <w:webHidden/>
               </w:rPr>
-              <w:instrText xml:space="preserve"> PAGEREF _Toc21546871 \h </w:instrText>
+              <w:instrText xml:space="preserve"> PAGEREF _Toc174021554 \h </w:instrText>
             </w:r>
             <w:r>
               <w:rPr>
@@ -650,7 +987,7 @@
                 <w:noProof/>
                 <w:webHidden/>
               </w:rPr>
-              <w:t>3</w:t>
+              <w:t>5</w:t>
             </w:r>
             <w:r>
               <w:rPr>
@@ -665,20 +1002,36 @@
           <w:pPr>
             <w:pStyle w:val="TDC2"/>
             <w:tabs>
+              <w:tab w:val="left" w:pos="880"/>
               <w:tab w:val="right" w:leader="dot" w:pos="8494"/>
             </w:tabs>
             <w:rPr>
               <w:noProof/>
               <w:sz w:val="22"/>
               <w:szCs w:val="22"/>
-              <w:lang w:eastAsia="es-ES"/>
+              <w:lang w:val="en-US"/>
             </w:rPr>
           </w:pPr>
-          <w:hyperlink w:anchor="_Toc21546872" w:history="1">
+          <w:hyperlink w:anchor="_Toc174021555" w:history="1">
             <w:r>
               <w:rPr>
                 <w:rStyle w:val="Hipervnculo"/>
-                <w:iCs/>
+                <w:noProof/>
+              </w:rPr>
+              <w:t>3.1.</w:t>
+            </w:r>
+            <w:r>
+              <w:rPr>
+                <w:noProof/>
+                <w:sz w:val="22"/>
+                <w:szCs w:val="22"/>
+                <w:lang w:val="en-US"/>
+              </w:rPr>
+              <w:tab/>
+            </w:r>
+            <w:r>
+              <w:rPr>
+                <w:rStyle w:val="Hipervnculo"/>
                 <w:noProof/>
               </w:rPr>
               <w:t>Listado de registros almacenados.</w:t>
@@ -702,7 +1055,7 @@
                 <w:noProof/>
                 <w:webHidden/>
               </w:rPr>
-              <w:instrText xml:space="preserve"> PAGEREF _Toc21546872 \h </w:instrText>
+              <w:instrText xml:space="preserve"> PAGEREF _Toc174021555 \h </w:instrText>
             </w:r>
             <w:r>
               <w:rPr>
@@ -722,7 +1075,7 @@
                 <w:noProof/>
                 <w:webHidden/>
               </w:rPr>
-              <w:t>3</w:t>
+              <w:t>5</w:t>
             </w:r>
             <w:r>
               <w:rPr>
@@ -737,21 +1090,38 @@
           <w:pPr>
             <w:pStyle w:val="TDC2"/>
             <w:tabs>
+              <w:tab w:val="left" w:pos="880"/>
               <w:tab w:val="right" w:leader="dot" w:pos="8494"/>
             </w:tabs>
             <w:rPr>
               <w:noProof/>
               <w:sz w:val="22"/>
               <w:szCs w:val="22"/>
-              <w:lang w:eastAsia="es-ES"/>
+              <w:lang w:val="en-US"/>
             </w:rPr>
           </w:pPr>
-          <w:hyperlink w:anchor="_Toc21546873" w:history="1">
+          <w:hyperlink w:anchor="_Toc174021556" w:history="1">
             <w:r>
               <w:rPr>
                 <w:rStyle w:val="Hipervnculo"/>
                 <w:noProof/>
               </w:rPr>
+              <w:t>3.2.</w:t>
+            </w:r>
+            <w:r>
+              <w:rPr>
+                <w:noProof/>
+                <w:sz w:val="22"/>
+                <w:szCs w:val="22"/>
+                <w:lang w:val="en-US"/>
+              </w:rPr>
+              <w:tab/>
+            </w:r>
+            <w:r>
+              <w:rPr>
+                <w:rStyle w:val="Hipervnculo"/>
+                <w:noProof/>
+              </w:rPr>
               <w:t>Nuevo registro.</w:t>
             </w:r>
             <w:r>
@@ -773,7 +1143,7 @@
                 <w:noProof/>
                 <w:webHidden/>
               </w:rPr>
-              <w:instrText xml:space="preserve"> PAGEREF _Toc21546873 \h </w:instrText>
+              <w:instrText xml:space="preserve"> PAGEREF _Toc174021556 \h </w:instrText>
             </w:r>
             <w:r>
               <w:rPr>
@@ -793,7 +1163,7 @@
                 <w:noProof/>
                 <w:webHidden/>
               </w:rPr>
-              <w:t>3</w:t>
+              <w:t>5</w:t>
             </w:r>
             <w:r>
               <w:rPr>
@@ -815,23 +1185,23 @@
               <w:noProof/>
               <w:sz w:val="22"/>
               <w:szCs w:val="22"/>
-              <w:lang w:eastAsia="es-ES"/>
+              <w:lang w:val="en-US"/>
             </w:rPr>
           </w:pPr>
-          <w:hyperlink w:anchor="_Toc21546874" w:history="1">
+          <w:hyperlink w:anchor="_Toc174021557" w:history="1">
             <w:r>
               <w:rPr>
                 <w:rStyle w:val="Hipervnculo"/>
                 <w:noProof/>
               </w:rPr>
-              <w:t>1.</w:t>
+              <w:t>4.</w:t>
             </w:r>
             <w:r>
               <w:rPr>
                 <w:noProof/>
                 <w:sz w:val="22"/>
                 <w:szCs w:val="22"/>
-                <w:lang w:eastAsia="es-ES"/>
+                <w:lang w:val="en-US"/>
               </w:rPr>
               <w:tab/>
             </w:r>
@@ -840,7 +1210,7 @@
                 <w:rStyle w:val="Hipervnculo"/>
                 <w:noProof/>
               </w:rPr>
-              <w:t>Rutas para archivos Temp.</w:t>
+              <w:t>Rutas para archivos de calidad</w:t>
             </w:r>
             <w:r>
               <w:rPr>
@@ -861,7 +1231,7 @@
                 <w:noProof/>
                 <w:webHidden/>
               </w:rPr>
-              <w:instrText xml:space="preserve"> PAGEREF _Toc21546874 \h </w:instrText>
+              <w:instrText xml:space="preserve"> PAGEREF _Toc174021557 \h </w:instrText>
             </w:r>
             <w:r>
               <w:rPr>
@@ -881,7 +1251,7 @@
                 <w:noProof/>
                 <w:webHidden/>
               </w:rPr>
-              <w:t>5</w:t>
+              <w:t>6</w:t>
             </w:r>
             <w:r>
               <w:rPr>
@@ -896,21 +1266,38 @@
           <w:pPr>
             <w:pStyle w:val="TDC2"/>
             <w:tabs>
+              <w:tab w:val="left" w:pos="880"/>
               <w:tab w:val="right" w:leader="dot" w:pos="8494"/>
             </w:tabs>
             <w:rPr>
               <w:noProof/>
               <w:sz w:val="22"/>
               <w:szCs w:val="22"/>
-              <w:lang w:eastAsia="es-ES"/>
+              <w:lang w:val="en-US"/>
             </w:rPr>
           </w:pPr>
-          <w:hyperlink w:anchor="_Toc21546875" w:history="1">
+          <w:hyperlink w:anchor="_Toc174021558" w:history="1">
             <w:r>
               <w:rPr>
                 <w:rStyle w:val="Hipervnculo"/>
                 <w:noProof/>
               </w:rPr>
+              <w:t>4.1.</w:t>
+            </w:r>
+            <w:r>
+              <w:rPr>
+                <w:noProof/>
+                <w:sz w:val="22"/>
+                <w:szCs w:val="22"/>
+                <w:lang w:val="en-US"/>
+              </w:rPr>
+              <w:tab/>
+            </w:r>
+            <w:r>
+              <w:rPr>
+                <w:rStyle w:val="Hipervnculo"/>
+                <w:noProof/>
+              </w:rPr>
               <w:t>Listado de registros almacenados.</w:t>
             </w:r>
             <w:r>
@@ -932,7 +1319,7 @@
                 <w:noProof/>
                 <w:webHidden/>
               </w:rPr>
-              <w:instrText xml:space="preserve"> PAGEREF _Toc21546875 \h </w:instrText>
+              <w:instrText xml:space="preserve"> PAGEREF _Toc174021558 \h </w:instrText>
             </w:r>
             <w:r>
               <w:rPr>
@@ -952,7 +1339,7 @@
                 <w:noProof/>
                 <w:webHidden/>
               </w:rPr>
-              <w:t>5</w:t>
+              <w:t>6</w:t>
             </w:r>
             <w:r>
               <w:rPr>
@@ -967,21 +1354,38 @@
           <w:pPr>
             <w:pStyle w:val="TDC2"/>
             <w:tabs>
+              <w:tab w:val="left" w:pos="880"/>
               <w:tab w:val="right" w:leader="dot" w:pos="8494"/>
             </w:tabs>
             <w:rPr>
               <w:noProof/>
               <w:sz w:val="22"/>
               <w:szCs w:val="22"/>
-              <w:lang w:eastAsia="es-ES"/>
+              <w:lang w:val="en-US"/>
             </w:rPr>
           </w:pPr>
-          <w:hyperlink w:anchor="_Toc21546876" w:history="1">
+          <w:hyperlink w:anchor="_Toc174021559" w:history="1">
             <w:r>
               <w:rPr>
                 <w:rStyle w:val="Hipervnculo"/>
                 <w:noProof/>
               </w:rPr>
+              <w:t>4.2.</w:t>
+            </w:r>
+            <w:r>
+              <w:rPr>
+                <w:noProof/>
+                <w:sz w:val="22"/>
+                <w:szCs w:val="22"/>
+                <w:lang w:val="en-US"/>
+              </w:rPr>
+              <w:tab/>
+            </w:r>
+            <w:r>
+              <w:rPr>
+                <w:rStyle w:val="Hipervnculo"/>
+                <w:noProof/>
+              </w:rPr>
               <w:t>Nuevo registro.</w:t>
             </w:r>
             <w:r>
@@ -1003,7 +1407,7 @@
                 <w:noProof/>
                 <w:webHidden/>
               </w:rPr>
-              <w:instrText xml:space="preserve"> PAGEREF _Toc21546876 \h </w:instrText>
+              <w:instrText xml:space="preserve"> PAGEREF _Toc174021559 \h </w:instrText>
             </w:r>
             <w:r>
               <w:rPr>
@@ -1023,7 +1427,7 @@
                 <w:noProof/>
                 <w:webHidden/>
               </w:rPr>
-              <w:t>5</w:t>
+              <w:t>7</w:t>
             </w:r>
             <w:r>
               <w:rPr>
@@ -1045,23 +1449,23 @@
               <w:noProof/>
               <w:sz w:val="22"/>
               <w:szCs w:val="22"/>
-              <w:lang w:eastAsia="es-ES"/>
+              <w:lang w:val="en-US"/>
             </w:rPr>
           </w:pPr>
-          <w:hyperlink w:anchor="_Toc21546877" w:history="1">
+          <w:hyperlink w:anchor="_Toc174021560" w:history="1">
             <w:r>
               <w:rPr>
                 <w:rStyle w:val="Hipervnculo"/>
                 <w:noProof/>
               </w:rPr>
-              <w:t>2.</w:t>
+              <w:t>5.</w:t>
             </w:r>
             <w:r>
               <w:rPr>
                 <w:noProof/>
                 <w:sz w:val="22"/>
                 <w:szCs w:val="22"/>
-                <w:lang w:eastAsia="es-ES"/>
+                <w:lang w:val="en-US"/>
               </w:rPr>
               <w:tab/>
             </w:r>
@@ -1070,7 +1474,7 @@
                 <w:rStyle w:val="Hipervnculo"/>
                 <w:noProof/>
               </w:rPr>
-              <w:t>Formas de Envió.</w:t>
+              <w:t>Rutas para digitalización ‘Expedientes, Conversión de archivo físico a digital’</w:t>
             </w:r>
             <w:r>
               <w:rPr>
@@ -1091,7 +1495,7 @@
                 <w:noProof/>
                 <w:webHidden/>
               </w:rPr>
-              <w:instrText xml:space="preserve"> PAGEREF _Toc21546877 \h </w:instrText>
+              <w:instrText xml:space="preserve"> PAGEREF _Toc174021560 \h </w:instrText>
             </w:r>
             <w:r>
               <w:rPr>
@@ -1111,7 +1515,7 @@
                 <w:noProof/>
                 <w:webHidden/>
               </w:rPr>
-              <w:t>6</w:t>
+              <w:t>7</w:t>
             </w:r>
             <w:r>
               <w:rPr>
@@ -1133,31 +1537,29 @@
               <w:noProof/>
               <w:sz w:val="22"/>
               <w:szCs w:val="22"/>
-              <w:lang w:eastAsia="es-ES"/>
+              <w:lang w:val="en-US"/>
             </w:rPr>
           </w:pPr>
-          <w:hyperlink w:anchor="_Toc21546878" w:history="1">
+          <w:hyperlink w:anchor="_Toc174021561" w:history="1">
             <w:r>
               <w:rPr>
                 <w:rStyle w:val="Hipervnculo"/>
-                <w:iCs/>
-                <w:noProof/>
-              </w:rPr>
-              <w:t>3.1.</w:t>
+                <w:noProof/>
+              </w:rPr>
+              <w:t>5.1.</w:t>
             </w:r>
             <w:r>
               <w:rPr>
                 <w:noProof/>
                 <w:sz w:val="22"/>
                 <w:szCs w:val="22"/>
-                <w:lang w:eastAsia="es-ES"/>
+                <w:lang w:val="en-US"/>
               </w:rPr>
               <w:tab/>
             </w:r>
             <w:r>
               <w:rPr>
                 <w:rStyle w:val="Hipervnculo"/>
-                <w:iCs/>
                 <w:noProof/>
               </w:rPr>
               <w:t>Listado de registros almacenados.</w:t>
@@ -1181,7 +1583,7 @@
                 <w:noProof/>
                 <w:webHidden/>
               </w:rPr>
-              <w:instrText xml:space="preserve"> PAGEREF _Toc21546878 \h </w:instrText>
+              <w:instrText xml:space="preserve"> PAGEREF _Toc174021561 \h </w:instrText>
             </w:r>
             <w:r>
               <w:rPr>
@@ -1201,7 +1603,7 @@
                 <w:noProof/>
                 <w:webHidden/>
               </w:rPr>
-              <w:t>6</w:t>
+              <w:t>7</w:t>
             </w:r>
             <w:r>
               <w:rPr>
@@ -1223,23 +1625,23 @@
               <w:noProof/>
               <w:sz w:val="22"/>
               <w:szCs w:val="22"/>
-              <w:lang w:eastAsia="es-ES"/>
+              <w:lang w:val="en-US"/>
             </w:rPr>
           </w:pPr>
-          <w:hyperlink w:anchor="_Toc21546879" w:history="1">
+          <w:hyperlink w:anchor="_Toc174021562" w:history="1">
             <w:r>
               <w:rPr>
                 <w:rStyle w:val="Hipervnculo"/>
                 <w:noProof/>
               </w:rPr>
-              <w:t>3.2.</w:t>
+              <w:t>5.2.</w:t>
             </w:r>
             <w:r>
               <w:rPr>
                 <w:noProof/>
                 <w:sz w:val="22"/>
                 <w:szCs w:val="22"/>
-                <w:lang w:eastAsia="es-ES"/>
+                <w:lang w:val="en-US"/>
               </w:rPr>
               <w:tab/>
             </w:r>
@@ -1269,7 +1671,7 @@
                 <w:noProof/>
                 <w:webHidden/>
               </w:rPr>
-              <w:instrText xml:space="preserve"> PAGEREF _Toc21546879 \h </w:instrText>
+              <w:instrText xml:space="preserve"> PAGEREF _Toc174021562 \h </w:instrText>
             </w:r>
             <w:r>
               <w:rPr>
@@ -1289,7 +1691,7 @@
                 <w:noProof/>
                 <w:webHidden/>
               </w:rPr>
-              <w:t>6</w:t>
+              <w:t>8</w:t>
             </w:r>
             <w:r>
               <w:rPr>
@@ -1311,23 +1713,23 @@
               <w:noProof/>
               <w:sz w:val="22"/>
               <w:szCs w:val="22"/>
-              <w:lang w:eastAsia="es-ES"/>
+              <w:lang w:val="en-US"/>
             </w:rPr>
           </w:pPr>
-          <w:hyperlink w:anchor="_Toc21546880" w:history="1">
+          <w:hyperlink w:anchor="_Toc174021563" w:history="1">
             <w:r>
               <w:rPr>
                 <w:rStyle w:val="Hipervnculo"/>
                 <w:noProof/>
               </w:rPr>
-              <w:t>4.</w:t>
+              <w:t>6.</w:t>
             </w:r>
             <w:r>
               <w:rPr>
                 <w:noProof/>
                 <w:sz w:val="22"/>
                 <w:szCs w:val="22"/>
-                <w:lang w:eastAsia="es-ES"/>
+                <w:lang w:val="en-US"/>
               </w:rPr>
               <w:tab/>
             </w:r>
@@ -1336,7 +1738,7 @@
                 <w:rStyle w:val="Hipervnculo"/>
                 <w:noProof/>
               </w:rPr>
-              <w:t>Saludo</w:t>
+              <w:t>Formas de Envió.</w:t>
             </w:r>
             <w:r>
               <w:rPr>
@@ -1357,7 +1759,7 @@
                 <w:noProof/>
                 <w:webHidden/>
               </w:rPr>
-              <w:instrText xml:space="preserve"> PAGEREF _Toc21546880 \h </w:instrText>
+              <w:instrText xml:space="preserve"> PAGEREF _Toc174021563 \h </w:instrText>
             </w:r>
             <w:r>
               <w:rPr>
@@ -1377,78 +1779,7 @@
                 <w:noProof/>
                 <w:webHidden/>
               </w:rPr>
-              <w:t>7</w:t>
-            </w:r>
-            <w:r>
-              <w:rPr>
-                <w:noProof/>
-                <w:webHidden/>
-              </w:rPr>
-              <w:fldChar w:fldCharType="end"/>
-            </w:r>
-          </w:hyperlink>
-        </w:p>
-        <w:p>
-          <w:pPr>
-            <w:pStyle w:val="TDC2"/>
-            <w:tabs>
-              <w:tab w:val="right" w:leader="dot" w:pos="8494"/>
-            </w:tabs>
-            <w:rPr>
-              <w:noProof/>
-              <w:sz w:val="22"/>
-              <w:szCs w:val="22"/>
-              <w:lang w:eastAsia="es-ES"/>
-            </w:rPr>
-          </w:pPr>
-          <w:hyperlink w:anchor="_Toc21546881" w:history="1">
-            <w:r>
-              <w:rPr>
-                <w:rStyle w:val="Hipervnculo"/>
-                <w:noProof/>
-              </w:rPr>
-              <w:t>Listado de registros almacenados.</w:t>
-            </w:r>
-            <w:r>
-              <w:rPr>
-                <w:noProof/>
-                <w:webHidden/>
-              </w:rPr>
-              <w:tab/>
-            </w:r>
-            <w:r>
-              <w:rPr>
-                <w:noProof/>
-                <w:webHidden/>
-              </w:rPr>
-              <w:fldChar w:fldCharType="begin"/>
-            </w:r>
-            <w:r>
-              <w:rPr>
-                <w:noProof/>
-                <w:webHidden/>
-              </w:rPr>
-              <w:instrText xml:space="preserve"> PAGEREF _Toc21546881 \h </w:instrText>
-            </w:r>
-            <w:r>
-              <w:rPr>
-                <w:noProof/>
-                <w:webHidden/>
-              </w:rPr>
-            </w:r>
-            <w:r>
-              <w:rPr>
-                <w:noProof/>
-                <w:webHidden/>
-              </w:rPr>
-              <w:fldChar w:fldCharType="separate"/>
-            </w:r>
-            <w:r>
-              <w:rPr>
-                <w:noProof/>
-                <w:webHidden/>
-              </w:rPr>
-              <w:t>7</w:t>
+              <w:t>8</w:t>
             </w:r>
             <w:r>
               <w:rPr>
@@ -1470,29 +1801,119 @@
               <w:noProof/>
               <w:sz w:val="22"/>
               <w:szCs w:val="22"/>
-              <w:lang w:eastAsia="es-ES"/>
+              <w:lang w:val="en-US"/>
             </w:rPr>
           </w:pPr>
-          <w:hyperlink w:anchor="_Toc21546882" w:history="1">
+          <w:hyperlink w:anchor="_Toc174021564" w:history="1">
             <w:r>
               <w:rPr>
                 <w:rStyle w:val="Hipervnculo"/>
-                <w:noProof/>
-              </w:rPr>
-              <w:t>4.2.</w:t>
+                <w:iCs/>
+                <w:noProof/>
+              </w:rPr>
+              <w:t>6.1.</w:t>
             </w:r>
             <w:r>
               <w:rPr>
                 <w:noProof/>
                 <w:sz w:val="22"/>
                 <w:szCs w:val="22"/>
-                <w:lang w:eastAsia="es-ES"/>
+                <w:lang w:val="en-US"/>
               </w:rPr>
               <w:tab/>
             </w:r>
             <w:r>
               <w:rPr>
                 <w:rStyle w:val="Hipervnculo"/>
+                <w:iCs/>
+                <w:noProof/>
+              </w:rPr>
+              <w:t>Listado de registros almacenados.</w:t>
+            </w:r>
+            <w:r>
+              <w:rPr>
+                <w:noProof/>
+                <w:webHidden/>
+              </w:rPr>
+              <w:tab/>
+            </w:r>
+            <w:r>
+              <w:rPr>
+                <w:noProof/>
+                <w:webHidden/>
+              </w:rPr>
+              <w:fldChar w:fldCharType="begin"/>
+            </w:r>
+            <w:r>
+              <w:rPr>
+                <w:noProof/>
+                <w:webHidden/>
+              </w:rPr>
+              <w:instrText xml:space="preserve"> PAGEREF _Toc174021564 \h </w:instrText>
+            </w:r>
+            <w:r>
+              <w:rPr>
+                <w:noProof/>
+                <w:webHidden/>
+              </w:rPr>
+            </w:r>
+            <w:r>
+              <w:rPr>
+                <w:noProof/>
+                <w:webHidden/>
+              </w:rPr>
+              <w:fldChar w:fldCharType="separate"/>
+            </w:r>
+            <w:r>
+              <w:rPr>
+                <w:noProof/>
+                <w:webHidden/>
+              </w:rPr>
+              <w:t>8</w:t>
+            </w:r>
+            <w:r>
+              <w:rPr>
+                <w:noProof/>
+                <w:webHidden/>
+              </w:rPr>
+              <w:fldChar w:fldCharType="end"/>
+            </w:r>
+          </w:hyperlink>
+        </w:p>
+        <w:p>
+          <w:pPr>
+            <w:pStyle w:val="TDC2"/>
+            <w:tabs>
+              <w:tab w:val="left" w:pos="880"/>
+              <w:tab w:val="right" w:leader="dot" w:pos="8494"/>
+            </w:tabs>
+            <w:rPr>
+              <w:noProof/>
+              <w:sz w:val="22"/>
+              <w:szCs w:val="22"/>
+              <w:lang w:val="en-US"/>
+            </w:rPr>
+          </w:pPr>
+          <w:hyperlink w:anchor="_Toc174021565" w:history="1">
+            <w:r>
+              <w:rPr>
+                <w:rStyle w:val="Hipervnculo"/>
+                <w:noProof/>
+              </w:rPr>
+              <w:t>6.2.</w:t>
+            </w:r>
+            <w:r>
+              <w:rPr>
+                <w:noProof/>
+                <w:sz w:val="22"/>
+                <w:szCs w:val="22"/>
+                <w:lang w:val="en-US"/>
+              </w:rPr>
+              <w:tab/>
+            </w:r>
+            <w:r>
+              <w:rPr>
+                <w:rStyle w:val="Hipervnculo"/>
                 <w:noProof/>
               </w:rPr>
               <w:t>Nuevo registro.</w:t>
@@ -1516,7 +1937,7 @@
                 <w:noProof/>
                 <w:webHidden/>
               </w:rPr>
-              <w:instrText xml:space="preserve"> PAGEREF _Toc21546882 \h </w:instrText>
+              <w:instrText xml:space="preserve"> PAGEREF _Toc174021565 \h </w:instrText>
             </w:r>
             <w:r>
               <w:rPr>
@@ -1536,7 +1957,7 @@
                 <w:noProof/>
                 <w:webHidden/>
               </w:rPr>
-              <w:t>7</w:t>
+              <w:t>9</w:t>
             </w:r>
             <w:r>
               <w:rPr>
@@ -1558,23 +1979,23 @@
               <w:noProof/>
               <w:sz w:val="22"/>
               <w:szCs w:val="22"/>
-              <w:lang w:eastAsia="es-ES"/>
+              <w:lang w:val="en-US"/>
             </w:rPr>
           </w:pPr>
-          <w:hyperlink w:anchor="_Toc21546883" w:history="1">
+          <w:hyperlink w:anchor="_Toc174021566" w:history="1">
             <w:r>
               <w:rPr>
                 <w:rStyle w:val="Hipervnculo"/>
                 <w:noProof/>
               </w:rPr>
-              <w:t>5.</w:t>
+              <w:t>7.</w:t>
             </w:r>
             <w:r>
               <w:rPr>
                 <w:noProof/>
                 <w:sz w:val="22"/>
                 <w:szCs w:val="22"/>
-                <w:lang w:eastAsia="es-ES"/>
+                <w:lang w:val="en-US"/>
               </w:rPr>
               <w:tab/>
             </w:r>
@@ -1583,7 +2004,7 @@
                 <w:rStyle w:val="Hipervnculo"/>
                 <w:noProof/>
               </w:rPr>
-              <w:t>Despedida.</w:t>
+              <w:t>Saludo</w:t>
             </w:r>
             <w:r>
               <w:rPr>
@@ -1604,7 +2025,7 @@
                 <w:noProof/>
                 <w:webHidden/>
               </w:rPr>
-              <w:instrText xml:space="preserve"> PAGEREF _Toc21546883 \h </w:instrText>
+              <w:instrText xml:space="preserve"> PAGEREF _Toc174021566 \h </w:instrText>
             </w:r>
             <w:r>
               <w:rPr>
@@ -1624,7 +2045,7 @@
                 <w:noProof/>
                 <w:webHidden/>
               </w:rPr>
-              <w:t>8</w:t>
+              <w:t>9</w:t>
             </w:r>
             <w:r>
               <w:rPr>
@@ -1646,23 +2067,23 @@
               <w:noProof/>
               <w:sz w:val="22"/>
               <w:szCs w:val="22"/>
-              <w:lang w:eastAsia="es-ES"/>
+              <w:lang w:val="en-US"/>
             </w:rPr>
           </w:pPr>
-          <w:hyperlink w:anchor="_Toc21546884" w:history="1">
+          <w:hyperlink w:anchor="_Toc174021567" w:history="1">
             <w:r>
               <w:rPr>
                 <w:rStyle w:val="Hipervnculo"/>
                 <w:noProof/>
               </w:rPr>
-              <w:t>5.1.</w:t>
+              <w:t>7.1.</w:t>
             </w:r>
             <w:r>
               <w:rPr>
                 <w:noProof/>
                 <w:sz w:val="22"/>
                 <w:szCs w:val="22"/>
-                <w:lang w:eastAsia="es-ES"/>
+                <w:lang w:val="en-US"/>
               </w:rPr>
               <w:tab/>
             </w:r>
@@ -1692,7 +2113,7 @@
                 <w:noProof/>
                 <w:webHidden/>
               </w:rPr>
-              <w:instrText xml:space="preserve"> PAGEREF _Toc21546884 \h </w:instrText>
+              <w:instrText xml:space="preserve"> PAGEREF _Toc174021567 \h </w:instrText>
             </w:r>
             <w:r>
               <w:rPr>
@@ -1712,7 +2133,7 @@
                 <w:noProof/>
                 <w:webHidden/>
               </w:rPr>
-              <w:t>8</w:t>
+              <w:t>9</w:t>
             </w:r>
             <w:r>
               <w:rPr>
@@ -1734,23 +2155,23 @@
               <w:noProof/>
               <w:sz w:val="22"/>
               <w:szCs w:val="22"/>
-              <w:lang w:eastAsia="es-ES"/>
+              <w:lang w:val="en-US"/>
             </w:rPr>
           </w:pPr>
-          <w:hyperlink w:anchor="_Toc21546885" w:history="1">
+          <w:hyperlink w:anchor="_Toc174021568" w:history="1">
             <w:r>
               <w:rPr>
                 <w:rStyle w:val="Hipervnculo"/>
                 <w:noProof/>
               </w:rPr>
-              <w:t>5.2.</w:t>
+              <w:t>7.2.</w:t>
             </w:r>
             <w:r>
               <w:rPr>
                 <w:noProof/>
                 <w:sz w:val="22"/>
                 <w:szCs w:val="22"/>
-                <w:lang w:eastAsia="es-ES"/>
+                <w:lang w:val="en-US"/>
               </w:rPr>
               <w:tab/>
             </w:r>
@@ -1780,7 +2201,7 @@
                 <w:noProof/>
                 <w:webHidden/>
               </w:rPr>
-              <w:instrText xml:space="preserve"> PAGEREF _Toc21546885 \h </w:instrText>
+              <w:instrText xml:space="preserve"> PAGEREF _Toc174021568 \h </w:instrText>
             </w:r>
             <w:r>
               <w:rPr>
@@ -1800,7 +2221,7 @@
                 <w:noProof/>
                 <w:webHidden/>
               </w:rPr>
-              <w:t>8</w:t>
+              <w:t>9</w:t>
             </w:r>
             <w:r>
               <w:rPr>
@@ -1822,23 +2243,23 @@
               <w:noProof/>
               <w:sz w:val="22"/>
               <w:szCs w:val="22"/>
-              <w:lang w:eastAsia="es-ES"/>
+              <w:lang w:val="en-US"/>
             </w:rPr>
           </w:pPr>
-          <w:hyperlink w:anchor="_Toc21546886" w:history="1">
+          <w:hyperlink w:anchor="_Toc174021569" w:history="1">
             <w:r>
               <w:rPr>
                 <w:rStyle w:val="Hipervnculo"/>
                 <w:noProof/>
               </w:rPr>
-              <w:t>6.</w:t>
+              <w:t>8.</w:t>
             </w:r>
             <w:r>
               <w:rPr>
                 <w:noProof/>
                 <w:sz w:val="22"/>
                 <w:szCs w:val="22"/>
-                <w:lang w:eastAsia="es-ES"/>
+                <w:lang w:val="en-US"/>
               </w:rPr>
               <w:tab/>
             </w:r>
@@ -1847,7 +2268,7 @@
                 <w:rStyle w:val="Hipervnculo"/>
                 <w:noProof/>
               </w:rPr>
-              <w:t>Status</w:t>
+              <w:t>Despedida.</w:t>
             </w:r>
             <w:r>
               <w:rPr>
@@ -1868,7 +2289,7 @@
                 <w:noProof/>
                 <w:webHidden/>
               </w:rPr>
-              <w:instrText xml:space="preserve"> PAGEREF _Toc21546886 \h </w:instrText>
+              <w:instrText xml:space="preserve"> PAGEREF _Toc174021569 \h </w:instrText>
             </w:r>
             <w:r>
               <w:rPr>
@@ -1888,7 +2309,7 @@
                 <w:noProof/>
                 <w:webHidden/>
               </w:rPr>
-              <w:t>9</w:t>
+              <w:t>10</w:t>
             </w:r>
             <w:r>
               <w:rPr>
@@ -1910,23 +2331,23 @@
               <w:noProof/>
               <w:sz w:val="22"/>
               <w:szCs w:val="22"/>
-              <w:lang w:eastAsia="es-ES"/>
+              <w:lang w:val="en-US"/>
             </w:rPr>
           </w:pPr>
-          <w:hyperlink w:anchor="_Toc21546887" w:history="1">
+          <w:hyperlink w:anchor="_Toc174021570" w:history="1">
             <w:r>
               <w:rPr>
                 <w:rStyle w:val="Hipervnculo"/>
                 <w:noProof/>
               </w:rPr>
-              <w:t>6.1.</w:t>
+              <w:t>8.1.</w:t>
             </w:r>
             <w:r>
               <w:rPr>
                 <w:noProof/>
                 <w:sz w:val="22"/>
                 <w:szCs w:val="22"/>
-                <w:lang w:eastAsia="es-ES"/>
+                <w:lang w:val="en-US"/>
               </w:rPr>
               <w:tab/>
             </w:r>
@@ -1956,7 +2377,7 @@
                 <w:noProof/>
                 <w:webHidden/>
               </w:rPr>
-              <w:instrText xml:space="preserve"> PAGEREF _Toc21546887 \h </w:instrText>
+              <w:instrText xml:space="preserve"> PAGEREF _Toc174021570 \h </w:instrText>
             </w:r>
             <w:r>
               <w:rPr>
@@ -1976,7 +2397,7 @@
                 <w:noProof/>
                 <w:webHidden/>
               </w:rPr>
-              <w:t>9</w:t>
+              <w:t>10</w:t>
             </w:r>
             <w:r>
               <w:rPr>
@@ -1998,23 +2419,23 @@
               <w:noProof/>
               <w:sz w:val="22"/>
               <w:szCs w:val="22"/>
-              <w:lang w:eastAsia="es-ES"/>
+              <w:lang w:val="en-US"/>
             </w:rPr>
           </w:pPr>
-          <w:hyperlink w:anchor="_Toc21546888" w:history="1">
+          <w:hyperlink w:anchor="_Toc174021571" w:history="1">
             <w:r>
               <w:rPr>
                 <w:rStyle w:val="Hipervnculo"/>
                 <w:noProof/>
               </w:rPr>
-              <w:t>6.2.</w:t>
+              <w:t>8.2.</w:t>
             </w:r>
             <w:r>
               <w:rPr>
                 <w:noProof/>
                 <w:sz w:val="22"/>
                 <w:szCs w:val="22"/>
-                <w:lang w:eastAsia="es-ES"/>
+                <w:lang w:val="en-US"/>
               </w:rPr>
               <w:tab/>
             </w:r>
@@ -2044,7 +2465,7 @@
                 <w:noProof/>
                 <w:webHidden/>
               </w:rPr>
-              <w:instrText xml:space="preserve"> PAGEREF _Toc21546888 \h </w:instrText>
+              <w:instrText xml:space="preserve"> PAGEREF _Toc174021571 \h </w:instrText>
             </w:r>
             <w:r>
               <w:rPr>
@@ -2064,7 +2485,7 @@
                 <w:noProof/>
                 <w:webHidden/>
               </w:rPr>
-              <w:t>9</w:t>
+              <w:t>10</w:t>
             </w:r>
             <w:r>
               <w:rPr>
@@ -2086,23 +2507,23 @@
               <w:noProof/>
               <w:sz w:val="22"/>
               <w:szCs w:val="22"/>
-              <w:lang w:eastAsia="es-ES"/>
+              <w:lang w:val="en-US"/>
             </w:rPr>
           </w:pPr>
-          <w:hyperlink w:anchor="_Toc21546889" w:history="1">
+          <w:hyperlink w:anchor="_Toc174021572" w:history="1">
             <w:r>
               <w:rPr>
                 <w:rStyle w:val="Hipervnculo"/>
                 <w:noProof/>
               </w:rPr>
-              <w:t>7.</w:t>
+              <w:t>9.</w:t>
             </w:r>
             <w:r>
               <w:rPr>
                 <w:noProof/>
                 <w:sz w:val="22"/>
                 <w:szCs w:val="22"/>
-                <w:lang w:eastAsia="es-ES"/>
+                <w:lang w:val="en-US"/>
               </w:rPr>
               <w:tab/>
             </w:r>
@@ -2111,6 +2532,270 @@
                 <w:rStyle w:val="Hipervnculo"/>
                 <w:noProof/>
               </w:rPr>
+              <w:t>Status</w:t>
+            </w:r>
+            <w:r>
+              <w:rPr>
+                <w:noProof/>
+                <w:webHidden/>
+              </w:rPr>
+              <w:tab/>
+            </w:r>
+            <w:r>
+              <w:rPr>
+                <w:noProof/>
+                <w:webHidden/>
+              </w:rPr>
+              <w:fldChar w:fldCharType="begin"/>
+            </w:r>
+            <w:r>
+              <w:rPr>
+                <w:noProof/>
+                <w:webHidden/>
+              </w:rPr>
+              <w:instrText xml:space="preserve"> PAGEREF _Toc174021572 \h </w:instrText>
+            </w:r>
+            <w:r>
+              <w:rPr>
+                <w:noProof/>
+                <w:webHidden/>
+              </w:rPr>
+            </w:r>
+            <w:r>
+              <w:rPr>
+                <w:noProof/>
+                <w:webHidden/>
+              </w:rPr>
+              <w:fldChar w:fldCharType="separate"/>
+            </w:r>
+            <w:r>
+              <w:rPr>
+                <w:noProof/>
+                <w:webHidden/>
+              </w:rPr>
+              <w:t>11</w:t>
+            </w:r>
+            <w:r>
+              <w:rPr>
+                <w:noProof/>
+                <w:webHidden/>
+              </w:rPr>
+              <w:fldChar w:fldCharType="end"/>
+            </w:r>
+          </w:hyperlink>
+        </w:p>
+        <w:p>
+          <w:pPr>
+            <w:pStyle w:val="TDC2"/>
+            <w:tabs>
+              <w:tab w:val="left" w:pos="880"/>
+              <w:tab w:val="right" w:leader="dot" w:pos="8494"/>
+            </w:tabs>
+            <w:rPr>
+              <w:noProof/>
+              <w:sz w:val="22"/>
+              <w:szCs w:val="22"/>
+              <w:lang w:val="en-US"/>
+            </w:rPr>
+          </w:pPr>
+          <w:hyperlink w:anchor="_Toc174021573" w:history="1">
+            <w:r>
+              <w:rPr>
+                <w:rStyle w:val="Hipervnculo"/>
+                <w:noProof/>
+              </w:rPr>
+              <w:t>9.1.</w:t>
+            </w:r>
+            <w:r>
+              <w:rPr>
+                <w:noProof/>
+                <w:sz w:val="22"/>
+                <w:szCs w:val="22"/>
+                <w:lang w:val="en-US"/>
+              </w:rPr>
+              <w:tab/>
+            </w:r>
+            <w:r>
+              <w:rPr>
+                <w:rStyle w:val="Hipervnculo"/>
+                <w:noProof/>
+              </w:rPr>
+              <w:t>Listado de registros almacenados.</w:t>
+            </w:r>
+            <w:r>
+              <w:rPr>
+                <w:noProof/>
+                <w:webHidden/>
+              </w:rPr>
+              <w:tab/>
+            </w:r>
+            <w:r>
+              <w:rPr>
+                <w:noProof/>
+                <w:webHidden/>
+              </w:rPr>
+              <w:fldChar w:fldCharType="begin"/>
+            </w:r>
+            <w:r>
+              <w:rPr>
+                <w:noProof/>
+                <w:webHidden/>
+              </w:rPr>
+              <w:instrText xml:space="preserve"> PAGEREF _Toc174021573 \h </w:instrText>
+            </w:r>
+            <w:r>
+              <w:rPr>
+                <w:noProof/>
+                <w:webHidden/>
+              </w:rPr>
+            </w:r>
+            <w:r>
+              <w:rPr>
+                <w:noProof/>
+                <w:webHidden/>
+              </w:rPr>
+              <w:fldChar w:fldCharType="separate"/>
+            </w:r>
+            <w:r>
+              <w:rPr>
+                <w:noProof/>
+                <w:webHidden/>
+              </w:rPr>
+              <w:t>11</w:t>
+            </w:r>
+            <w:r>
+              <w:rPr>
+                <w:noProof/>
+                <w:webHidden/>
+              </w:rPr>
+              <w:fldChar w:fldCharType="end"/>
+            </w:r>
+          </w:hyperlink>
+        </w:p>
+        <w:p>
+          <w:pPr>
+            <w:pStyle w:val="TDC2"/>
+            <w:tabs>
+              <w:tab w:val="left" w:pos="880"/>
+              <w:tab w:val="right" w:leader="dot" w:pos="8494"/>
+            </w:tabs>
+            <w:rPr>
+              <w:noProof/>
+              <w:sz w:val="22"/>
+              <w:szCs w:val="22"/>
+              <w:lang w:val="en-US"/>
+            </w:rPr>
+          </w:pPr>
+          <w:hyperlink w:anchor="_Toc174021574" w:history="1">
+            <w:r>
+              <w:rPr>
+                <w:rStyle w:val="Hipervnculo"/>
+                <w:noProof/>
+              </w:rPr>
+              <w:t>9.2.</w:t>
+            </w:r>
+            <w:r>
+              <w:rPr>
+                <w:noProof/>
+                <w:sz w:val="22"/>
+                <w:szCs w:val="22"/>
+                <w:lang w:val="en-US"/>
+              </w:rPr>
+              <w:tab/>
+            </w:r>
+            <w:r>
+              <w:rPr>
+                <w:rStyle w:val="Hipervnculo"/>
+                <w:noProof/>
+              </w:rPr>
+              <w:t>Nuevo registro.</w:t>
+            </w:r>
+            <w:r>
+              <w:rPr>
+                <w:noProof/>
+                <w:webHidden/>
+              </w:rPr>
+              <w:tab/>
+            </w:r>
+            <w:r>
+              <w:rPr>
+                <w:noProof/>
+                <w:webHidden/>
+              </w:rPr>
+              <w:fldChar w:fldCharType="begin"/>
+            </w:r>
+            <w:r>
+              <w:rPr>
+                <w:noProof/>
+                <w:webHidden/>
+              </w:rPr>
+              <w:instrText xml:space="preserve"> PAGEREF _Toc174021574 \h </w:instrText>
+            </w:r>
+            <w:r>
+              <w:rPr>
+                <w:noProof/>
+                <w:webHidden/>
+              </w:rPr>
+            </w:r>
+            <w:r>
+              <w:rPr>
+                <w:noProof/>
+                <w:webHidden/>
+              </w:rPr>
+              <w:fldChar w:fldCharType="separate"/>
+            </w:r>
+            <w:r>
+              <w:rPr>
+                <w:noProof/>
+                <w:webHidden/>
+              </w:rPr>
+              <w:t>12</w:t>
+            </w:r>
+            <w:r>
+              <w:rPr>
+                <w:noProof/>
+                <w:webHidden/>
+              </w:rPr>
+              <w:fldChar w:fldCharType="end"/>
+            </w:r>
+          </w:hyperlink>
+        </w:p>
+        <w:p>
+          <w:pPr>
+            <w:pStyle w:val="TDC1"/>
+            <w:tabs>
+              <w:tab w:val="left" w:pos="660"/>
+              <w:tab w:val="right" w:leader="dot" w:pos="8494"/>
+            </w:tabs>
+            <w:rPr>
+              <w:noProof/>
+              <w:sz w:val="22"/>
+              <w:szCs w:val="22"/>
+              <w:lang w:val="en-US"/>
+            </w:rPr>
+          </w:pPr>
+          <w:hyperlink w:anchor="_Toc174021575" w:history="1">
+            <w:r>
+              <w:rPr>
+                <w:rStyle w:val="Hipervnculo"/>
+                <w:noProof/>
+              </w:rPr>
+              <w:t>10.</w:t>
+            </w:r>
+            <w:r>
+              <w:rPr>
+                <w:noProof/>
+                <w:sz w:val="22"/>
+                <w:szCs w:val="22"/>
+                <w:lang w:val="en-US"/>
+              </w:rPr>
+              <w:tab/>
+            </w:r>
+            <w:r>
+              <w:rPr>
+                <w:rStyle w:val="Hipervnculo"/>
+                <w:noProof/>
+              </w:rPr>
               <w:t>Otras Configuraciones.</w:t>
             </w:r>
             <w:r>
@@ -2132,7 +2817,7 @@
                 <w:noProof/>
                 <w:webHidden/>
               </w:rPr>
-              <w:instrText xml:space="preserve"> PAGEREF _Toc21546889 \h </w:instrText>
+              <w:instrText xml:space="preserve"> PAGEREF _Toc174021575 \h </w:instrText>
             </w:r>
             <w:r>
               <w:rPr>
@@ -2152,7 +2837,7 @@
                 <w:noProof/>
                 <w:webHidden/>
               </w:rPr>
-              <w:t>10</w:t>
+              <w:t>12</w:t>
             </w:r>
             <w:r>
               <w:rPr>
@@ -2343,9 +3028,8 @@
       <w:pPr>
         <w:pStyle w:val="Ttulo1"/>
       </w:pPr>
-      <w:bookmarkStart w:id="0" w:name="_Toc21546870"/>
-      <w:r>
-        <w:lastRenderedPageBreak/>
+      <w:bookmarkStart w:id="1" w:name="_Toc174021550"/>
+      <w:r>
         <w:t xml:space="preserve">MANUAL DE USUARIO MÓDULO </w:t>
       </w:r>
       <w:r>
@@ -2354,7 +3038,7 @@
       <w:r>
         <w:t>.</w:t>
       </w:r>
-      <w:bookmarkEnd w:id="0"/>
+      <w:bookmarkEnd w:id="1"/>
     </w:p>
     <w:p>
       <w:pPr>
@@ -2622,15 +3306,14 @@
       <w:pPr>
         <w:pStyle w:val="Ttulo1"/>
       </w:pPr>
-      <w:bookmarkStart w:id="1" w:name="_Toc21546871"/>
-      <w:r>
-        <w:lastRenderedPageBreak/>
+      <w:bookmarkStart w:id="2" w:name="_Toc174021551"/>
+      <w:r>
         <w:t>Rutas de Archivo de gestión</w:t>
       </w:r>
       <w:r>
         <w:t>.</w:t>
       </w:r>
-      <w:bookmarkEnd w:id="1"/>
+      <w:bookmarkEnd w:id="2"/>
     </w:p>
     <w:p>
       <w:pPr>
@@ -2653,11 +3336,9 @@
       <w:r>
         <w:t xml:space="preserve">, permite la </w:t>
       </w:r>
-      <w:proofErr w:type="spellStart"/>
-      <w:r>
-        <w:t>parametrizacion</w:t>
-      </w:r>
-      <w:proofErr w:type="spellEnd"/>
+      <w:r>
+        <w:t>parametrización</w:t>
+      </w:r>
       <w:r>
         <w:t xml:space="preserve"> de la ruta en donde quedaran almacenados los archivos digitales, con las credenciales del servidor de archivo designado para este proceso.</w:t>
       </w:r>
@@ -2676,7 +3357,7 @@
           <w:i w:val="0"/>
         </w:rPr>
       </w:pPr>
-      <w:bookmarkStart w:id="2" w:name="_Toc21546872"/>
+      <w:bookmarkStart w:id="3" w:name="_Toc174021552"/>
       <w:r>
         <w:rPr>
           <w:rStyle w:val="nfasis"/>
@@ -2685,7 +3366,7 @@
         </w:rPr>
         <w:t>Listado de registros almacenados.</w:t>
       </w:r>
-      <w:bookmarkEnd w:id="2"/>
+      <w:bookmarkEnd w:id="3"/>
     </w:p>
     <w:p>
       <w:pPr>
@@ -2699,10 +3380,10 @@
       <w:r>
         <w:rPr>
           <w:noProof/>
-          <w:lang w:val="es-CO" w:eastAsia="es-CO"/>
+          <w:lang w:val="en-US"/>
         </w:rPr>
         <w:drawing>
-          <wp:inline distT="0" distB="0" distL="0" distR="0" wp14:anchorId="340D1F4C" wp14:editId="59390AF6">
+          <wp:inline distT="0" distB="0" distL="0" distR="0" wp14:anchorId="0042C868" wp14:editId="1D0EEB91">
             <wp:extent cx="5400040" cy="2631181"/>
             <wp:effectExtent l="0" t="0" r="0" b="0"/>
             <wp:docPr id="1" name="Imagen 1" descr="C:\xampp\htdocs\Iwana\Documentos\Manuales\Imagenes\configuracion\1.jpg"/>
@@ -2804,14 +3485,14 @@
       <w:pPr>
         <w:pStyle w:val="Ttulo2"/>
       </w:pPr>
-      <w:bookmarkStart w:id="3" w:name="_Toc21546873"/>
+      <w:bookmarkStart w:id="4" w:name="_Toc174021553"/>
       <w:r>
         <w:t>Nuevo registro</w:t>
       </w:r>
       <w:r>
         <w:t>.</w:t>
       </w:r>
-      <w:bookmarkEnd w:id="3"/>
+      <w:bookmarkEnd w:id="4"/>
     </w:p>
     <w:p>
       <w:pPr>
@@ -2822,10 +3503,11 @@
       <w:r>
         <w:rPr>
           <w:noProof/>
-          <w:lang w:val="es-CO" w:eastAsia="es-CO"/>
+          <w:lang w:val="en-US"/>
         </w:rPr>
+        <w:lastRenderedPageBreak/>
         <w:drawing>
-          <wp:inline distT="0" distB="0" distL="0" distR="0" wp14:anchorId="76766745" wp14:editId="7F70214A">
+          <wp:inline distT="0" distB="0" distL="0" distR="0" wp14:anchorId="606FCC7A" wp14:editId="3C045264">
             <wp:extent cx="5400040" cy="2710704"/>
             <wp:effectExtent l="0" t="0" r="0" b="0"/>
             <wp:docPr id="2" name="Imagen 2" descr="C:\xampp\htdocs\Iwana\Documentos\Manuales\Imagenes\configuracion\2.jpg"/>
@@ -2910,7 +3592,6 @@
         <w:spacing w:after="0" w:line="240" w:lineRule="auto"/>
       </w:pPr>
       <w:r>
-        <w:lastRenderedPageBreak/>
         <w:t>La ruta es opcional, si se desea se configura para tener un mayor orden en el servidor de archivos, estableciendo la ruta para el almacenamiento de los archivos quedaría de la siguiente manera: IP/Ruta/</w:t>
       </w:r>
       <w:r>
@@ -2978,7 +3659,10 @@
         <w:spacing w:after="0" w:line="240" w:lineRule="auto"/>
       </w:pPr>
       <w:r>
-        <w:t>Las observaciones para el nuevo registró, es opcional.</w:t>
+        <w:t>La observación para el nuevo registró</w:t>
+      </w:r>
+      <w:r>
+        <w:t>, es opcional.</w:t>
       </w:r>
     </w:p>
     <w:p>
@@ -3224,9 +3908,8 @@
       <w:pPr>
         <w:pStyle w:val="Ttulo1"/>
       </w:pPr>
-      <w:bookmarkStart w:id="4" w:name="_Toc21546874"/>
-      <w:r>
-        <w:lastRenderedPageBreak/>
+      <w:bookmarkStart w:id="5" w:name="_Toc174021554"/>
+      <w:r>
         <w:t xml:space="preserve">Rutas para archivos </w:t>
       </w:r>
       <w:proofErr w:type="spellStart"/>
@@ -3237,12 +3920,7 @@
       <w:r>
         <w:t>.</w:t>
       </w:r>
-      <w:bookmarkEnd w:id="4"/>
-    </w:p>
-    <w:p>
-      <w:pPr>
-        <w:spacing w:after="0" w:line="240" w:lineRule="auto"/>
-      </w:pPr>
+      <w:bookmarkEnd w:id="5"/>
     </w:p>
     <w:p>
       <w:pPr>
@@ -3304,11 +3982,11 @@
       <w:pPr>
         <w:pStyle w:val="Ttulo2"/>
       </w:pPr>
-      <w:bookmarkStart w:id="5" w:name="_Toc21546875"/>
+      <w:bookmarkStart w:id="6" w:name="_Toc174021555"/>
       <w:r>
         <w:t>Listado de registros almacenados.</w:t>
       </w:r>
-      <w:bookmarkEnd w:id="5"/>
+      <w:bookmarkEnd w:id="6"/>
     </w:p>
     <w:p>
       <w:pPr>
@@ -3322,10 +4000,10 @@
       <w:r>
         <w:rPr>
           <w:noProof/>
-          <w:lang w:val="es-CO" w:eastAsia="es-CO"/>
+          <w:lang w:val="en-US"/>
         </w:rPr>
         <w:drawing>
-          <wp:inline distT="0" distB="0" distL="0" distR="0" wp14:anchorId="3764B8E7" wp14:editId="76845E14">
+          <wp:inline distT="0" distB="0" distL="0" distR="0" wp14:anchorId="0CD999A7" wp14:editId="12E84E8C">
             <wp:extent cx="5400040" cy="1344698"/>
             <wp:effectExtent l="0" t="0" r="0" b="8255"/>
             <wp:docPr id="4" name="Imagen 4" descr="C:\xampp\htdocs\Iwana\Documentos\Manuales\Imagenes\configuracion\2.jpg"/>
@@ -3427,11 +4105,11 @@
       <w:pPr>
         <w:pStyle w:val="Ttulo2"/>
       </w:pPr>
-      <w:bookmarkStart w:id="6" w:name="_Toc21546876"/>
+      <w:bookmarkStart w:id="7" w:name="_Toc174021556"/>
       <w:r>
         <w:t>Nuevo registro.</w:t>
       </w:r>
-      <w:bookmarkEnd w:id="6"/>
+      <w:bookmarkEnd w:id="7"/>
     </w:p>
     <w:p/>
     <w:p>
@@ -3441,10 +4119,11 @@
       <w:r>
         <w:rPr>
           <w:noProof/>
-          <w:lang w:val="es-CO" w:eastAsia="es-CO"/>
+          <w:lang w:val="en-US"/>
         </w:rPr>
+        <w:lastRenderedPageBreak/>
         <w:drawing>
-          <wp:inline distT="0" distB="0" distL="0" distR="0" wp14:anchorId="2E16530E" wp14:editId="377B712B">
+          <wp:inline distT="0" distB="0" distL="0" distR="0" wp14:anchorId="751A1125" wp14:editId="0410B2CE">
             <wp:extent cx="5400040" cy="1942679"/>
             <wp:effectExtent l="0" t="0" r="0" b="635"/>
             <wp:docPr id="6" name="Imagen 6" descr="C:\xampp\htdocs\Iwana\Documentos\Manuales\Imagenes\configuracion\2 1.jpg"/>
@@ -3578,7 +4257,10 @@
         <w:spacing w:after="0" w:line="240" w:lineRule="auto"/>
       </w:pPr>
       <w:r>
-        <w:t>Las observaciones para el nuevo registró, es opcional.</w:t>
+        <w:t>La observación del nuevo registró</w:t>
+      </w:r>
+      <w:r>
+        <w:t>, es opcional.</w:t>
       </w:r>
     </w:p>
     <w:p>
@@ -3618,12 +4300,649 @@
       <w:pPr>
         <w:pStyle w:val="Ttulo1"/>
       </w:pPr>
-      <w:bookmarkStart w:id="7" w:name="_Toc21546877"/>
+      <w:bookmarkStart w:id="8" w:name="_Toc174021557"/>
+      <w:r>
+        <w:t>Rutas para archivos de calidad</w:t>
+      </w:r>
+      <w:bookmarkEnd w:id="8"/>
+    </w:p>
+    <w:p/>
+    <w:p>
+      <w:pPr>
+        <w:spacing w:after="0" w:line="240" w:lineRule="auto"/>
+      </w:pPr>
+      <w:r>
+        <w:t xml:space="preserve">El modulo </w:t>
+      </w:r>
+      <w:r>
+        <w:rPr>
+          <w:rStyle w:val="nfasis"/>
+        </w:rPr>
+        <w:t xml:space="preserve">“Rutas </w:t>
+      </w:r>
+      <w:r>
+        <w:rPr>
+          <w:rStyle w:val="nfasis"/>
+        </w:rPr>
+        <w:t>para archivos de calidad</w:t>
+      </w:r>
+      <w:r>
+        <w:rPr>
+          <w:rStyle w:val="nfasis"/>
+        </w:rPr>
+        <w:t>”</w:t>
+      </w:r>
+      <w:r>
+        <w:t xml:space="preserve">, permite la parametrización de la ruta en donde quedaran almacenados los archivos </w:t>
+      </w:r>
+      <w:r>
+        <w:t xml:space="preserve">adoptados por el proceso de calidad comprendidos en los tipos de archivo ‘Manuales, instructivos, procedimientos </w:t>
+      </w:r>
+      <w:r>
+        <w:t>etc.</w:t>
+      </w:r>
+      <w:r>
+        <w:t>’</w:t>
+      </w:r>
+      <w:r>
+        <w:t>.</w:t>
+      </w:r>
+    </w:p>
+    <w:p>
+      <w:pPr>
+        <w:spacing w:after="0" w:line="240" w:lineRule="auto"/>
+      </w:pPr>
+    </w:p>
+    <w:p>
+      <w:pPr>
+        <w:pStyle w:val="Ttulo2"/>
+      </w:pPr>
+      <w:bookmarkStart w:id="9" w:name="_Toc174021558"/>
+      <w:r>
+        <w:t>Listado de registros almacenados.</w:t>
+      </w:r>
+      <w:bookmarkEnd w:id="9"/>
+    </w:p>
+    <w:p>
+      <w:r>
+        <w:drawing>
+          <wp:inline distT="0" distB="0" distL="0" distR="0" wp14:anchorId="0FA82DC7" wp14:editId="41F0F3D3">
+            <wp:extent cx="5400040" cy="1114425"/>
+            <wp:effectExtent l="0" t="0" r="0" b="9525"/>
+            <wp:docPr id="16" name="Imagen 16"/>
+            <wp:cNvGraphicFramePr>
+              <a:graphicFrameLocks xmlns:a="http://schemas.openxmlformats.org/drawingml/2006/main" noChangeAspect="1"/>
+            </wp:cNvGraphicFramePr>
+            <a:graphic xmlns:a="http://schemas.openxmlformats.org/drawingml/2006/main">
+              <a:graphicData uri="http://schemas.openxmlformats.org/drawingml/2006/picture">
+                <pic:pic xmlns:pic="http://schemas.openxmlformats.org/drawingml/2006/picture">
+                  <pic:nvPicPr>
+                    <pic:cNvPr id="1" name=""/>
+                    <pic:cNvPicPr/>
+                  </pic:nvPicPr>
+                  <pic:blipFill>
+                    <a:blip r:embed="rId14"/>
+                    <a:stretch>
+                      <a:fillRect/>
+                    </a:stretch>
+                  </pic:blipFill>
+                  <pic:spPr>
+                    <a:xfrm>
+                      <a:off x="0" y="0"/>
+                      <a:ext cx="5400040" cy="1114425"/>
+                    </a:xfrm>
+                    <a:prstGeom prst="rect">
+                      <a:avLst/>
+                    </a:prstGeom>
+                  </pic:spPr>
+                </pic:pic>
+              </a:graphicData>
+            </a:graphic>
+          </wp:inline>
+        </w:drawing>
+      </w:r>
+    </w:p>
+    <w:p>
+      <w:pPr>
+        <w:pStyle w:val="Prrafodelista"/>
+        <w:numPr>
+          <w:ilvl w:val="0"/>
+          <w:numId w:val="37"/>
+        </w:numPr>
+        <w:spacing w:after="0" w:line="240" w:lineRule="auto"/>
+      </w:pPr>
+      <w:r>
+        <w:t>Nuevo registro: permite agregar un nuevo registro.</w:t>
+      </w:r>
+    </w:p>
+    <w:p>
+      <w:pPr>
+        <w:pStyle w:val="Prrafodelista"/>
+        <w:numPr>
+          <w:ilvl w:val="0"/>
+          <w:numId w:val="37"/>
+        </w:numPr>
+        <w:spacing w:after="0" w:line="240" w:lineRule="auto"/>
+      </w:pPr>
+      <w:r>
+        <w:t>Editar: permite la edición de un registro existente.</w:t>
+      </w:r>
+    </w:p>
+    <w:p>
+      <w:pPr>
+        <w:pStyle w:val="Prrafodelista"/>
+        <w:numPr>
+          <w:ilvl w:val="0"/>
+          <w:numId w:val="37"/>
+        </w:numPr>
+        <w:spacing w:after="0" w:line="240" w:lineRule="auto"/>
+      </w:pPr>
+      <w:r>
+        <w:t>Eliminar: permite eliminar de un registro existente.</w:t>
+      </w:r>
+    </w:p>
+    <w:p>
+      <w:pPr>
+        <w:spacing w:after="0" w:line="240" w:lineRule="auto"/>
+      </w:pPr>
+    </w:p>
+    <w:p>
+      <w:pPr>
+        <w:pStyle w:val="Ttulo2"/>
+      </w:pPr>
+      <w:bookmarkStart w:id="10" w:name="_Toc174021559"/>
       <w:r>
         <w:lastRenderedPageBreak/>
+        <w:t>Nuevo registro.</w:t>
+      </w:r>
+      <w:bookmarkEnd w:id="10"/>
+    </w:p>
+    <w:p>
+      <w:r>
+        <w:drawing>
+          <wp:inline distT="0" distB="0" distL="0" distR="0" wp14:anchorId="53C6B8E6" wp14:editId="09B021D4">
+            <wp:extent cx="4403706" cy="2234477"/>
+            <wp:effectExtent l="0" t="0" r="0" b="0"/>
+            <wp:docPr id="19" name="Imagen 19"/>
+            <wp:cNvGraphicFramePr>
+              <a:graphicFrameLocks xmlns:a="http://schemas.openxmlformats.org/drawingml/2006/main" noChangeAspect="1"/>
+            </wp:cNvGraphicFramePr>
+            <a:graphic xmlns:a="http://schemas.openxmlformats.org/drawingml/2006/main">
+              <a:graphicData uri="http://schemas.openxmlformats.org/drawingml/2006/picture">
+                <pic:pic xmlns:pic="http://schemas.openxmlformats.org/drawingml/2006/picture">
+                  <pic:nvPicPr>
+                    <pic:cNvPr id="1" name=""/>
+                    <pic:cNvPicPr/>
+                  </pic:nvPicPr>
+                  <pic:blipFill>
+                    <a:blip r:embed="rId15"/>
+                    <a:stretch>
+                      <a:fillRect/>
+                    </a:stretch>
+                  </pic:blipFill>
+                  <pic:spPr>
+                    <a:xfrm>
+                      <a:off x="0" y="0"/>
+                      <a:ext cx="4424627" cy="2245093"/>
+                    </a:xfrm>
+                    <a:prstGeom prst="rect">
+                      <a:avLst/>
+                    </a:prstGeom>
+                  </pic:spPr>
+                </pic:pic>
+              </a:graphicData>
+            </a:graphic>
+          </wp:inline>
+        </w:drawing>
+      </w:r>
+    </w:p>
+    <w:p>
+      <w:pPr>
+        <w:pStyle w:val="Prrafodelista"/>
+        <w:numPr>
+          <w:ilvl w:val="0"/>
+          <w:numId w:val="38"/>
+        </w:numPr>
+        <w:spacing w:after="0" w:line="240" w:lineRule="auto"/>
+      </w:pPr>
+      <w:r>
+        <w:t>IP i nombre del Host del servidor de archivo designado para el almacenamiento de los archivos.</w:t>
+      </w:r>
+    </w:p>
+    <w:p>
+      <w:pPr>
+        <w:pStyle w:val="Prrafodelista"/>
+        <w:numPr>
+          <w:ilvl w:val="0"/>
+          <w:numId w:val="38"/>
+        </w:numPr>
+        <w:spacing w:after="0" w:line="240" w:lineRule="auto"/>
+      </w:pPr>
+      <w:r>
+        <w:t xml:space="preserve">La ruta es opcional, si se desea se configura para tener un mayor orden en el servidor de archivos, estableciendo la ruta para el almacenamiento de los archivos quedaría de la siguiente manera: IP/Ruta/, se recomienda que se establezca la ruta para cada dependencia especialmente con el mismo nombre de la dependencia. </w:t>
+      </w:r>
+    </w:p>
+    <w:p>
+      <w:pPr>
+        <w:pStyle w:val="Prrafodelista"/>
+        <w:numPr>
+          <w:ilvl w:val="0"/>
+          <w:numId w:val="38"/>
+        </w:numPr>
+        <w:spacing w:after="0" w:line="240" w:lineRule="auto"/>
+      </w:pPr>
+      <w:r>
+        <w:t xml:space="preserve">Usuario con el cual </w:t>
+      </w:r>
+      <w:proofErr w:type="spellStart"/>
+      <w:r>
+        <w:rPr>
+          <w:rStyle w:val="nfasis"/>
+        </w:rPr>
+        <w:t>Iwana</w:t>
+      </w:r>
+      <w:proofErr w:type="spellEnd"/>
+      <w:r>
+        <w:t xml:space="preserve"> ser conecta al servidor de archivo.</w:t>
+      </w:r>
+    </w:p>
+    <w:p>
+      <w:pPr>
+        <w:pStyle w:val="Prrafodelista"/>
+        <w:numPr>
+          <w:ilvl w:val="0"/>
+          <w:numId w:val="38"/>
+        </w:numPr>
+        <w:spacing w:after="0" w:line="240" w:lineRule="auto"/>
+      </w:pPr>
+      <w:r>
+        <w:t xml:space="preserve">contraseña con el cual </w:t>
+      </w:r>
+      <w:proofErr w:type="spellStart"/>
+      <w:r>
+        <w:rPr>
+          <w:rStyle w:val="nfasis"/>
+        </w:rPr>
+        <w:t>Iwana</w:t>
+      </w:r>
+      <w:proofErr w:type="spellEnd"/>
+      <w:r>
+        <w:t xml:space="preserve"> ser conecta al servidor de archivo.</w:t>
+      </w:r>
+    </w:p>
+    <w:p>
+      <w:pPr>
+        <w:pStyle w:val="Prrafodelista"/>
+        <w:numPr>
+          <w:ilvl w:val="0"/>
+          <w:numId w:val="38"/>
+        </w:numPr>
+        <w:spacing w:after="0" w:line="240" w:lineRule="auto"/>
+      </w:pPr>
+      <w:r>
+        <w:t>La observación del nuevo registró, es opcional.</w:t>
+      </w:r>
+    </w:p>
+    <w:p>
+      <w:pPr>
+        <w:pStyle w:val="Prrafodelista"/>
+        <w:numPr>
+          <w:ilvl w:val="0"/>
+          <w:numId w:val="38"/>
+        </w:numPr>
+        <w:spacing w:after="0" w:line="240" w:lineRule="auto"/>
+      </w:pPr>
+      <w:r>
+        <w:t>Marcar como activo o inactivó el registro.</w:t>
+      </w:r>
+    </w:p>
+    <w:p>
+      <w:pPr>
+        <w:pStyle w:val="Prrafodelista"/>
+        <w:numPr>
+          <w:ilvl w:val="0"/>
+          <w:numId w:val="38"/>
+        </w:numPr>
+        <w:spacing w:after="0" w:line="240" w:lineRule="auto"/>
+      </w:pPr>
+      <w:r>
+        <w:t>Botón guardar, permite almacenar los datos suministrador para el nuevo registro.</w:t>
+      </w:r>
+    </w:p>
+    <w:p/>
+    <w:p>
+      <w:pPr>
+        <w:pStyle w:val="Ttulo1"/>
+      </w:pPr>
+      <w:bookmarkStart w:id="11" w:name="_Toc174021560"/>
+      <w:r>
+        <w:t>Rutas para digitalización ‘Expedientes, Conversión de archivo físico a digital’</w:t>
+      </w:r>
+      <w:bookmarkEnd w:id="11"/>
+    </w:p>
+    <w:p>
+      <w:pPr>
+        <w:spacing w:after="0" w:line="240" w:lineRule="auto"/>
+      </w:pPr>
+      <w:r>
+        <w:t xml:space="preserve">El modulo </w:t>
+      </w:r>
+      <w:r>
+        <w:rPr>
+          <w:rStyle w:val="nfasis"/>
+        </w:rPr>
+        <w:t xml:space="preserve">“Rutas </w:t>
+      </w:r>
+      <w:r>
+        <w:rPr>
+          <w:rStyle w:val="nfasis"/>
+        </w:rPr>
+        <w:t xml:space="preserve">para </w:t>
+      </w:r>
+      <w:r>
+        <w:rPr>
+          <w:rStyle w:val="nfasis"/>
+        </w:rPr>
+        <w:t>digitalización</w:t>
+      </w:r>
+      <w:r>
+        <w:rPr>
+          <w:rStyle w:val="nfasis"/>
+        </w:rPr>
+        <w:t>”</w:t>
+      </w:r>
+      <w:r>
+        <w:t>, permite la parametrización de la ruta en donde quedaran almacenados los archivos</w:t>
+      </w:r>
+      <w:r>
+        <w:t xml:space="preserve"> del archivo físico convirtiéndolos en </w:t>
+      </w:r>
+      <w:proofErr w:type="spellStart"/>
+      <w:r>
+        <w:t>digirales</w:t>
+      </w:r>
+      <w:proofErr w:type="spellEnd"/>
+      <w:r>
+        <w:t>.</w:t>
+      </w:r>
+    </w:p>
+    <w:p>
+      <w:pPr>
+        <w:spacing w:after="0" w:line="240" w:lineRule="auto"/>
+      </w:pPr>
+    </w:p>
+    <w:p>
+      <w:pPr>
+        <w:pStyle w:val="Ttulo2"/>
+      </w:pPr>
+      <w:bookmarkStart w:id="12" w:name="_Toc174021561"/>
+      <w:r>
+        <w:t>Listado de registros almacenados.</w:t>
+      </w:r>
+      <w:bookmarkEnd w:id="12"/>
+    </w:p>
+    <w:p>
+      <w:r>
+        <w:drawing>
+          <wp:inline distT="0" distB="0" distL="0" distR="0" wp14:anchorId="450E866D" wp14:editId="5947D737">
+            <wp:extent cx="5400040" cy="1114425"/>
+            <wp:effectExtent l="0" t="0" r="0" b="9525"/>
+            <wp:docPr id="20" name="Imagen 20"/>
+            <wp:cNvGraphicFramePr>
+              <a:graphicFrameLocks xmlns:a="http://schemas.openxmlformats.org/drawingml/2006/main" noChangeAspect="1"/>
+            </wp:cNvGraphicFramePr>
+            <a:graphic xmlns:a="http://schemas.openxmlformats.org/drawingml/2006/main">
+              <a:graphicData uri="http://schemas.openxmlformats.org/drawingml/2006/picture">
+                <pic:pic xmlns:pic="http://schemas.openxmlformats.org/drawingml/2006/picture">
+                  <pic:nvPicPr>
+                    <pic:cNvPr id="1" name=""/>
+                    <pic:cNvPicPr/>
+                  </pic:nvPicPr>
+                  <pic:blipFill>
+                    <a:blip r:embed="rId14"/>
+                    <a:stretch>
+                      <a:fillRect/>
+                    </a:stretch>
+                  </pic:blipFill>
+                  <pic:spPr>
+                    <a:xfrm>
+                      <a:off x="0" y="0"/>
+                      <a:ext cx="5400040" cy="1114425"/>
+                    </a:xfrm>
+                    <a:prstGeom prst="rect">
+                      <a:avLst/>
+                    </a:prstGeom>
+                  </pic:spPr>
+                </pic:pic>
+              </a:graphicData>
+            </a:graphic>
+          </wp:inline>
+        </w:drawing>
+      </w:r>
+    </w:p>
+    <w:p>
+      <w:pPr>
+        <w:pStyle w:val="Prrafodelista"/>
+        <w:numPr>
+          <w:ilvl w:val="0"/>
+          <w:numId w:val="37"/>
+        </w:numPr>
+        <w:spacing w:after="0" w:line="240" w:lineRule="auto"/>
+      </w:pPr>
+      <w:r>
+        <w:t>Nuevo registro: permite agregar un nuevo registro.</w:t>
+      </w:r>
+    </w:p>
+    <w:p>
+      <w:pPr>
+        <w:pStyle w:val="Prrafodelista"/>
+        <w:numPr>
+          <w:ilvl w:val="0"/>
+          <w:numId w:val="37"/>
+        </w:numPr>
+        <w:spacing w:after="0" w:line="240" w:lineRule="auto"/>
+      </w:pPr>
+      <w:r>
+        <w:t>Editar: permite la edición de un registro existente.</w:t>
+      </w:r>
+    </w:p>
+    <w:p>
+      <w:pPr>
+        <w:pStyle w:val="Prrafodelista"/>
+        <w:numPr>
+          <w:ilvl w:val="0"/>
+          <w:numId w:val="37"/>
+        </w:numPr>
+        <w:spacing w:after="0" w:line="240" w:lineRule="auto"/>
+      </w:pPr>
+      <w:r>
+        <w:t>Eliminar: permite eliminar de un registro existente.</w:t>
+      </w:r>
+    </w:p>
+    <w:p>
+      <w:pPr>
+        <w:spacing w:after="0" w:line="240" w:lineRule="auto"/>
+      </w:pPr>
+    </w:p>
+    <w:p>
+      <w:pPr>
+        <w:pStyle w:val="Ttulo2"/>
+      </w:pPr>
+      <w:bookmarkStart w:id="13" w:name="_Toc174021562"/>
+      <w:r>
+        <w:lastRenderedPageBreak/>
+        <w:t>Nuevo registro.</w:t>
+      </w:r>
+      <w:bookmarkEnd w:id="13"/>
+    </w:p>
+    <w:p>
+      <w:r>
+        <w:drawing>
+          <wp:inline distT="0" distB="0" distL="0" distR="0" wp14:anchorId="34184E18" wp14:editId="2378C4E3">
+            <wp:extent cx="4403706" cy="2234477"/>
+            <wp:effectExtent l="0" t="0" r="0" b="0"/>
+            <wp:docPr id="21" name="Imagen 21"/>
+            <wp:cNvGraphicFramePr>
+              <a:graphicFrameLocks xmlns:a="http://schemas.openxmlformats.org/drawingml/2006/main" noChangeAspect="1"/>
+            </wp:cNvGraphicFramePr>
+            <a:graphic xmlns:a="http://schemas.openxmlformats.org/drawingml/2006/main">
+              <a:graphicData uri="http://schemas.openxmlformats.org/drawingml/2006/picture">
+                <pic:pic xmlns:pic="http://schemas.openxmlformats.org/drawingml/2006/picture">
+                  <pic:nvPicPr>
+                    <pic:cNvPr id="1" name=""/>
+                    <pic:cNvPicPr/>
+                  </pic:nvPicPr>
+                  <pic:blipFill>
+                    <a:blip r:embed="rId15"/>
+                    <a:stretch>
+                      <a:fillRect/>
+                    </a:stretch>
+                  </pic:blipFill>
+                  <pic:spPr>
+                    <a:xfrm>
+                      <a:off x="0" y="0"/>
+                      <a:ext cx="4424627" cy="2245093"/>
+                    </a:xfrm>
+                    <a:prstGeom prst="rect">
+                      <a:avLst/>
+                    </a:prstGeom>
+                  </pic:spPr>
+                </pic:pic>
+              </a:graphicData>
+            </a:graphic>
+          </wp:inline>
+        </w:drawing>
+      </w:r>
+    </w:p>
+    <w:p>
+      <w:pPr>
+        <w:pStyle w:val="Prrafodelista"/>
+        <w:numPr>
+          <w:ilvl w:val="0"/>
+          <w:numId w:val="38"/>
+        </w:numPr>
+        <w:spacing w:after="0" w:line="240" w:lineRule="auto"/>
+      </w:pPr>
+      <w:r>
+        <w:t>IP i nombre del Host del servidor de archivo designado para el almacenamiento de los archivos.</w:t>
+      </w:r>
+    </w:p>
+    <w:p>
+      <w:pPr>
+        <w:pStyle w:val="Prrafodelista"/>
+        <w:numPr>
+          <w:ilvl w:val="0"/>
+          <w:numId w:val="38"/>
+        </w:numPr>
+        <w:spacing w:after="0" w:line="240" w:lineRule="auto"/>
+      </w:pPr>
+      <w:r>
+        <w:t xml:space="preserve">La ruta es opcional, si se desea se configura para tener un mayor orden en el servidor de archivos, estableciendo la ruta para el almacenamiento de los archivos quedaría de la siguiente manera: IP/Ruta/, se recomienda que se establezca la ruta para cada dependencia especialmente con el mismo nombre de la dependencia. </w:t>
+      </w:r>
+    </w:p>
+    <w:p>
+      <w:pPr>
+        <w:pStyle w:val="Prrafodelista"/>
+        <w:numPr>
+          <w:ilvl w:val="0"/>
+          <w:numId w:val="38"/>
+        </w:numPr>
+        <w:spacing w:after="0" w:line="240" w:lineRule="auto"/>
+      </w:pPr>
+      <w:r>
+        <w:t xml:space="preserve">Usuario con el cual </w:t>
+      </w:r>
+      <w:proofErr w:type="spellStart"/>
+      <w:r>
+        <w:rPr>
+          <w:rStyle w:val="nfasis"/>
+        </w:rPr>
+        <w:t>Iwana</w:t>
+      </w:r>
+      <w:proofErr w:type="spellEnd"/>
+      <w:r>
+        <w:t xml:space="preserve"> ser conecta al servidor de archivo.</w:t>
+      </w:r>
+    </w:p>
+    <w:p>
+      <w:pPr>
+        <w:pStyle w:val="Prrafodelista"/>
+        <w:numPr>
+          <w:ilvl w:val="0"/>
+          <w:numId w:val="38"/>
+        </w:numPr>
+        <w:spacing w:after="0" w:line="240" w:lineRule="auto"/>
+      </w:pPr>
+      <w:r>
+        <w:t xml:space="preserve">contraseña con el cual </w:t>
+      </w:r>
+      <w:proofErr w:type="spellStart"/>
+      <w:r>
+        <w:rPr>
+          <w:rStyle w:val="nfasis"/>
+        </w:rPr>
+        <w:t>Iwana</w:t>
+      </w:r>
+      <w:proofErr w:type="spellEnd"/>
+      <w:r>
+        <w:t xml:space="preserve"> ser conecta al servidor de archivo.</w:t>
+      </w:r>
+    </w:p>
+    <w:p>
+      <w:pPr>
+        <w:pStyle w:val="Prrafodelista"/>
+        <w:numPr>
+          <w:ilvl w:val="0"/>
+          <w:numId w:val="38"/>
+        </w:numPr>
+        <w:spacing w:after="0" w:line="240" w:lineRule="auto"/>
+      </w:pPr>
+      <w:r>
+        <w:t>La observación del nuevo registró, es opcional.</w:t>
+      </w:r>
+    </w:p>
+    <w:p>
+      <w:pPr>
+        <w:pStyle w:val="Prrafodelista"/>
+        <w:numPr>
+          <w:ilvl w:val="0"/>
+          <w:numId w:val="38"/>
+        </w:numPr>
+        <w:spacing w:after="0" w:line="240" w:lineRule="auto"/>
+      </w:pPr>
+      <w:r>
+        <w:t>Marcar como activo o inactivó el registro.</w:t>
+      </w:r>
+    </w:p>
+    <w:p>
+      <w:pPr>
+        <w:pStyle w:val="Prrafodelista"/>
+        <w:numPr>
+          <w:ilvl w:val="0"/>
+          <w:numId w:val="38"/>
+        </w:numPr>
+        <w:spacing w:after="0" w:line="240" w:lineRule="auto"/>
+      </w:pPr>
+      <w:r>
+        <w:t>Botón guardar, permite almacenar los datos suministrador para el nuevo registro.</w:t>
+      </w:r>
+    </w:p>
+    <w:p>
+      <w:pPr>
+        <w:tabs>
+          <w:tab w:val="left" w:pos="2490"/>
+        </w:tabs>
+      </w:pPr>
+    </w:p>
+    <w:p>
+      <w:pPr>
+        <w:pStyle w:val="Ttulo1"/>
+      </w:pPr>
+      <w:bookmarkStart w:id="14" w:name="_Toc174021563"/>
+      <w:r>
         <w:t>Formas de Envió.</w:t>
       </w:r>
-      <w:bookmarkEnd w:id="7"/>
+      <w:bookmarkEnd w:id="14"/>
     </w:p>
     <w:p/>
     <w:p>
@@ -3673,10 +4992,10 @@
         <w:t xml:space="preserve">la </w:t>
       </w:r>
       <w:r>
-        <w:t>parametrización</w:t>
-      </w:r>
-      <w:r>
-        <w:t xml:space="preserve">  la forma</w:t>
+        <w:t>parametrización la</w:t>
+      </w:r>
+      <w:r>
+        <w:t xml:space="preserve"> forma</w:t>
       </w:r>
       <w:r>
         <w:t xml:space="preserve"> de envió</w:t>
@@ -3699,7 +5018,7 @@
           <w:i w:val="0"/>
         </w:rPr>
       </w:pPr>
-      <w:bookmarkStart w:id="8" w:name="_Toc21546878"/>
+      <w:bookmarkStart w:id="15" w:name="_Toc174021564"/>
       <w:r>
         <w:rPr>
           <w:rStyle w:val="nfasis"/>
@@ -3716,7 +5035,7 @@
         </w:rPr>
         <w:t>.</w:t>
       </w:r>
-      <w:bookmarkEnd w:id="8"/>
+      <w:bookmarkEnd w:id="15"/>
     </w:p>
     <w:p/>
     <w:p>
@@ -3728,10 +5047,11 @@
       <w:r>
         <w:rPr>
           <w:noProof/>
-          <w:lang w:val="es-CO" w:eastAsia="es-CO"/>
+          <w:lang w:val="en-US"/>
         </w:rPr>
+        <w:lastRenderedPageBreak/>
         <w:drawing>
-          <wp:inline distT="0" distB="0" distL="0" distR="0" wp14:anchorId="297D1176" wp14:editId="17C937D7">
+          <wp:inline distT="0" distB="0" distL="0" distR="0" wp14:anchorId="6B260DF5" wp14:editId="2DF25383">
             <wp:extent cx="5400040" cy="2427369"/>
             <wp:effectExtent l="0" t="0" r="0" b="0"/>
             <wp:docPr id="7" name="Imagen 7" descr="C:\xampp\htdocs\Iwana\Documentos\Manuales\Imagenes\configuracion\3.jpg"/>
@@ -3748,7 +5068,7 @@
                     </pic:cNvPicPr>
                   </pic:nvPicPr>
                   <pic:blipFill>
-                    <a:blip r:embed="rId14">
+                    <a:blip r:embed="rId16">
                       <a:extLst>
                         <a:ext uri="{28A0092B-C50C-407E-A947-70E740481C1C}">
                           <a14:useLocalDpi xmlns:a14="http://schemas.microsoft.com/office/drawing/2010/main" val="0"/>
@@ -3830,21 +5150,21 @@
       <w:pPr>
         <w:pStyle w:val="Ttulo2"/>
       </w:pPr>
-      <w:bookmarkStart w:id="9" w:name="_Toc21546879"/>
+      <w:bookmarkStart w:id="16" w:name="_Toc174021565"/>
       <w:r>
         <w:t>Nuevo registro.</w:t>
       </w:r>
-      <w:bookmarkEnd w:id="9"/>
+      <w:bookmarkEnd w:id="16"/>
     </w:p>
     <w:p/>
     <w:p>
       <w:r>
         <w:rPr>
           <w:noProof/>
-          <w:lang w:val="es-CO" w:eastAsia="es-CO"/>
+          <w:lang w:val="en-US"/>
         </w:rPr>
         <w:drawing>
-          <wp:inline distT="0" distB="0" distL="0" distR="0" wp14:anchorId="3E139962" wp14:editId="68A2F729">
+          <wp:inline distT="0" distB="0" distL="0" distR="0" wp14:anchorId="447A8475" wp14:editId="2B385B5D">
             <wp:extent cx="5400040" cy="1681287"/>
             <wp:effectExtent l="0" t="0" r="0" b="0"/>
             <wp:docPr id="8" name="Imagen 8" descr="C:\xampp\htdocs\Iwana\Documentos\Manuales\Imagenes\configuracion\Sin título-6.jpg"/>
@@ -3861,7 +5181,7 @@
                     </pic:cNvPicPr>
                   </pic:nvPicPr>
                   <pic:blipFill>
-                    <a:blip r:embed="rId15" cstate="print">
+                    <a:blip r:embed="rId17" cstate="print">
                       <a:extLst>
                         <a:ext uri="{28A0092B-C50C-407E-A947-70E740481C1C}">
                           <a14:useLocalDpi xmlns:a14="http://schemas.microsoft.com/office/drawing/2010/main" val="0"/>
@@ -3923,7 +5243,10 @@
         <w:spacing w:after="0" w:line="240" w:lineRule="auto"/>
       </w:pPr>
       <w:r>
-        <w:t>Las observaciones para el nuevo registró, es opcional.</w:t>
+        <w:t>La observación para el nuevo registró</w:t>
+      </w:r>
+      <w:r>
+        <w:t>, es opcional.</w:t>
       </w:r>
     </w:p>
     <w:p>
@@ -3966,12 +5289,11 @@
       <w:pPr>
         <w:pStyle w:val="Ttulo1"/>
       </w:pPr>
-      <w:bookmarkStart w:id="10" w:name="_Toc21546880"/>
-      <w:r>
-        <w:lastRenderedPageBreak/>
+      <w:bookmarkStart w:id="17" w:name="_Toc174021566"/>
+      <w:r>
         <w:t>Saludo</w:t>
       </w:r>
-      <w:bookmarkEnd w:id="10"/>
+      <w:bookmarkEnd w:id="17"/>
     </w:p>
     <w:p>
       <w:pPr>
@@ -4007,13 +5329,16 @@
         <w:t xml:space="preserve">, permite la </w:t>
       </w:r>
       <w:r>
-        <w:t>parametrización</w:t>
-      </w:r>
-      <w:r>
-        <w:t xml:space="preserve">  </w:t>
-      </w:r>
-      <w:r>
-        <w:t>del saludo de una comunicación cuando se está generando una plantilla para las comunicación enviadas</w:t>
+        <w:t>parametrización del</w:t>
+      </w:r>
+      <w:r>
+        <w:t xml:space="preserve"> saludo de una comunicación cuando se está generando una plantilla para </w:t>
+      </w:r>
+      <w:r>
+        <w:t>las comunicaciones</w:t>
+      </w:r>
+      <w:r>
+        <w:t xml:space="preserve"> enviadas</w:t>
       </w:r>
       <w:r>
         <w:t>.</w:t>
@@ -4028,11 +5353,11 @@
       <w:pPr>
         <w:pStyle w:val="Ttulo2"/>
       </w:pPr>
-      <w:bookmarkStart w:id="11" w:name="_Toc21546881"/>
+      <w:bookmarkStart w:id="18" w:name="_Toc174021567"/>
       <w:r>
         <w:t>Listado de registros almacenados.</w:t>
       </w:r>
-      <w:bookmarkEnd w:id="11"/>
+      <w:bookmarkEnd w:id="18"/>
     </w:p>
     <w:p>
       <w:pPr>
@@ -4048,10 +5373,11 @@
       <w:r>
         <w:rPr>
           <w:noProof/>
-          <w:lang w:val="es-CO" w:eastAsia="es-CO"/>
+          <w:lang w:val="en-US"/>
         </w:rPr>
+        <w:lastRenderedPageBreak/>
         <w:drawing>
-          <wp:inline distT="0" distB="0" distL="0" distR="0" wp14:anchorId="10F02350" wp14:editId="6FC37452">
+          <wp:inline distT="0" distB="0" distL="0" distR="0" wp14:anchorId="2C15D6FA" wp14:editId="5CE506A4">
             <wp:extent cx="5400040" cy="1729582"/>
             <wp:effectExtent l="0" t="0" r="0" b="4445"/>
             <wp:docPr id="9" name="Imagen 9" descr="C:\xampp\htdocs\Iwana\Documentos\Manuales\Imagenes\configuracion\Sin título-6.jpg"/>
@@ -4068,7 +5394,7 @@
                     </pic:cNvPicPr>
                   </pic:nvPicPr>
                   <pic:blipFill>
-                    <a:blip r:embed="rId16" cstate="print">
+                    <a:blip r:embed="rId18" cstate="print">
                       <a:extLst>
                         <a:ext uri="{28A0092B-C50C-407E-A947-70E740481C1C}">
                           <a14:useLocalDpi xmlns:a14="http://schemas.microsoft.com/office/drawing/2010/main" val="0"/>
@@ -4159,11 +5485,11 @@
       <w:pPr>
         <w:pStyle w:val="Ttulo2"/>
       </w:pPr>
-      <w:bookmarkStart w:id="12" w:name="_Toc21546882"/>
+      <w:bookmarkStart w:id="19" w:name="_Toc174021568"/>
       <w:r>
         <w:t>Nuevo registro.</w:t>
       </w:r>
-      <w:bookmarkEnd w:id="12"/>
+      <w:bookmarkEnd w:id="19"/>
     </w:p>
     <w:p/>
     <w:p>
@@ -4175,10 +5501,10 @@
       <w:r>
         <w:rPr>
           <w:noProof/>
-          <w:lang w:val="es-CO" w:eastAsia="es-CO"/>
+          <w:lang w:val="en-US"/>
         </w:rPr>
         <w:drawing>
-          <wp:inline distT="0" distB="0" distL="0" distR="0" wp14:anchorId="67877E50" wp14:editId="49E5C28A">
+          <wp:inline distT="0" distB="0" distL="0" distR="0" wp14:anchorId="593CA8E7" wp14:editId="07289245">
             <wp:extent cx="5400040" cy="1311308"/>
             <wp:effectExtent l="0" t="0" r="0" b="3175"/>
             <wp:docPr id="10" name="Imagen 10" descr="C:\xampp\htdocs\Iwana\Documentos\Manuales\Imagenes\configuracion\Sin título-6.jpg"/>
@@ -4195,7 +5521,7 @@
                     </pic:cNvPicPr>
                   </pic:nvPicPr>
                   <pic:blipFill>
-                    <a:blip r:embed="rId17" cstate="print">
+                    <a:blip r:embed="rId19" cstate="print">
                       <a:extLst>
                         <a:ext uri="{28A0092B-C50C-407E-A947-70E740481C1C}">
                           <a14:useLocalDpi xmlns:a14="http://schemas.microsoft.com/office/drawing/2010/main" val="0"/>
@@ -4350,12 +5676,11 @@
       <w:pPr>
         <w:pStyle w:val="Ttulo1"/>
       </w:pPr>
-      <w:bookmarkStart w:id="13" w:name="_Toc21546883"/>
-      <w:r>
-        <w:lastRenderedPageBreak/>
+      <w:bookmarkStart w:id="20" w:name="_Toc174021569"/>
+      <w:r>
         <w:t>Despedida.</w:t>
       </w:r>
-      <w:bookmarkEnd w:id="13"/>
+      <w:bookmarkEnd w:id="20"/>
     </w:p>
     <w:p/>
     <w:p>
@@ -4387,10 +5712,16 @@
         <w:t xml:space="preserve">, permite la </w:t>
       </w:r>
       <w:r>
-        <w:t>parametrización</w:t>
-      </w:r>
-      <w:r>
-        <w:t xml:space="preserve">  de la despedida de una comunicación cuando se está generando una plantilla para las comunicación enviadas.</w:t>
+        <w:t>parametrización de</w:t>
+      </w:r>
+      <w:r>
+        <w:t xml:space="preserve"> la despedida de una comunicación cuando se está generando una plantilla para </w:t>
+      </w:r>
+      <w:r>
+        <w:t>las comunicaciones</w:t>
+      </w:r>
+      <w:r>
+        <w:t xml:space="preserve"> enviadas.</w:t>
       </w:r>
     </w:p>
     <w:p/>
@@ -4398,21 +5729,22 @@
       <w:pPr>
         <w:pStyle w:val="Ttulo2"/>
       </w:pPr>
-      <w:bookmarkStart w:id="14" w:name="_Toc21546884"/>
+      <w:bookmarkStart w:id="21" w:name="_Toc174021570"/>
       <w:r>
         <w:t>Listado de registros almacenados.</w:t>
       </w:r>
-      <w:bookmarkEnd w:id="14"/>
+      <w:bookmarkEnd w:id="21"/>
     </w:p>
     <w:p/>
     <w:p>
       <w:r>
         <w:rPr>
           <w:noProof/>
-          <w:lang w:val="es-CO" w:eastAsia="es-CO"/>
+          <w:lang w:val="en-US"/>
         </w:rPr>
+        <w:lastRenderedPageBreak/>
         <w:drawing>
-          <wp:inline distT="0" distB="0" distL="0" distR="0" wp14:anchorId="5405C37D" wp14:editId="010C016C">
+          <wp:inline distT="0" distB="0" distL="0" distR="0" wp14:anchorId="3A800735" wp14:editId="5CA14130">
             <wp:extent cx="5400040" cy="1486305"/>
             <wp:effectExtent l="0" t="0" r="0" b="0"/>
             <wp:docPr id="11" name="Imagen 11" descr="C:\xampp\htdocs\Iwana\Documentos\Manuales\Imagenes\configuracion\Sin título-6.jpg"/>
@@ -4429,7 +5761,7 @@
                     </pic:cNvPicPr>
                   </pic:nvPicPr>
                   <pic:blipFill>
-                    <a:blip r:embed="rId18" cstate="print">
+                    <a:blip r:embed="rId20" cstate="print">
                       <a:extLst>
                         <a:ext uri="{28A0092B-C50C-407E-A947-70E740481C1C}">
                           <a14:useLocalDpi xmlns:a14="http://schemas.microsoft.com/office/drawing/2010/main" val="0"/>
@@ -4511,21 +5843,21 @@
       <w:pPr>
         <w:pStyle w:val="Ttulo2"/>
       </w:pPr>
-      <w:bookmarkStart w:id="15" w:name="_Toc21546885"/>
+      <w:bookmarkStart w:id="22" w:name="_Toc174021571"/>
       <w:r>
         <w:t>Nuevo registro.</w:t>
       </w:r>
-      <w:bookmarkEnd w:id="15"/>
+      <w:bookmarkEnd w:id="22"/>
     </w:p>
     <w:p/>
     <w:p>
       <w:r>
         <w:rPr>
           <w:noProof/>
-          <w:lang w:val="es-CO" w:eastAsia="es-CO"/>
+          <w:lang w:val="en-US"/>
         </w:rPr>
         <w:drawing>
-          <wp:inline distT="0" distB="0" distL="0" distR="0" wp14:anchorId="7C2978FC" wp14:editId="2D1C9220">
+          <wp:inline distT="0" distB="0" distL="0" distR="0" wp14:anchorId="314EAC79" wp14:editId="323B7639">
             <wp:extent cx="5400040" cy="1296372"/>
             <wp:effectExtent l="0" t="0" r="0" b="0"/>
             <wp:docPr id="13" name="Imagen 13" descr="C:\xampp\htdocs\Iwana\Documentos\Manuales\Imagenes\configuracion\Sin título-6.jpg"/>
@@ -4542,7 +5874,7 @@
                     </pic:cNvPicPr>
                   </pic:nvPicPr>
                   <pic:blipFill>
-                    <a:blip r:embed="rId19" cstate="print">
+                    <a:blip r:embed="rId21" cstate="print">
                       <a:extLst>
                         <a:ext uri="{28A0092B-C50C-407E-A947-70E740481C1C}">
                           <a14:useLocalDpi xmlns:a14="http://schemas.microsoft.com/office/drawing/2010/main" val="0"/>
@@ -4687,12 +6019,11 @@
       <w:pPr>
         <w:pStyle w:val="Ttulo1"/>
       </w:pPr>
-      <w:bookmarkStart w:id="16" w:name="_Toc21546886"/>
-      <w:r>
-        <w:lastRenderedPageBreak/>
+      <w:bookmarkStart w:id="23" w:name="_Toc174021572"/>
+      <w:r>
         <w:t>Status</w:t>
       </w:r>
-      <w:bookmarkEnd w:id="16"/>
+      <w:bookmarkEnd w:id="23"/>
     </w:p>
     <w:p/>
     <w:p>
@@ -4724,10 +6055,16 @@
         <w:t xml:space="preserve">, permite la </w:t>
       </w:r>
       <w:r>
-        <w:t>parametrización</w:t>
-      </w:r>
-      <w:r>
-        <w:t xml:space="preserve">  el status del destinatario de una comunicación cuando se está generando una plantilla para las comunicación enviadas.</w:t>
+        <w:t>parametrización del</w:t>
+      </w:r>
+      <w:r>
+        <w:t xml:space="preserve"> status del destinatario de una comunicación cuando se está generando una plantilla para </w:t>
+      </w:r>
+      <w:r>
+        <w:t>las comunicaciones</w:t>
+      </w:r>
+      <w:r>
+        <w:t xml:space="preserve"> enviadas.</w:t>
       </w:r>
     </w:p>
     <w:p>
@@ -4739,21 +6076,22 @@
       <w:pPr>
         <w:pStyle w:val="Ttulo2"/>
       </w:pPr>
-      <w:bookmarkStart w:id="17" w:name="_Toc21546887"/>
-      <w:r>
+      <w:bookmarkStart w:id="24" w:name="_Toc174021573"/>
+      <w:r>
+        <w:lastRenderedPageBreak/>
         <w:t>Listado de registros almacenados.</w:t>
       </w:r>
-      <w:bookmarkEnd w:id="17"/>
+      <w:bookmarkEnd w:id="24"/>
     </w:p>
     <w:p/>
     <w:p>
       <w:r>
         <w:rPr>
           <w:noProof/>
-          <w:lang w:val="es-CO" w:eastAsia="es-CO"/>
+          <w:lang w:val="en-US"/>
         </w:rPr>
         <w:drawing>
-          <wp:inline distT="0" distB="0" distL="0" distR="0" wp14:anchorId="5E134EEF" wp14:editId="634BC9CC">
+          <wp:inline distT="0" distB="0" distL="0" distR="0" wp14:anchorId="2E334180" wp14:editId="7F648857">
             <wp:extent cx="5400040" cy="1783942"/>
             <wp:effectExtent l="0" t="0" r="0" b="6985"/>
             <wp:docPr id="14" name="Imagen 14" descr="C:\xampp\htdocs\Iwana\Documentos\Manuales\Imagenes\configuracion\Sin título-6.jpg"/>
@@ -4770,7 +6108,7 @@
                     </pic:cNvPicPr>
                   </pic:nvPicPr>
                   <pic:blipFill>
-                    <a:blip r:embed="rId20" cstate="print">
+                    <a:blip r:embed="rId22" cstate="print">
                       <a:extLst>
                         <a:ext uri="{28A0092B-C50C-407E-A947-70E740481C1C}">
                           <a14:useLocalDpi xmlns:a14="http://schemas.microsoft.com/office/drawing/2010/main" val="0"/>
@@ -4855,21 +6193,21 @@
       <w:pPr>
         <w:pStyle w:val="Ttulo2"/>
       </w:pPr>
-      <w:bookmarkStart w:id="18" w:name="_Toc21546888"/>
+      <w:bookmarkStart w:id="25" w:name="_Toc174021574"/>
       <w:r>
         <w:t>Nuevo registro.</w:t>
       </w:r>
-      <w:bookmarkEnd w:id="18"/>
+      <w:bookmarkEnd w:id="25"/>
     </w:p>
     <w:p/>
     <w:p>
       <w:r>
         <w:rPr>
           <w:noProof/>
-          <w:lang w:val="es-CO" w:eastAsia="es-CO"/>
+          <w:lang w:val="en-US"/>
         </w:rPr>
         <w:drawing>
-          <wp:inline distT="0" distB="0" distL="0" distR="0" wp14:anchorId="25C81C8A" wp14:editId="4EC174CD">
+          <wp:inline distT="0" distB="0" distL="0" distR="0" wp14:anchorId="4ECF5E53" wp14:editId="04628593">
             <wp:extent cx="5400040" cy="1257088"/>
             <wp:effectExtent l="0" t="0" r="0" b="635"/>
             <wp:docPr id="15" name="Imagen 15" descr="C:\xampp\htdocs\Iwana\Documentos\Manuales\Imagenes\configuracion\Sin título-6.jpg"/>
@@ -4886,7 +6224,7 @@
                     </pic:cNvPicPr>
                   </pic:nvPicPr>
                   <pic:blipFill>
-                    <a:blip r:embed="rId21" cstate="print">
+                    <a:blip r:embed="rId23" cstate="print">
                       <a:extLst>
                         <a:ext uri="{28A0092B-C50C-407E-A947-70E740481C1C}">
                           <a14:useLocalDpi xmlns:a14="http://schemas.microsoft.com/office/drawing/2010/main" val="0"/>
@@ -4968,12 +6306,11 @@
       <w:pPr>
         <w:pStyle w:val="Ttulo1"/>
       </w:pPr>
-      <w:bookmarkStart w:id="19" w:name="_Toc21546889"/>
-      <w:r>
-        <w:lastRenderedPageBreak/>
+      <w:bookmarkStart w:id="26" w:name="_Toc174021575"/>
+      <w:r>
         <w:t>Otras Configuraciones.</w:t>
       </w:r>
-      <w:bookmarkEnd w:id="19"/>
+      <w:bookmarkEnd w:id="26"/>
     </w:p>
     <w:p/>
     <w:p>
@@ -5005,10 +6342,14 @@
         <w:t xml:space="preserve">, permite la </w:t>
       </w:r>
       <w:r>
-        <w:t>parametrización</w:t>
-      </w:r>
-      <w:r>
-        <w:t xml:space="preserve">  de la información orgánica de su entidad, definir los tipos de radicados para las comunicaciones enviadas, recibidas e internas, definir la configuración para la impresión de las planillas de las comunicaciones enviadas, recibidas e internas</w:t>
+        <w:t>parametrización de</w:t>
+      </w:r>
+      <w:r>
+        <w:t xml:space="preserve"> la información orgánica de su entidad, definir los tipos de radicados para las comunicaciones enviadas, recibidas e internas, </w:t>
+      </w:r>
+      <w:r>
+        <w:lastRenderedPageBreak/>
+        <w:t>definir la configuración para la impresión de las planillas de las comunicaciones enviadas, recibidas e internas</w:t>
       </w:r>
       <w:r>
         <w:t xml:space="preserve">, la forma en la cual se imprime el rotulo de las comunicaciones y definir si </w:t>
@@ -5037,7 +6378,7 @@
       <w:r>
         <w:rPr>
           <w:noProof/>
-          <w:lang w:val="es-CO" w:eastAsia="es-CO"/>
+          <w:lang w:val="en-US"/>
         </w:rPr>
         <w:drawing>
           <wp:inline distT="0" distB="0" distL="0" distR="0" wp14:anchorId="08FB9B53">
@@ -5057,7 +6398,7 @@
                     </pic:cNvPicPr>
                   </pic:nvPicPr>
                   <pic:blipFill>
-                    <a:blip r:embed="rId22" cstate="print">
+                    <a:blip r:embed="rId24" cstate="print">
                       <a:extLst>
                         <a:ext uri="{28A0092B-C50C-407E-A947-70E740481C1C}">
                           <a14:useLocalDpi xmlns:a14="http://schemas.microsoft.com/office/drawing/2010/main" val="0"/>
@@ -5239,7 +6580,13 @@
         <w:spacing w:after="0" w:line="240" w:lineRule="auto"/>
       </w:pPr>
       <w:r>
-        <w:t>Permite hace el cargue  del logo de la entidad.</w:t>
+        <w:t xml:space="preserve">Permite hace el </w:t>
+      </w:r>
+      <w:r>
+        <w:t>cargue del</w:t>
+      </w:r>
+      <w:r>
+        <w:t xml:space="preserve"> logo de la entidad.</w:t>
       </w:r>
     </w:p>
     <w:p>
@@ -5302,7 +6649,6 @@
         <w:spacing w:after="0" w:line="240" w:lineRule="auto"/>
       </w:pPr>
       <w:r>
-        <w:lastRenderedPageBreak/>
         <w:t xml:space="preserve">Permite establecer la forma en la cual se imprimen los rótulos de los radicados, si es en </w:t>
       </w:r>
       <w:proofErr w:type="spellStart"/>
@@ -5334,8 +6680,8 @@
     <w:p/>
     <w:p/>
     <w:sectPr>
-      <w:headerReference w:type="default" r:id="rId23"/>
-      <w:footerReference w:type="default" r:id="rId24"/>
+      <w:headerReference w:type="default" r:id="rId25"/>
+      <w:footerReference w:type="default" r:id="rId26"/>
       <w:pgSz w:w="11906" w:h="16838"/>
       <w:pgMar w:top="1417" w:right="1701" w:bottom="1417" w:left="1701" w:header="708" w:footer="708" w:gutter="0"/>
       <w:pgNumType w:start="0"/>
@@ -5348,7 +6694,7 @@
 </file>
 
 <file path=word/endnotes.xml><?xml version="1.0" encoding="utf-8"?>
-<w:endnotes xmlns:wpc="http://schemas.microsoft.com/office/word/2010/wordprocessingCanvas" xmlns:cx="http://schemas.microsoft.com/office/drawing/2014/chartex" xmlns:cx1="http://schemas.microsoft.com/office/drawing/2015/9/8/chartex" xmlns:cx2="http://schemas.microsoft.com/office/drawing/2015/10/21/chartex" xmlns:cx3="http://schemas.microsoft.com/office/drawing/2016/5/9/chartex" xmlns:cx4="http://schemas.microsoft.com/office/drawing/2016/5/10/chartex" xmlns:cx5="http://schemas.microsoft.com/office/drawing/2016/5/11/chartex" xmlns:cx6="http://schemas.microsoft.com/office/drawing/2016/5/12/chartex" xmlns:cx7="http://schemas.microsoft.com/office/drawing/2016/5/13/chartex" xmlns:cx8="http://schemas.microsoft.com/office/drawing/2016/5/14/chartex" xmlns:mc="http://schemas.openxmlformats.org/markup-compatibility/2006" xmlns:aink="http://schemas.microsoft.com/office/drawing/2016/ink" xmlns:am3d="http://schemas.microsoft.com/office/drawing/2017/model3d" xmlns:o="urn:schemas-microsoft-com:office:office" xmlns:oel="http://schemas.microsoft.com/office/2019/extlst" xmlns:r="http://schemas.openxmlformats.org/officeDocument/2006/relationships" xmlns:m="http://schemas.openxmlformats.org/officeDocument/2006/math" xmlns:v="urn:schemas-microsoft-com:vml" xmlns:wp14="http://schemas.microsoft.com/office/word/2010/wordprocessingDrawing" xmlns:wp="http://schemas.openxmlformats.org/drawingml/2006/wordprocessingDrawing" xmlns:w10="urn:schemas-microsoft-com:office:word" xmlns:w="http://schemas.openxmlformats.org/wordprocessingml/2006/main" xmlns:w14="http://schemas.microsoft.com/office/word/2010/wordml" xmlns:w15="http://schemas.microsoft.com/office/word/2012/wordml" xmlns:w16cex="http://schemas.microsoft.com/office/word/2018/wordml/cex" xmlns:w16cid="http://schemas.microsoft.com/office/word/2016/wordml/cid" xmlns:w16="http://schemas.microsoft.com/office/word/2018/wordml" xmlns:w16du="http://schemas.microsoft.com/office/word/2023/wordml/word16du" xmlns:w16sdtdh="http://schemas.microsoft.com/office/word/2020/wordml/sdtdatahash" xmlns:w16se="http://schemas.microsoft.com/office/word/2015/wordml/symex" xmlns:wpg="http://schemas.microsoft.com/office/word/2010/wordprocessingGroup" xmlns:wpi="http://schemas.microsoft.com/office/word/2010/wordprocessingInk" xmlns:wne="http://schemas.microsoft.com/office/word/2006/wordml" xmlns:wps="http://schemas.microsoft.com/office/word/2010/wordprocessingShape" mc:Ignorable="w14 w15 w16se w16cid w16 w16cex w16sdtdh w16du wp14">
+<w:endnotes xmlns:wpc="http://schemas.microsoft.com/office/word/2010/wordprocessingCanvas" xmlns:cx="http://schemas.microsoft.com/office/drawing/2014/chartex" xmlns:mc="http://schemas.openxmlformats.org/markup-compatibility/2006" xmlns:o="urn:schemas-microsoft-com:office:office" xmlns:r="http://schemas.openxmlformats.org/officeDocument/2006/relationships" xmlns:m="http://schemas.openxmlformats.org/officeDocument/2006/math" xmlns:v="urn:schemas-microsoft-com:vml" xmlns:wp14="http://schemas.microsoft.com/office/word/2010/wordprocessingDrawing" xmlns:wp="http://schemas.openxmlformats.org/drawingml/2006/wordprocessingDrawing" xmlns:w10="urn:schemas-microsoft-com:office:word" xmlns:w="http://schemas.openxmlformats.org/wordprocessingml/2006/main" xmlns:w14="http://schemas.microsoft.com/office/word/2010/wordml" xmlns:w15="http://schemas.microsoft.com/office/word/2012/wordml" xmlns:w16se="http://schemas.microsoft.com/office/word/2015/wordml/symex" xmlns:wpg="http://schemas.microsoft.com/office/word/2010/wordprocessingGroup" xmlns:wpi="http://schemas.microsoft.com/office/word/2010/wordprocessingInk" xmlns:wne="http://schemas.microsoft.com/office/word/2006/wordml" xmlns:wps="http://schemas.microsoft.com/office/word/2010/wordprocessingShape" mc:Ignorable="w14 w15 w16se wp14">
   <w:endnote w:type="separator" w:id="-1">
     <w:p>
       <w:pPr>
@@ -5373,7 +6719,7 @@
 </file>
 
 <file path=word/footer1.xml><?xml version="1.0" encoding="utf-8"?>
-<w:ftr xmlns:wpc="http://schemas.microsoft.com/office/word/2010/wordprocessingCanvas" xmlns:cx="http://schemas.microsoft.com/office/drawing/2014/chartex" xmlns:cx1="http://schemas.microsoft.com/office/drawing/2015/9/8/chartex" xmlns:cx2="http://schemas.microsoft.com/office/drawing/2015/10/21/chartex" xmlns:cx3="http://schemas.microsoft.com/office/drawing/2016/5/9/chartex" xmlns:cx4="http://schemas.microsoft.com/office/drawing/2016/5/10/chartex" xmlns:cx5="http://schemas.microsoft.com/office/drawing/2016/5/11/chartex" xmlns:cx6="http://schemas.microsoft.com/office/drawing/2016/5/12/chartex" xmlns:cx7="http://schemas.microsoft.com/office/drawing/2016/5/13/chartex" xmlns:cx8="http://schemas.microsoft.com/office/drawing/2016/5/14/chartex" xmlns:mc="http://schemas.openxmlformats.org/markup-compatibility/2006" xmlns:aink="http://schemas.microsoft.com/office/drawing/2016/ink" xmlns:am3d="http://schemas.microsoft.com/office/drawing/2017/model3d" xmlns:o="urn:schemas-microsoft-com:office:office" xmlns:oel="http://schemas.microsoft.com/office/2019/extlst" xmlns:r="http://schemas.openxmlformats.org/officeDocument/2006/relationships" xmlns:m="http://schemas.openxmlformats.org/officeDocument/2006/math" xmlns:v="urn:schemas-microsoft-com:vml" xmlns:wp14="http://schemas.microsoft.com/office/word/2010/wordprocessingDrawing" xmlns:wp="http://schemas.openxmlformats.org/drawingml/2006/wordprocessingDrawing" xmlns:w10="urn:schemas-microsoft-com:office:word" xmlns:w="http://schemas.openxmlformats.org/wordprocessingml/2006/main" xmlns:w14="http://schemas.microsoft.com/office/word/2010/wordml" xmlns:w15="http://schemas.microsoft.com/office/word/2012/wordml" xmlns:w16cex="http://schemas.microsoft.com/office/word/2018/wordml/cex" xmlns:w16cid="http://schemas.microsoft.com/office/word/2016/wordml/cid" xmlns:w16="http://schemas.microsoft.com/office/word/2018/wordml" xmlns:w16du="http://schemas.microsoft.com/office/word/2023/wordml/word16du" xmlns:w16sdtdh="http://schemas.microsoft.com/office/word/2020/wordml/sdtdatahash" xmlns:w16se="http://schemas.microsoft.com/office/word/2015/wordml/symex" xmlns:wpg="http://schemas.microsoft.com/office/word/2010/wordprocessingGroup" xmlns:wpi="http://schemas.microsoft.com/office/word/2010/wordprocessingInk" xmlns:wne="http://schemas.microsoft.com/office/word/2006/wordml" xmlns:wps="http://schemas.microsoft.com/office/word/2010/wordprocessingShape" mc:Ignorable="w14 w15 w16se w16cid w16 w16cex w16sdtdh w16du wp14">
+<w:ftr xmlns:wpc="http://schemas.microsoft.com/office/word/2010/wordprocessingCanvas" xmlns:cx="http://schemas.microsoft.com/office/drawing/2014/chartex" xmlns:mc="http://schemas.openxmlformats.org/markup-compatibility/2006" xmlns:o="urn:schemas-microsoft-com:office:office" xmlns:r="http://schemas.openxmlformats.org/officeDocument/2006/relationships" xmlns:m="http://schemas.openxmlformats.org/officeDocument/2006/math" xmlns:v="urn:schemas-microsoft-com:vml" xmlns:wp14="http://schemas.microsoft.com/office/word/2010/wordprocessingDrawing" xmlns:wp="http://schemas.openxmlformats.org/drawingml/2006/wordprocessingDrawing" xmlns:w10="urn:schemas-microsoft-com:office:word" xmlns:w="http://schemas.openxmlformats.org/wordprocessingml/2006/main" xmlns:w14="http://schemas.microsoft.com/office/word/2010/wordml" xmlns:w15="http://schemas.microsoft.com/office/word/2012/wordml" xmlns:w16se="http://schemas.microsoft.com/office/word/2015/wordml/symex" xmlns:wpg="http://schemas.microsoft.com/office/word/2010/wordprocessingGroup" xmlns:wpi="http://schemas.microsoft.com/office/word/2010/wordprocessingInk" xmlns:wne="http://schemas.microsoft.com/office/word/2006/wordml" xmlns:wps="http://schemas.microsoft.com/office/word/2010/wordprocessingShape" mc:Ignorable="w14 w15 w16se wp14">
   <w:p>
     <w:pPr>
       <w:pStyle w:val="Piedepgina"/>
@@ -5395,7 +6741,7 @@
 </file>
 
 <file path=word/footnotes.xml><?xml version="1.0" encoding="utf-8"?>
-<w:footnotes xmlns:wpc="http://schemas.microsoft.com/office/word/2010/wordprocessingCanvas" xmlns:cx="http://schemas.microsoft.com/office/drawing/2014/chartex" xmlns:cx1="http://schemas.microsoft.com/office/drawing/2015/9/8/chartex" xmlns:cx2="http://schemas.microsoft.com/office/drawing/2015/10/21/chartex" xmlns:cx3="http://schemas.microsoft.com/office/drawing/2016/5/9/chartex" xmlns:cx4="http://schemas.microsoft.com/office/drawing/2016/5/10/chartex" xmlns:cx5="http://schemas.microsoft.com/office/drawing/2016/5/11/chartex" xmlns:cx6="http://schemas.microsoft.com/office/drawing/2016/5/12/chartex" xmlns:cx7="http://schemas.microsoft.com/office/drawing/2016/5/13/chartex" xmlns:cx8="http://schemas.microsoft.com/office/drawing/2016/5/14/chartex" xmlns:mc="http://schemas.openxmlformats.org/markup-compatibility/2006" xmlns:aink="http://schemas.microsoft.com/office/drawing/2016/ink" xmlns:am3d="http://schemas.microsoft.com/office/drawing/2017/model3d" xmlns:o="urn:schemas-microsoft-com:office:office" xmlns:oel="http://schemas.microsoft.com/office/2019/extlst" xmlns:r="http://schemas.openxmlformats.org/officeDocument/2006/relationships" xmlns:m="http://schemas.openxmlformats.org/officeDocument/2006/math" xmlns:v="urn:schemas-microsoft-com:vml" xmlns:wp14="http://schemas.microsoft.com/office/word/2010/wordprocessingDrawing" xmlns:wp="http://schemas.openxmlformats.org/drawingml/2006/wordprocessingDrawing" xmlns:w10="urn:schemas-microsoft-com:office:word" xmlns:w="http://schemas.openxmlformats.org/wordprocessingml/2006/main" xmlns:w14="http://schemas.microsoft.com/office/word/2010/wordml" xmlns:w15="http://schemas.microsoft.com/office/word/2012/wordml" xmlns:w16cex="http://schemas.microsoft.com/office/word/2018/wordml/cex" xmlns:w16cid="http://schemas.microsoft.com/office/word/2016/wordml/cid" xmlns:w16="http://schemas.microsoft.com/office/word/2018/wordml" xmlns:w16du="http://schemas.microsoft.com/office/word/2023/wordml/word16du" xmlns:w16sdtdh="http://schemas.microsoft.com/office/word/2020/wordml/sdtdatahash" xmlns:w16se="http://schemas.microsoft.com/office/word/2015/wordml/symex" xmlns:wpg="http://schemas.microsoft.com/office/word/2010/wordprocessingGroup" xmlns:wpi="http://schemas.microsoft.com/office/word/2010/wordprocessingInk" xmlns:wne="http://schemas.microsoft.com/office/word/2006/wordml" xmlns:wps="http://schemas.microsoft.com/office/word/2010/wordprocessingShape" mc:Ignorable="w14 w15 w16se w16cid w16 w16cex w16sdtdh w16du wp14">
+<w:footnotes xmlns:wpc="http://schemas.microsoft.com/office/word/2010/wordprocessingCanvas" xmlns:cx="http://schemas.microsoft.com/office/drawing/2014/chartex" xmlns:mc="http://schemas.openxmlformats.org/markup-compatibility/2006" xmlns:o="urn:schemas-microsoft-com:office:office" xmlns:r="http://schemas.openxmlformats.org/officeDocument/2006/relationships" xmlns:m="http://schemas.openxmlformats.org/officeDocument/2006/math" xmlns:v="urn:schemas-microsoft-com:vml" xmlns:wp14="http://schemas.microsoft.com/office/word/2010/wordprocessingDrawing" xmlns:wp="http://schemas.openxmlformats.org/drawingml/2006/wordprocessingDrawing" xmlns:w10="urn:schemas-microsoft-com:office:word" xmlns:w="http://schemas.openxmlformats.org/wordprocessingml/2006/main" xmlns:w14="http://schemas.microsoft.com/office/word/2010/wordml" xmlns:w15="http://schemas.microsoft.com/office/word/2012/wordml" xmlns:w16se="http://schemas.microsoft.com/office/word/2015/wordml/symex" xmlns:wpg="http://schemas.microsoft.com/office/word/2010/wordprocessingGroup" xmlns:wpi="http://schemas.microsoft.com/office/word/2010/wordprocessingInk" xmlns:wne="http://schemas.microsoft.com/office/word/2006/wordml" xmlns:wps="http://schemas.microsoft.com/office/word/2010/wordprocessingShape" mc:Ignorable="w14 w15 w16se wp14">
   <w:footnote w:type="separator" w:id="-1">
     <w:p>
       <w:pPr>
@@ -5420,7 +6766,7 @@
 </file>
 
 <file path=word/header1.xml><?xml version="1.0" encoding="utf-8"?>
-<w:hdr xmlns:wpc="http://schemas.microsoft.com/office/word/2010/wordprocessingCanvas" xmlns:cx="http://schemas.microsoft.com/office/drawing/2014/chartex" xmlns:cx1="http://schemas.microsoft.com/office/drawing/2015/9/8/chartex" xmlns:cx2="http://schemas.microsoft.com/office/drawing/2015/10/21/chartex" xmlns:cx3="http://schemas.microsoft.com/office/drawing/2016/5/9/chartex" xmlns:cx4="http://schemas.microsoft.com/office/drawing/2016/5/10/chartex" xmlns:cx5="http://schemas.microsoft.com/office/drawing/2016/5/11/chartex" xmlns:cx6="http://schemas.microsoft.com/office/drawing/2016/5/12/chartex" xmlns:cx7="http://schemas.microsoft.com/office/drawing/2016/5/13/chartex" xmlns:cx8="http://schemas.microsoft.com/office/drawing/2016/5/14/chartex" xmlns:mc="http://schemas.openxmlformats.org/markup-compatibility/2006" xmlns:aink="http://schemas.microsoft.com/office/drawing/2016/ink" xmlns:am3d="http://schemas.microsoft.com/office/drawing/2017/model3d" xmlns:o="urn:schemas-microsoft-com:office:office" xmlns:oel="http://schemas.microsoft.com/office/2019/extlst" xmlns:r="http://schemas.openxmlformats.org/officeDocument/2006/relationships" xmlns:m="http://schemas.openxmlformats.org/officeDocument/2006/math" xmlns:v="urn:schemas-microsoft-com:vml" xmlns:wp14="http://schemas.microsoft.com/office/word/2010/wordprocessingDrawing" xmlns:wp="http://schemas.openxmlformats.org/drawingml/2006/wordprocessingDrawing" xmlns:w10="urn:schemas-microsoft-com:office:word" xmlns:w="http://schemas.openxmlformats.org/wordprocessingml/2006/main" xmlns:w14="http://schemas.microsoft.com/office/word/2010/wordml" xmlns:w15="http://schemas.microsoft.com/office/word/2012/wordml" xmlns:w16cex="http://schemas.microsoft.com/office/word/2018/wordml/cex" xmlns:w16cid="http://schemas.microsoft.com/office/word/2016/wordml/cid" xmlns:w16="http://schemas.microsoft.com/office/word/2018/wordml" xmlns:w16du="http://schemas.microsoft.com/office/word/2023/wordml/word16du" xmlns:w16sdtdh="http://schemas.microsoft.com/office/word/2020/wordml/sdtdatahash" xmlns:w16se="http://schemas.microsoft.com/office/word/2015/wordml/symex" xmlns:wpg="http://schemas.microsoft.com/office/word/2010/wordprocessingGroup" xmlns:wpi="http://schemas.microsoft.com/office/word/2010/wordprocessingInk" xmlns:wne="http://schemas.microsoft.com/office/word/2006/wordml" xmlns:wps="http://schemas.microsoft.com/office/word/2010/wordprocessingShape" mc:Ignorable="w14 w15 w16se w16cid w16 w16cex w16sdtdh w16du wp14">
+<w:hdr xmlns:wpc="http://schemas.microsoft.com/office/word/2010/wordprocessingCanvas" xmlns:cx="http://schemas.microsoft.com/office/drawing/2014/chartex" xmlns:mc="http://schemas.openxmlformats.org/markup-compatibility/2006" xmlns:o="urn:schemas-microsoft-com:office:office" xmlns:r="http://schemas.openxmlformats.org/officeDocument/2006/relationships" xmlns:m="http://schemas.openxmlformats.org/officeDocument/2006/math" xmlns:v="urn:schemas-microsoft-com:vml" xmlns:wp14="http://schemas.microsoft.com/office/word/2010/wordprocessingDrawing" xmlns:wp="http://schemas.openxmlformats.org/drawingml/2006/wordprocessingDrawing" xmlns:w10="urn:schemas-microsoft-com:office:word" xmlns:w="http://schemas.openxmlformats.org/wordprocessingml/2006/main" xmlns:w14="http://schemas.microsoft.com/office/word/2010/wordml" xmlns:w15="http://schemas.microsoft.com/office/word/2012/wordml" xmlns:w16se="http://schemas.microsoft.com/office/word/2015/wordml/symex" xmlns:wpg="http://schemas.microsoft.com/office/word/2010/wordprocessingGroup" xmlns:wpi="http://schemas.microsoft.com/office/word/2010/wordprocessingInk" xmlns:wne="http://schemas.microsoft.com/office/word/2006/wordml" xmlns:wps="http://schemas.microsoft.com/office/word/2010/wordprocessingShape" mc:Ignorable="w14 w15 w16se wp14">
   <w:p>
     <w:pPr>
       <w:tabs>
@@ -5439,7 +6785,7 @@
         <w:color w:val="1F4E79" w:themeColor="accent1" w:themeShade="80"/>
         <w:sz w:val="32"/>
         <w:szCs w:val="32"/>
-        <w:lang w:val="es-CO" w:eastAsia="es-CO"/>
+        <w:lang w:val="en-US"/>
       </w:rPr>
       <w:drawing>
         <wp:anchor distT="0" distB="0" distL="114300" distR="114300" simplePos="0" relativeHeight="251658240" behindDoc="0" locked="0" layoutInCell="1" allowOverlap="1" wp14:anchorId="1FD7A72B" wp14:editId="3F6DE31B">
@@ -5552,7 +6898,7 @@
 </file>
 
 <file path=word/numbering.xml><?xml version="1.0" encoding="utf-8"?>
-<w:numbering xmlns:wpc="http://schemas.microsoft.com/office/word/2010/wordprocessingCanvas" xmlns:cx="http://schemas.microsoft.com/office/drawing/2014/chartex" xmlns:cx1="http://schemas.microsoft.com/office/drawing/2015/9/8/chartex" xmlns:cx2="http://schemas.microsoft.com/office/drawing/2015/10/21/chartex" xmlns:cx3="http://schemas.microsoft.com/office/drawing/2016/5/9/chartex" xmlns:cx4="http://schemas.microsoft.com/office/drawing/2016/5/10/chartex" xmlns:cx5="http://schemas.microsoft.com/office/drawing/2016/5/11/chartex" xmlns:cx6="http://schemas.microsoft.com/office/drawing/2016/5/12/chartex" xmlns:cx7="http://schemas.microsoft.com/office/drawing/2016/5/13/chartex" xmlns:cx8="http://schemas.microsoft.com/office/drawing/2016/5/14/chartex" xmlns:mc="http://schemas.openxmlformats.org/markup-compatibility/2006" xmlns:aink="http://schemas.microsoft.com/office/drawing/2016/ink" xmlns:am3d="http://schemas.microsoft.com/office/drawing/2017/model3d" xmlns:o="urn:schemas-microsoft-com:office:office" xmlns:oel="http://schemas.microsoft.com/office/2019/extlst" xmlns:r="http://schemas.openxmlformats.org/officeDocument/2006/relationships" xmlns:m="http://schemas.openxmlformats.org/officeDocument/2006/math" xmlns:v="urn:schemas-microsoft-com:vml" xmlns:wp14="http://schemas.microsoft.com/office/word/2010/wordprocessingDrawing" xmlns:wp="http://schemas.openxmlformats.org/drawingml/2006/wordprocessingDrawing" xmlns:w10="urn:schemas-microsoft-com:office:word" xmlns:w="http://schemas.openxmlformats.org/wordprocessingml/2006/main" xmlns:w14="http://schemas.microsoft.com/office/word/2010/wordml" xmlns:w15="http://schemas.microsoft.com/office/word/2012/wordml" xmlns:w16cex="http://schemas.microsoft.com/office/word/2018/wordml/cex" xmlns:w16cid="http://schemas.microsoft.com/office/word/2016/wordml/cid" xmlns:w16="http://schemas.microsoft.com/office/word/2018/wordml" xmlns:w16du="http://schemas.microsoft.com/office/word/2023/wordml/word16du" xmlns:w16sdtdh="http://schemas.microsoft.com/office/word/2020/wordml/sdtdatahash" xmlns:w16se="http://schemas.microsoft.com/office/word/2015/wordml/symex" xmlns:wpg="http://schemas.microsoft.com/office/word/2010/wordprocessingGroup" xmlns:wpi="http://schemas.microsoft.com/office/word/2010/wordprocessingInk" xmlns:wne="http://schemas.microsoft.com/office/word/2006/wordml" xmlns:wps="http://schemas.microsoft.com/office/word/2010/wordprocessingShape" mc:Ignorable="w14 w15 w16se w16cid w16 w16cex w16sdtdh w16du wp14">
+<w:numbering xmlns:wpc="http://schemas.microsoft.com/office/word/2010/wordprocessingCanvas" xmlns:cx="http://schemas.microsoft.com/office/drawing/2014/chartex" xmlns:mc="http://schemas.openxmlformats.org/markup-compatibility/2006" xmlns:o="urn:schemas-microsoft-com:office:office" xmlns:r="http://schemas.openxmlformats.org/officeDocument/2006/relationships" xmlns:m="http://schemas.openxmlformats.org/officeDocument/2006/math" xmlns:v="urn:schemas-microsoft-com:vml" xmlns:wp14="http://schemas.microsoft.com/office/word/2010/wordprocessingDrawing" xmlns:wp="http://schemas.openxmlformats.org/drawingml/2006/wordprocessingDrawing" xmlns:w10="urn:schemas-microsoft-com:office:word" xmlns:w="http://schemas.openxmlformats.org/wordprocessingml/2006/main" xmlns:w14="http://schemas.microsoft.com/office/word/2010/wordml" xmlns:w15="http://schemas.microsoft.com/office/word/2012/wordml" xmlns:w16se="http://schemas.microsoft.com/office/word/2015/wordml/symex" xmlns:wpg="http://schemas.microsoft.com/office/word/2010/wordprocessingGroup" xmlns:wpi="http://schemas.microsoft.com/office/word/2010/wordprocessingInk" xmlns:wne="http://schemas.microsoft.com/office/word/2006/wordml" xmlns:wps="http://schemas.microsoft.com/office/word/2010/wordprocessingShape" mc:Ignorable="w14 w15 w16se wp14">
   <w:abstractNum w:abstractNumId="0" w15:restartNumberingAfterBreak="0">
     <w:nsid w:val="0085265B"/>
     <w:multiLevelType w:val="multilevel"/>
@@ -8592,6 +9938,181 @@
     </w:lvl>
   </w:abstractNum>
   <w:abstractNum w:abstractNumId="28" w15:restartNumberingAfterBreak="0">
+    <w:nsid w:val="6B46264A"/>
+    <w:multiLevelType w:val="hybridMultilevel"/>
+    <w:tmpl w:val="2CBCB3B6"/>
+    <w:lvl w:ilvl="0" w:tplc="B5BEC034">
+      <w:start w:val="1"/>
+      <w:numFmt w:val="decimal"/>
+      <w:lvlText w:val="%1."/>
+      <w:lvlJc w:val="left"/>
+      <w:pPr>
+        <w:ind w:left="1080" w:hanging="360"/>
+      </w:pPr>
+      <w:rPr>
+        <w:rFonts w:hint="default"/>
+      </w:rPr>
+    </w:lvl>
+    <w:lvl w:ilvl="1" w:tplc="0C0A0019">
+      <w:start w:val="1"/>
+      <w:numFmt w:val="lowerLetter"/>
+      <w:lvlText w:val="%2."/>
+      <w:lvlJc w:val="left"/>
+      <w:pPr>
+        <w:ind w:left="1800" w:hanging="360"/>
+      </w:pPr>
+    </w:lvl>
+    <w:lvl w:ilvl="2" w:tplc="0C0A001B" w:tentative="1">
+      <w:start w:val="1"/>
+      <w:numFmt w:val="lowerRoman"/>
+      <w:lvlText w:val="%3."/>
+      <w:lvlJc w:val="right"/>
+      <w:pPr>
+        <w:ind w:left="2520" w:hanging="180"/>
+      </w:pPr>
+    </w:lvl>
+    <w:lvl w:ilvl="3" w:tplc="0C0A000F" w:tentative="1">
+      <w:start w:val="1"/>
+      <w:numFmt w:val="decimal"/>
+      <w:lvlText w:val="%4."/>
+      <w:lvlJc w:val="left"/>
+      <w:pPr>
+        <w:ind w:left="3240" w:hanging="360"/>
+      </w:pPr>
+    </w:lvl>
+    <w:lvl w:ilvl="4" w:tplc="0C0A0019" w:tentative="1">
+      <w:start w:val="1"/>
+      <w:numFmt w:val="lowerLetter"/>
+      <w:lvlText w:val="%5."/>
+      <w:lvlJc w:val="left"/>
+      <w:pPr>
+        <w:ind w:left="3960" w:hanging="360"/>
+      </w:pPr>
+    </w:lvl>
+    <w:lvl w:ilvl="5" w:tplc="0C0A001B" w:tentative="1">
+      <w:start w:val="1"/>
+      <w:numFmt w:val="lowerRoman"/>
+      <w:lvlText w:val="%6."/>
+      <w:lvlJc w:val="right"/>
+      <w:pPr>
+        <w:ind w:left="4680" w:hanging="180"/>
+      </w:pPr>
+    </w:lvl>
+    <w:lvl w:ilvl="6" w:tplc="0C0A000F" w:tentative="1">
+      <w:start w:val="1"/>
+      <w:numFmt w:val="decimal"/>
+      <w:lvlText w:val="%7."/>
+      <w:lvlJc w:val="left"/>
+      <w:pPr>
+        <w:ind w:left="5400" w:hanging="360"/>
+      </w:pPr>
+    </w:lvl>
+    <w:lvl w:ilvl="7" w:tplc="0C0A0019" w:tentative="1">
+      <w:start w:val="1"/>
+      <w:numFmt w:val="lowerLetter"/>
+      <w:lvlText w:val="%8."/>
+      <w:lvlJc w:val="left"/>
+      <w:pPr>
+        <w:ind w:left="6120" w:hanging="360"/>
+      </w:pPr>
+    </w:lvl>
+    <w:lvl w:ilvl="8" w:tplc="0C0A001B" w:tentative="1">
+      <w:start w:val="1"/>
+      <w:numFmt w:val="lowerRoman"/>
+      <w:lvlText w:val="%9."/>
+      <w:lvlJc w:val="right"/>
+      <w:pPr>
+        <w:ind w:left="6840" w:hanging="180"/>
+      </w:pPr>
+    </w:lvl>
+  </w:abstractNum>
+  <w:abstractNum w:abstractNumId="29" w15:restartNumberingAfterBreak="0">
+    <w:nsid w:val="6DA04F6A"/>
+    <w:multiLevelType w:val="hybridMultilevel"/>
+    <w:tmpl w:val="4AC6FE94"/>
+    <w:lvl w:ilvl="0" w:tplc="0409000F">
+      <w:start w:val="1"/>
+      <w:numFmt w:val="decimal"/>
+      <w:lvlText w:val="%1."/>
+      <w:lvlJc w:val="left"/>
+      <w:pPr>
+        <w:ind w:left="1080" w:hanging="360"/>
+      </w:pPr>
+    </w:lvl>
+    <w:lvl w:ilvl="1" w:tplc="04090019" w:tentative="1">
+      <w:start w:val="1"/>
+      <w:numFmt w:val="lowerLetter"/>
+      <w:lvlText w:val="%2."/>
+      <w:lvlJc w:val="left"/>
+      <w:pPr>
+        <w:ind w:left="1800" w:hanging="360"/>
+      </w:pPr>
+    </w:lvl>
+    <w:lvl w:ilvl="2" w:tplc="0409001B" w:tentative="1">
+      <w:start w:val="1"/>
+      <w:numFmt w:val="lowerRoman"/>
+      <w:lvlText w:val="%3."/>
+      <w:lvlJc w:val="right"/>
+      <w:pPr>
+        <w:ind w:left="2520" w:hanging="180"/>
+      </w:pPr>
+    </w:lvl>
+    <w:lvl w:ilvl="3" w:tplc="0409000F" w:tentative="1">
+      <w:start w:val="1"/>
+      <w:numFmt w:val="decimal"/>
+      <w:lvlText w:val="%4."/>
+      <w:lvlJc w:val="left"/>
+      <w:pPr>
+        <w:ind w:left="3240" w:hanging="360"/>
+      </w:pPr>
+    </w:lvl>
+    <w:lvl w:ilvl="4" w:tplc="04090019" w:tentative="1">
+      <w:start w:val="1"/>
+      <w:numFmt w:val="lowerLetter"/>
+      <w:lvlText w:val="%5."/>
+      <w:lvlJc w:val="left"/>
+      <w:pPr>
+        <w:ind w:left="3960" w:hanging="360"/>
+      </w:pPr>
+    </w:lvl>
+    <w:lvl w:ilvl="5" w:tplc="0409001B" w:tentative="1">
+      <w:start w:val="1"/>
+      <w:numFmt w:val="lowerRoman"/>
+      <w:lvlText w:val="%6."/>
+      <w:lvlJc w:val="right"/>
+      <w:pPr>
+        <w:ind w:left="4680" w:hanging="180"/>
+      </w:pPr>
+    </w:lvl>
+    <w:lvl w:ilvl="6" w:tplc="0409000F" w:tentative="1">
+      <w:start w:val="1"/>
+      <w:numFmt w:val="decimal"/>
+      <w:lvlText w:val="%7."/>
+      <w:lvlJc w:val="left"/>
+      <w:pPr>
+        <w:ind w:left="5400" w:hanging="360"/>
+      </w:pPr>
+    </w:lvl>
+    <w:lvl w:ilvl="7" w:tplc="04090019" w:tentative="1">
+      <w:start w:val="1"/>
+      <w:numFmt w:val="lowerLetter"/>
+      <w:lvlText w:val="%8."/>
+      <w:lvlJc w:val="left"/>
+      <w:pPr>
+        <w:ind w:left="6120" w:hanging="360"/>
+      </w:pPr>
+    </w:lvl>
+    <w:lvl w:ilvl="8" w:tplc="0409001B" w:tentative="1">
+      <w:start w:val="1"/>
+      <w:numFmt w:val="lowerRoman"/>
+      <w:lvlText w:val="%9."/>
+      <w:lvlJc w:val="right"/>
+      <w:pPr>
+        <w:ind w:left="6840" w:hanging="180"/>
+      </w:pPr>
+    </w:lvl>
+  </w:abstractNum>
+  <w:abstractNum w:abstractNumId="30" w15:restartNumberingAfterBreak="0">
     <w:nsid w:val="738D42D3"/>
     <w:multiLevelType w:val="multilevel"/>
     <w:tmpl w:val="9FBC76A4"/>
@@ -8704,7 +10225,7 @@
       </w:rPr>
     </w:lvl>
   </w:abstractNum>
-  <w:abstractNum w:abstractNumId="29" w15:restartNumberingAfterBreak="0">
+  <w:abstractNum w:abstractNumId="31" w15:restartNumberingAfterBreak="0">
     <w:nsid w:val="7F2E5D26"/>
     <w:multiLevelType w:val="hybridMultilevel"/>
     <w:tmpl w:val="40AA2F40"/>
@@ -8793,7 +10314,7 @@
       </w:pPr>
     </w:lvl>
   </w:abstractNum>
-  <w:abstractNum w:abstractNumId="30" w15:restartNumberingAfterBreak="0">
+  <w:abstractNum w:abstractNumId="32" w15:restartNumberingAfterBreak="0">
     <w:nsid w:val="7FF5320D"/>
     <w:multiLevelType w:val="hybridMultilevel"/>
     <w:tmpl w:val="846A47B6"/>
@@ -8882,52 +10403,52 @@
       </w:pPr>
     </w:lvl>
   </w:abstractNum>
-  <w:num w:numId="1" w16cid:durableId="97606173">
+  <w:num w:numId="1">
     <w:abstractNumId w:val="7"/>
   </w:num>
-  <w:num w:numId="2" w16cid:durableId="791217037">
+  <w:num w:numId="2">
     <w:abstractNumId w:val="25"/>
   </w:num>
-  <w:num w:numId="3" w16cid:durableId="142502770">
+  <w:num w:numId="3">
     <w:abstractNumId w:val="21"/>
   </w:num>
-  <w:num w:numId="4" w16cid:durableId="1134252413">
+  <w:num w:numId="4">
     <w:abstractNumId w:val="16"/>
   </w:num>
-  <w:num w:numId="5" w16cid:durableId="1099909833">
+  <w:num w:numId="5">
     <w:abstractNumId w:val="2"/>
   </w:num>
-  <w:num w:numId="6" w16cid:durableId="1456101382">
+  <w:num w:numId="6">
     <w:abstractNumId w:val="9"/>
   </w:num>
-  <w:num w:numId="7" w16cid:durableId="2127188378">
+  <w:num w:numId="7">
     <w:abstractNumId w:val="12"/>
   </w:num>
-  <w:num w:numId="8" w16cid:durableId="525485482">
-    <w:abstractNumId w:val="29"/>
+  <w:num w:numId="8">
+    <w:abstractNumId w:val="31"/>
   </w:num>
-  <w:num w:numId="9" w16cid:durableId="1574242103">
+  <w:num w:numId="9">
     <w:abstractNumId w:val="1"/>
   </w:num>
-  <w:num w:numId="10" w16cid:durableId="1571960735">
+  <w:num w:numId="10">
     <w:abstractNumId w:val="17"/>
   </w:num>
-  <w:num w:numId="11" w16cid:durableId="1398281225">
+  <w:num w:numId="11">
     <w:abstractNumId w:val="4"/>
   </w:num>
-  <w:num w:numId="12" w16cid:durableId="1389374529">
+  <w:num w:numId="12">
     <w:abstractNumId w:val="2"/>
     <w:lvlOverride w:ilvl="0">
       <w:startOverride w:val="1"/>
     </w:lvlOverride>
   </w:num>
-  <w:num w:numId="13" w16cid:durableId="1101947804">
+  <w:num w:numId="13">
     <w:abstractNumId w:val="14"/>
   </w:num>
-  <w:num w:numId="14" w16cid:durableId="216011647">
-    <w:abstractNumId w:val="28"/>
+  <w:num w:numId="14">
+    <w:abstractNumId w:val="30"/>
   </w:num>
-  <w:num w:numId="15" w16cid:durableId="525295127">
+  <w:num w:numId="15">
     <w:abstractNumId w:val="4"/>
     <w:lvlOverride w:ilvl="0">
       <w:startOverride w:val="4"/>
@@ -8936,10 +10457,10 @@
       <w:startOverride w:val="1"/>
     </w:lvlOverride>
   </w:num>
-  <w:num w:numId="16" w16cid:durableId="848181898">
+  <w:num w:numId="16">
     <w:abstractNumId w:val="11"/>
   </w:num>
-  <w:num w:numId="17" w16cid:durableId="2053843114">
+  <w:num w:numId="17">
     <w:abstractNumId w:val="4"/>
     <w:lvlOverride w:ilvl="0">
       <w:startOverride w:val="2"/>
@@ -8948,28 +10469,28 @@
       <w:startOverride w:val="1"/>
     </w:lvlOverride>
   </w:num>
-  <w:num w:numId="18" w16cid:durableId="1523740595">
+  <w:num w:numId="18">
     <w:abstractNumId w:val="0"/>
   </w:num>
-  <w:num w:numId="19" w16cid:durableId="1427774601">
+  <w:num w:numId="19">
     <w:abstractNumId w:val="24"/>
   </w:num>
-  <w:num w:numId="20" w16cid:durableId="1661304454">
+  <w:num w:numId="20">
     <w:abstractNumId w:val="22"/>
   </w:num>
-  <w:num w:numId="21" w16cid:durableId="1881817183">
+  <w:num w:numId="21">
     <w:abstractNumId w:val="13"/>
   </w:num>
-  <w:num w:numId="22" w16cid:durableId="245384363">
+  <w:num w:numId="22">
     <w:abstractNumId w:val="3"/>
   </w:num>
-  <w:num w:numId="23" w16cid:durableId="1942638960">
+  <w:num w:numId="23">
     <w:abstractNumId w:val="27"/>
   </w:num>
-  <w:num w:numId="24" w16cid:durableId="1303389794">
+  <w:num w:numId="24">
     <w:abstractNumId w:val="8"/>
   </w:num>
-  <w:num w:numId="25" w16cid:durableId="1570728393">
+  <w:num w:numId="25">
     <w:abstractNumId w:val="4"/>
     <w:lvlOverride w:ilvl="0">
       <w:startOverride w:val="2"/>
@@ -8978,16 +10499,16 @@
       <w:startOverride w:val="1"/>
     </w:lvlOverride>
   </w:num>
-  <w:num w:numId="26" w16cid:durableId="1443573195">
-    <w:abstractNumId w:val="30"/>
+  <w:num w:numId="26">
+    <w:abstractNumId w:val="32"/>
   </w:num>
-  <w:num w:numId="27" w16cid:durableId="1155488369">
+  <w:num w:numId="27">
     <w:abstractNumId w:val="6"/>
   </w:num>
-  <w:num w:numId="28" w16cid:durableId="799760209">
+  <w:num w:numId="28">
     <w:abstractNumId w:val="20"/>
   </w:num>
-  <w:num w:numId="29" w16cid:durableId="1929999644">
+  <w:num w:numId="29">
     <w:abstractNumId w:val="6"/>
     <w:lvlOverride w:ilvl="0">
       <w:startOverride w:val="2"/>
@@ -8996,32 +10517,38 @@
       <w:startOverride w:val="1"/>
     </w:lvlOverride>
   </w:num>
-  <w:num w:numId="30" w16cid:durableId="686061973">
+  <w:num w:numId="30">
     <w:abstractNumId w:val="10"/>
   </w:num>
-  <w:num w:numId="31" w16cid:durableId="1342582501">
+  <w:num w:numId="31">
     <w:abstractNumId w:val="19"/>
   </w:num>
-  <w:num w:numId="32" w16cid:durableId="894507069">
+  <w:num w:numId="32">
     <w:abstractNumId w:val="18"/>
   </w:num>
-  <w:num w:numId="33" w16cid:durableId="1480924369">
+  <w:num w:numId="33">
     <w:abstractNumId w:val="5"/>
   </w:num>
-  <w:num w:numId="34" w16cid:durableId="1462310055">
+  <w:num w:numId="34">
     <w:abstractNumId w:val="23"/>
   </w:num>
-  <w:num w:numId="35" w16cid:durableId="462190314">
+  <w:num w:numId="35">
     <w:abstractNumId w:val="26"/>
   </w:num>
-  <w:num w:numId="36" w16cid:durableId="1547525614">
+  <w:num w:numId="36">
     <w:abstractNumId w:val="15"/>
+  </w:num>
+  <w:num w:numId="37">
+    <w:abstractNumId w:val="28"/>
+  </w:num>
+  <w:num w:numId="38">
+    <w:abstractNumId w:val="29"/>
   </w:num>
 </w:numbering>
 </file>
 
 <file path=word/styles.xml><?xml version="1.0" encoding="utf-8"?>
-<w:styles xmlns:mc="http://schemas.openxmlformats.org/markup-compatibility/2006" xmlns:r="http://schemas.openxmlformats.org/officeDocument/2006/relationships" xmlns:w="http://schemas.openxmlformats.org/wordprocessingml/2006/main" xmlns:w14="http://schemas.microsoft.com/office/word/2010/wordml" xmlns:w15="http://schemas.microsoft.com/office/word/2012/wordml" xmlns:w16cex="http://schemas.microsoft.com/office/word/2018/wordml/cex" xmlns:w16cid="http://schemas.microsoft.com/office/word/2016/wordml/cid" xmlns:w16="http://schemas.microsoft.com/office/word/2018/wordml" xmlns:w16du="http://schemas.microsoft.com/office/word/2023/wordml/word16du" xmlns:w16sdtdh="http://schemas.microsoft.com/office/word/2020/wordml/sdtdatahash" xmlns:w16se="http://schemas.microsoft.com/office/word/2015/wordml/symex" mc:Ignorable="w14 w15 w16se w16cid w16 w16cex w16sdtdh w16du">
+<w:styles xmlns:mc="http://schemas.openxmlformats.org/markup-compatibility/2006" xmlns:r="http://schemas.openxmlformats.org/officeDocument/2006/relationships" xmlns:w="http://schemas.openxmlformats.org/wordprocessingml/2006/main" xmlns:w14="http://schemas.microsoft.com/office/word/2010/wordml" xmlns:w15="http://schemas.microsoft.com/office/word/2012/wordml" xmlns:w16se="http://schemas.microsoft.com/office/word/2015/wordml/symex" mc:Ignorable="w14 w15 w16se">
   <w:docDefaults>
     <w:rPrDefault>
       <w:rPr>
@@ -9037,7 +10564,7 @@
       </w:pPr>
     </w:pPrDefault>
   </w:docDefaults>
-  <w:latentStyles w:defLockedState="0" w:defUIPriority="99" w:defSemiHidden="0" w:defUnhideWhenUsed="0" w:defQFormat="0" w:count="376">
+  <w:latentStyles w:defLockedState="0" w:defUIPriority="99" w:defSemiHidden="0" w:defUnhideWhenUsed="0" w:defQFormat="0" w:count="371">
     <w:lsdException w:name="Normal" w:uiPriority="0" w:qFormat="1"/>
     <w:lsdException w:name="heading 1" w:uiPriority="9" w:qFormat="1"/>
     <w:lsdException w:name="heading 2" w:semiHidden="1" w:uiPriority="9" w:unhideWhenUsed="1" w:qFormat="1"/>
@@ -9409,11 +10936,6 @@
     <w:lsdException w:name="List Table 5 Dark Accent 6" w:uiPriority="50"/>
     <w:lsdException w:name="List Table 6 Colorful Accent 6" w:uiPriority="51"/>
     <w:lsdException w:name="List Table 7 Colorful Accent 6" w:uiPriority="52"/>
-    <w:lsdException w:name="Mention" w:semiHidden="1" w:unhideWhenUsed="1"/>
-    <w:lsdException w:name="Smart Hyperlink" w:semiHidden="1" w:unhideWhenUsed="1"/>
-    <w:lsdException w:name="Hashtag" w:semiHidden="1" w:unhideWhenUsed="1"/>
-    <w:lsdException w:name="Unresolved Mention" w:semiHidden="1" w:unhideWhenUsed="1"/>
-    <w:lsdException w:name="Smart Link" w:semiHidden="1" w:unhideWhenUsed="1"/>
   </w:latentStyles>
   <w:style w:type="paragraph" w:default="1" w:styleId="Normal">
     <w:name w:val="Normal"/>
@@ -10448,7 +11970,7 @@
 </file>
 
 <file path=customXml/itemProps2.xml><?xml version="1.0" encoding="utf-8"?>
-<ds:datastoreItem xmlns:ds="http://schemas.openxmlformats.org/officeDocument/2006/customXml" ds:itemID="{08307B44-48C6-447E-AD60-435589882BC0}">
+<ds:datastoreItem xmlns:ds="http://schemas.openxmlformats.org/officeDocument/2006/customXml" ds:itemID="{EC72F608-531A-4021-A8A3-A46CCB921FF4}">
   <ds:schemaRefs>
     <ds:schemaRef ds:uri="http://schemas.openxmlformats.org/officeDocument/2006/bibliography"/>
   </ds:schemaRefs>

</xml_diff>

<commit_message>
Varias actualizaciones varias y manuales
</commit_message>
<xml_diff>
--- a/Documentos/Manuales/Maual de usuario modulo Configuracion.docx
+++ b/Documentos/Manuales/Maual de usuario modulo Configuracion.docx
@@ -1,6 +1,6 @@
 
 <file path=word/document.xml><?xml version="1.0" encoding="utf-8"?>
-<w:document xmlns:wpc="http://schemas.microsoft.com/office/word/2010/wordprocessingCanvas" xmlns:cx="http://schemas.microsoft.com/office/drawing/2014/chartex" xmlns:mc="http://schemas.openxmlformats.org/markup-compatibility/2006" xmlns:o="urn:schemas-microsoft-com:office:office" xmlns:r="http://schemas.openxmlformats.org/officeDocument/2006/relationships" xmlns:m="http://schemas.openxmlformats.org/officeDocument/2006/math" xmlns:v="urn:schemas-microsoft-com:vml" xmlns:wp14="http://schemas.microsoft.com/office/word/2010/wordprocessingDrawing" xmlns:wp="http://schemas.openxmlformats.org/drawingml/2006/wordprocessingDrawing" xmlns:w10="urn:schemas-microsoft-com:office:word" xmlns:w="http://schemas.openxmlformats.org/wordprocessingml/2006/main" xmlns:w14="http://schemas.microsoft.com/office/word/2010/wordml" xmlns:w15="http://schemas.microsoft.com/office/word/2012/wordml" xmlns:w16se="http://schemas.microsoft.com/office/word/2015/wordml/symex" xmlns:wpg="http://schemas.microsoft.com/office/word/2010/wordprocessingGroup" xmlns:wpi="http://schemas.microsoft.com/office/word/2010/wordprocessingInk" xmlns:wne="http://schemas.microsoft.com/office/word/2006/wordml" xmlns:wps="http://schemas.microsoft.com/office/word/2010/wordprocessingShape" mc:Ignorable="w14 w15 w16se wp14">
+<w:document xmlns:wpc="http://schemas.microsoft.com/office/word/2010/wordprocessingCanvas" xmlns:cx="http://schemas.microsoft.com/office/drawing/2014/chartex" xmlns:cx1="http://schemas.microsoft.com/office/drawing/2015/9/8/chartex" xmlns:mc="http://schemas.openxmlformats.org/markup-compatibility/2006" xmlns:o="urn:schemas-microsoft-com:office:office" xmlns:r="http://schemas.openxmlformats.org/officeDocument/2006/relationships" xmlns:m="http://schemas.openxmlformats.org/officeDocument/2006/math" xmlns:v="urn:schemas-microsoft-com:vml" xmlns:wp14="http://schemas.microsoft.com/office/word/2010/wordprocessingDrawing" xmlns:wp="http://schemas.openxmlformats.org/drawingml/2006/wordprocessingDrawing" xmlns:w10="urn:schemas-microsoft-com:office:word" xmlns:w="http://schemas.openxmlformats.org/wordprocessingml/2006/main" xmlns:w14="http://schemas.microsoft.com/office/word/2010/wordml" xmlns:w15="http://schemas.microsoft.com/office/word/2012/wordml" xmlns:w16se="http://schemas.microsoft.com/office/word/2015/wordml/symex" xmlns:wpg="http://schemas.microsoft.com/office/word/2010/wordprocessingGroup" xmlns:wpi="http://schemas.microsoft.com/office/word/2010/wordprocessingInk" xmlns:wne="http://schemas.microsoft.com/office/word/2006/wordml" xmlns:wps="http://schemas.microsoft.com/office/word/2010/wordprocessingShape" mc:Ignorable="w14 w15 w16se wp14">
   <w:body>
     <w:sdt>
       <w:sdtPr>
@@ -19,7 +19,7 @@
           <w:r>
             <w:rPr>
               <w:noProof/>
-              <w:lang w:val="en-US"/>
+              <w:lang w:val="es-CO" w:eastAsia="es-CO"/>
             </w:rPr>
             <mc:AlternateContent>
               <mc:Choice Requires="wps">
@@ -156,7 +156,7 @@
           <w:r>
             <w:rPr>
               <w:noProof/>
-              <w:lang w:val="en-US"/>
+              <w:lang w:val="es-CO" w:eastAsia="es-CO"/>
             </w:rPr>
             <mc:AlternateContent>
               <mc:Choice Requires="wps">
@@ -396,7 +396,7 @@
             <w:rPr>
               <w:noProof/>
               <w:color w:val="FFFFFF" w:themeColor="background1"/>
-              <w:lang w:val="en-US"/>
+              <w:lang w:val="es-CO" w:eastAsia="es-CO"/>
             </w:rPr>
             <w:drawing>
               <wp:anchor distT="0" distB="0" distL="114300" distR="114300" simplePos="0" relativeHeight="251661312" behindDoc="0" locked="0" layoutInCell="1" allowOverlap="1" wp14:anchorId="75DCD610" wp14:editId="02E4A811">
@@ -504,14 +504,13 @@
           <w:pPr>
             <w:pStyle w:val="TDC1"/>
             <w:tabs>
-              <w:tab w:val="left" w:pos="440"/>
               <w:tab w:val="right" w:leader="dot" w:pos="8494"/>
             </w:tabs>
             <w:rPr>
               <w:noProof/>
               <w:sz w:val="22"/>
               <w:szCs w:val="22"/>
-              <w:lang w:val="en-US"/>
+              <w:lang w:val="es-CO" w:eastAsia="es-CO"/>
             </w:rPr>
           </w:pPr>
           <w:r>
@@ -543,7 +542,7 @@
             <w:rPr>
               <w:noProof/>
             </w:rPr>
-            <w:instrText>HYPERLINK \l "_Toc174021550"</w:instrText>
+            <w:instrText>HYPERLINK \l "_Toc174034057"</w:instrText>
           </w:r>
           <w:r>
             <w:rPr>
@@ -564,22 +563,6 @@
               <w:noProof/>
             </w:rPr>
             <w:fldChar w:fldCharType="separate"/>
-          </w:r>
-          <w:r>
-            <w:rPr>
-              <w:rStyle w:val="Hipervnculo"/>
-              <w:noProof/>
-            </w:rPr>
-            <w:t>1.</w:t>
-          </w:r>
-          <w:r>
-            <w:rPr>
-              <w:noProof/>
-              <w:sz w:val="22"/>
-              <w:szCs w:val="22"/>
-              <w:lang w:val="en-US"/>
-            </w:rPr>
-            <w:tab/>
           </w:r>
           <w:r>
             <w:rPr>
@@ -607,7 +590,7 @@
               <w:noProof/>
               <w:webHidden/>
             </w:rPr>
-            <w:instrText xml:space="preserve"> PAGEREF _Toc174021550 \h </w:instrText>
+            <w:instrText xml:space="preserve"> PAGEREF _Toc174034057 \h </w:instrText>
           </w:r>
           <w:r>
             <w:rPr>
@@ -655,23 +638,23 @@
               <w:noProof/>
               <w:sz w:val="22"/>
               <w:szCs w:val="22"/>
-              <w:lang w:val="en-US"/>
+              <w:lang w:val="es-CO" w:eastAsia="es-CO"/>
             </w:rPr>
           </w:pPr>
-          <w:hyperlink w:anchor="_Toc174021551" w:history="1">
+          <w:hyperlink w:anchor="_Toc174034058" w:history="1">
             <w:r>
               <w:rPr>
                 <w:rStyle w:val="Hipervnculo"/>
                 <w:noProof/>
               </w:rPr>
-              <w:t>2.</w:t>
+              <w:t>1.</w:t>
             </w:r>
             <w:r>
               <w:rPr>
                 <w:noProof/>
                 <w:sz w:val="22"/>
                 <w:szCs w:val="22"/>
-                <w:lang w:val="en-US"/>
+                <w:lang w:val="es-CO" w:eastAsia="es-CO"/>
               </w:rPr>
               <w:tab/>
             </w:r>
@@ -701,7 +684,7 @@
                 <w:noProof/>
                 <w:webHidden/>
               </w:rPr>
-              <w:instrText xml:space="preserve"> PAGEREF _Toc174021551 \h </w:instrText>
+              <w:instrText xml:space="preserve"> PAGEREF _Toc174034058 \h </w:instrText>
             </w:r>
             <w:r>
               <w:rPr>
@@ -743,24 +726,24 @@
               <w:noProof/>
               <w:sz w:val="22"/>
               <w:szCs w:val="22"/>
-              <w:lang w:val="en-US"/>
+              <w:lang w:val="es-CO" w:eastAsia="es-CO"/>
             </w:rPr>
           </w:pPr>
-          <w:hyperlink w:anchor="_Toc174021552" w:history="1">
+          <w:hyperlink w:anchor="_Toc174034059" w:history="1">
             <w:r>
               <w:rPr>
                 <w:rStyle w:val="Hipervnculo"/>
                 <w:iCs/>
                 <w:noProof/>
               </w:rPr>
-              <w:t>2.1.</w:t>
+              <w:t>1.1.</w:t>
             </w:r>
             <w:r>
               <w:rPr>
                 <w:noProof/>
                 <w:sz w:val="22"/>
                 <w:szCs w:val="22"/>
-                <w:lang w:val="en-US"/>
+                <w:lang w:val="es-CO" w:eastAsia="es-CO"/>
               </w:rPr>
               <w:tab/>
             </w:r>
@@ -791,7 +774,7 @@
                 <w:noProof/>
                 <w:webHidden/>
               </w:rPr>
-              <w:instrText xml:space="preserve"> PAGEREF _Toc174021552 \h </w:instrText>
+              <w:instrText xml:space="preserve"> PAGEREF _Toc174034059 \h </w:instrText>
             </w:r>
             <w:r>
               <w:rPr>
@@ -833,23 +816,23 @@
               <w:noProof/>
               <w:sz w:val="22"/>
               <w:szCs w:val="22"/>
-              <w:lang w:val="en-US"/>
+              <w:lang w:val="es-CO" w:eastAsia="es-CO"/>
             </w:rPr>
           </w:pPr>
-          <w:hyperlink w:anchor="_Toc174021553" w:history="1">
+          <w:hyperlink w:anchor="_Toc174034060" w:history="1">
             <w:r>
               <w:rPr>
                 <w:rStyle w:val="Hipervnculo"/>
                 <w:noProof/>
               </w:rPr>
-              <w:t>2.2.</w:t>
+              <w:t>1.2.</w:t>
             </w:r>
             <w:r>
               <w:rPr>
                 <w:noProof/>
                 <w:sz w:val="22"/>
                 <w:szCs w:val="22"/>
-                <w:lang w:val="en-US"/>
+                <w:lang w:val="es-CO" w:eastAsia="es-CO"/>
               </w:rPr>
               <w:tab/>
             </w:r>
@@ -879,7 +862,7 @@
                 <w:noProof/>
                 <w:webHidden/>
               </w:rPr>
-              <w:instrText xml:space="preserve"> PAGEREF _Toc174021553 \h </w:instrText>
+              <w:instrText xml:space="preserve"> PAGEREF _Toc174034060 \h </w:instrText>
             </w:r>
             <w:r>
               <w:rPr>
@@ -921,23 +904,23 @@
               <w:noProof/>
               <w:sz w:val="22"/>
               <w:szCs w:val="22"/>
-              <w:lang w:val="en-US"/>
+              <w:lang w:val="es-CO" w:eastAsia="es-CO"/>
             </w:rPr>
           </w:pPr>
-          <w:hyperlink w:anchor="_Toc174021554" w:history="1">
+          <w:hyperlink w:anchor="_Toc174034061" w:history="1">
             <w:r>
               <w:rPr>
                 <w:rStyle w:val="Hipervnculo"/>
                 <w:noProof/>
               </w:rPr>
-              <w:t>3.</w:t>
+              <w:t>2.</w:t>
             </w:r>
             <w:r>
               <w:rPr>
                 <w:noProof/>
                 <w:sz w:val="22"/>
                 <w:szCs w:val="22"/>
-                <w:lang w:val="en-US"/>
+                <w:lang w:val="es-CO" w:eastAsia="es-CO"/>
               </w:rPr>
               <w:tab/>
             </w:r>
@@ -967,7 +950,7 @@
                 <w:noProof/>
                 <w:webHidden/>
               </w:rPr>
-              <w:instrText xml:space="preserve"> PAGEREF _Toc174021554 \h </w:instrText>
+              <w:instrText xml:space="preserve"> PAGEREF _Toc174034061 \h </w:instrText>
             </w:r>
             <w:r>
               <w:rPr>
@@ -1009,23 +992,23 @@
               <w:noProof/>
               <w:sz w:val="22"/>
               <w:szCs w:val="22"/>
-              <w:lang w:val="en-US"/>
+              <w:lang w:val="es-CO" w:eastAsia="es-CO"/>
             </w:rPr>
           </w:pPr>
-          <w:hyperlink w:anchor="_Toc174021555" w:history="1">
+          <w:hyperlink w:anchor="_Toc174034062" w:history="1">
             <w:r>
               <w:rPr>
                 <w:rStyle w:val="Hipervnculo"/>
                 <w:noProof/>
               </w:rPr>
-              <w:t>3.1.</w:t>
+              <w:t>2.1.</w:t>
             </w:r>
             <w:r>
               <w:rPr>
                 <w:noProof/>
                 <w:sz w:val="22"/>
                 <w:szCs w:val="22"/>
-                <w:lang w:val="en-US"/>
+                <w:lang w:val="es-CO" w:eastAsia="es-CO"/>
               </w:rPr>
               <w:tab/>
             </w:r>
@@ -1055,7 +1038,7 @@
                 <w:noProof/>
                 <w:webHidden/>
               </w:rPr>
-              <w:instrText xml:space="preserve"> PAGEREF _Toc174021555 \h </w:instrText>
+              <w:instrText xml:space="preserve"> PAGEREF _Toc174034062 \h </w:instrText>
             </w:r>
             <w:r>
               <w:rPr>
@@ -1097,23 +1080,23 @@
               <w:noProof/>
               <w:sz w:val="22"/>
               <w:szCs w:val="22"/>
-              <w:lang w:val="en-US"/>
+              <w:lang w:val="es-CO" w:eastAsia="es-CO"/>
             </w:rPr>
           </w:pPr>
-          <w:hyperlink w:anchor="_Toc174021556" w:history="1">
+          <w:hyperlink w:anchor="_Toc174034063" w:history="1">
             <w:r>
               <w:rPr>
                 <w:rStyle w:val="Hipervnculo"/>
                 <w:noProof/>
               </w:rPr>
-              <w:t>3.2.</w:t>
+              <w:t>2.2.</w:t>
             </w:r>
             <w:r>
               <w:rPr>
                 <w:noProof/>
                 <w:sz w:val="22"/>
                 <w:szCs w:val="22"/>
-                <w:lang w:val="en-US"/>
+                <w:lang w:val="es-CO" w:eastAsia="es-CO"/>
               </w:rPr>
               <w:tab/>
             </w:r>
@@ -1143,7 +1126,7 @@
                 <w:noProof/>
                 <w:webHidden/>
               </w:rPr>
-              <w:instrText xml:space="preserve"> PAGEREF _Toc174021556 \h </w:instrText>
+              <w:instrText xml:space="preserve"> PAGEREF _Toc174034063 \h </w:instrText>
             </w:r>
             <w:r>
               <w:rPr>
@@ -1185,23 +1168,23 @@
               <w:noProof/>
               <w:sz w:val="22"/>
               <w:szCs w:val="22"/>
-              <w:lang w:val="en-US"/>
+              <w:lang w:val="es-CO" w:eastAsia="es-CO"/>
             </w:rPr>
           </w:pPr>
-          <w:hyperlink w:anchor="_Toc174021557" w:history="1">
+          <w:hyperlink w:anchor="_Toc174034064" w:history="1">
             <w:r>
               <w:rPr>
                 <w:rStyle w:val="Hipervnculo"/>
                 <w:noProof/>
               </w:rPr>
-              <w:t>4.</w:t>
+              <w:t>3.</w:t>
             </w:r>
             <w:r>
               <w:rPr>
                 <w:noProof/>
                 <w:sz w:val="22"/>
                 <w:szCs w:val="22"/>
-                <w:lang w:val="en-US"/>
+                <w:lang w:val="es-CO" w:eastAsia="es-CO"/>
               </w:rPr>
               <w:tab/>
             </w:r>
@@ -1231,7 +1214,7 @@
                 <w:noProof/>
                 <w:webHidden/>
               </w:rPr>
-              <w:instrText xml:space="preserve"> PAGEREF _Toc174021557 \h </w:instrText>
+              <w:instrText xml:space="preserve"> PAGEREF _Toc174034064 \h </w:instrText>
             </w:r>
             <w:r>
               <w:rPr>
@@ -1273,23 +1256,23 @@
               <w:noProof/>
               <w:sz w:val="22"/>
               <w:szCs w:val="22"/>
-              <w:lang w:val="en-US"/>
+              <w:lang w:val="es-CO" w:eastAsia="es-CO"/>
             </w:rPr>
           </w:pPr>
-          <w:hyperlink w:anchor="_Toc174021558" w:history="1">
+          <w:hyperlink w:anchor="_Toc174034065" w:history="1">
             <w:r>
               <w:rPr>
                 <w:rStyle w:val="Hipervnculo"/>
                 <w:noProof/>
               </w:rPr>
-              <w:t>4.1.</w:t>
+              <w:t>3.1.</w:t>
             </w:r>
             <w:r>
               <w:rPr>
                 <w:noProof/>
                 <w:sz w:val="22"/>
                 <w:szCs w:val="22"/>
-                <w:lang w:val="en-US"/>
+                <w:lang w:val="es-CO" w:eastAsia="es-CO"/>
               </w:rPr>
               <w:tab/>
             </w:r>
@@ -1319,7 +1302,7 @@
                 <w:noProof/>
                 <w:webHidden/>
               </w:rPr>
-              <w:instrText xml:space="preserve"> PAGEREF _Toc174021558 \h </w:instrText>
+              <w:instrText xml:space="preserve"> PAGEREF _Toc174034065 \h </w:instrText>
             </w:r>
             <w:r>
               <w:rPr>
@@ -1361,23 +1344,23 @@
               <w:noProof/>
               <w:sz w:val="22"/>
               <w:szCs w:val="22"/>
-              <w:lang w:val="en-US"/>
+              <w:lang w:val="es-CO" w:eastAsia="es-CO"/>
             </w:rPr>
           </w:pPr>
-          <w:hyperlink w:anchor="_Toc174021559" w:history="1">
+          <w:hyperlink w:anchor="_Toc174034066" w:history="1">
             <w:r>
               <w:rPr>
                 <w:rStyle w:val="Hipervnculo"/>
                 <w:noProof/>
               </w:rPr>
-              <w:t>4.2.</w:t>
+              <w:t>3.2.</w:t>
             </w:r>
             <w:r>
               <w:rPr>
                 <w:noProof/>
                 <w:sz w:val="22"/>
                 <w:szCs w:val="22"/>
-                <w:lang w:val="en-US"/>
+                <w:lang w:val="es-CO" w:eastAsia="es-CO"/>
               </w:rPr>
               <w:tab/>
             </w:r>
@@ -1407,7 +1390,7 @@
                 <w:noProof/>
                 <w:webHidden/>
               </w:rPr>
-              <w:instrText xml:space="preserve"> PAGEREF _Toc174021559 \h </w:instrText>
+              <w:instrText xml:space="preserve"> PAGEREF _Toc174034066 \h </w:instrText>
             </w:r>
             <w:r>
               <w:rPr>
@@ -1427,7 +1410,7 @@
                 <w:noProof/>
                 <w:webHidden/>
               </w:rPr>
-              <w:t>7</w:t>
+              <w:t>6</w:t>
             </w:r>
             <w:r>
               <w:rPr>
@@ -1449,23 +1432,23 @@
               <w:noProof/>
               <w:sz w:val="22"/>
               <w:szCs w:val="22"/>
-              <w:lang w:val="en-US"/>
+              <w:lang w:val="es-CO" w:eastAsia="es-CO"/>
             </w:rPr>
           </w:pPr>
-          <w:hyperlink w:anchor="_Toc174021560" w:history="1">
+          <w:hyperlink w:anchor="_Toc174034067" w:history="1">
             <w:r>
               <w:rPr>
                 <w:rStyle w:val="Hipervnculo"/>
                 <w:noProof/>
               </w:rPr>
-              <w:t>5.</w:t>
+              <w:t>4.</w:t>
             </w:r>
             <w:r>
               <w:rPr>
                 <w:noProof/>
                 <w:sz w:val="22"/>
                 <w:szCs w:val="22"/>
-                <w:lang w:val="en-US"/>
+                <w:lang w:val="es-CO" w:eastAsia="es-CO"/>
               </w:rPr>
               <w:tab/>
             </w:r>
@@ -1495,7 +1478,7 @@
                 <w:noProof/>
                 <w:webHidden/>
               </w:rPr>
-              <w:instrText xml:space="preserve"> PAGEREF _Toc174021560 \h </w:instrText>
+              <w:instrText xml:space="preserve"> PAGEREF _Toc174034067 \h </w:instrText>
             </w:r>
             <w:r>
               <w:rPr>
@@ -1537,23 +1520,23 @@
               <w:noProof/>
               <w:sz w:val="22"/>
               <w:szCs w:val="22"/>
-              <w:lang w:val="en-US"/>
+              <w:lang w:val="es-CO" w:eastAsia="es-CO"/>
             </w:rPr>
           </w:pPr>
-          <w:hyperlink w:anchor="_Toc174021561" w:history="1">
+          <w:hyperlink w:anchor="_Toc174034068" w:history="1">
             <w:r>
               <w:rPr>
                 <w:rStyle w:val="Hipervnculo"/>
                 <w:noProof/>
               </w:rPr>
-              <w:t>5.1.</w:t>
+              <w:t>4.1.</w:t>
             </w:r>
             <w:r>
               <w:rPr>
                 <w:noProof/>
                 <w:sz w:val="22"/>
                 <w:szCs w:val="22"/>
-                <w:lang w:val="en-US"/>
+                <w:lang w:val="es-CO" w:eastAsia="es-CO"/>
               </w:rPr>
               <w:tab/>
             </w:r>
@@ -1583,7 +1566,7 @@
                 <w:noProof/>
                 <w:webHidden/>
               </w:rPr>
-              <w:instrText xml:space="preserve"> PAGEREF _Toc174021561 \h </w:instrText>
+              <w:instrText xml:space="preserve"> PAGEREF _Toc174034068 \h </w:instrText>
             </w:r>
             <w:r>
               <w:rPr>
@@ -1625,23 +1608,23 @@
               <w:noProof/>
               <w:sz w:val="22"/>
               <w:szCs w:val="22"/>
-              <w:lang w:val="en-US"/>
+              <w:lang w:val="es-CO" w:eastAsia="es-CO"/>
             </w:rPr>
           </w:pPr>
-          <w:hyperlink w:anchor="_Toc174021562" w:history="1">
+          <w:hyperlink w:anchor="_Toc174034069" w:history="1">
             <w:r>
               <w:rPr>
                 <w:rStyle w:val="Hipervnculo"/>
                 <w:noProof/>
               </w:rPr>
-              <w:t>5.2.</w:t>
+              <w:t>4.2.</w:t>
             </w:r>
             <w:r>
               <w:rPr>
                 <w:noProof/>
                 <w:sz w:val="22"/>
                 <w:szCs w:val="22"/>
-                <w:lang w:val="en-US"/>
+                <w:lang w:val="es-CO" w:eastAsia="es-CO"/>
               </w:rPr>
               <w:tab/>
             </w:r>
@@ -1671,7 +1654,7 @@
                 <w:noProof/>
                 <w:webHidden/>
               </w:rPr>
-              <w:instrText xml:space="preserve"> PAGEREF _Toc174021562 \h </w:instrText>
+              <w:instrText xml:space="preserve"> PAGEREF _Toc174034069 \h </w:instrText>
             </w:r>
             <w:r>
               <w:rPr>
@@ -1691,7 +1674,7 @@
                 <w:noProof/>
                 <w:webHidden/>
               </w:rPr>
-              <w:t>8</w:t>
+              <w:t>7</w:t>
             </w:r>
             <w:r>
               <w:rPr>
@@ -1713,23 +1696,23 @@
               <w:noProof/>
               <w:sz w:val="22"/>
               <w:szCs w:val="22"/>
-              <w:lang w:val="en-US"/>
+              <w:lang w:val="es-CO" w:eastAsia="es-CO"/>
             </w:rPr>
           </w:pPr>
-          <w:hyperlink w:anchor="_Toc174021563" w:history="1">
+          <w:hyperlink w:anchor="_Toc174034070" w:history="1">
             <w:r>
               <w:rPr>
                 <w:rStyle w:val="Hipervnculo"/>
                 <w:noProof/>
               </w:rPr>
-              <w:t>6.</w:t>
+              <w:t>5.</w:t>
             </w:r>
             <w:r>
               <w:rPr>
                 <w:noProof/>
                 <w:sz w:val="22"/>
                 <w:szCs w:val="22"/>
-                <w:lang w:val="en-US"/>
+                <w:lang w:val="es-CO" w:eastAsia="es-CO"/>
               </w:rPr>
               <w:tab/>
             </w:r>
@@ -1759,7 +1742,7 @@
                 <w:noProof/>
                 <w:webHidden/>
               </w:rPr>
-              <w:instrText xml:space="preserve"> PAGEREF _Toc174021563 \h </w:instrText>
+              <w:instrText xml:space="preserve"> PAGEREF _Toc174034070 \h </w:instrText>
             </w:r>
             <w:r>
               <w:rPr>
@@ -1779,7 +1762,7 @@
                 <w:noProof/>
                 <w:webHidden/>
               </w:rPr>
-              <w:t>8</w:t>
+              <w:t>7</w:t>
             </w:r>
             <w:r>
               <w:rPr>
@@ -1801,24 +1784,24 @@
               <w:noProof/>
               <w:sz w:val="22"/>
               <w:szCs w:val="22"/>
-              <w:lang w:val="en-US"/>
+              <w:lang w:val="es-CO" w:eastAsia="es-CO"/>
             </w:rPr>
           </w:pPr>
-          <w:hyperlink w:anchor="_Toc174021564" w:history="1">
+          <w:hyperlink w:anchor="_Toc174034071" w:history="1">
             <w:r>
               <w:rPr>
                 <w:rStyle w:val="Hipervnculo"/>
                 <w:iCs/>
                 <w:noProof/>
               </w:rPr>
-              <w:t>6.1.</w:t>
+              <w:t>5.1.</w:t>
             </w:r>
             <w:r>
               <w:rPr>
                 <w:noProof/>
                 <w:sz w:val="22"/>
                 <w:szCs w:val="22"/>
-                <w:lang w:val="en-US"/>
+                <w:lang w:val="es-CO" w:eastAsia="es-CO"/>
               </w:rPr>
               <w:tab/>
             </w:r>
@@ -1849,7 +1832,7 @@
                 <w:noProof/>
                 <w:webHidden/>
               </w:rPr>
-              <w:instrText xml:space="preserve"> PAGEREF _Toc174021564 \h </w:instrText>
+              <w:instrText xml:space="preserve"> PAGEREF _Toc174034071 \h </w:instrText>
             </w:r>
             <w:r>
               <w:rPr>
@@ -1891,23 +1874,23 @@
               <w:noProof/>
               <w:sz w:val="22"/>
               <w:szCs w:val="22"/>
-              <w:lang w:val="en-US"/>
+              <w:lang w:val="es-CO" w:eastAsia="es-CO"/>
             </w:rPr>
           </w:pPr>
-          <w:hyperlink w:anchor="_Toc174021565" w:history="1">
+          <w:hyperlink w:anchor="_Toc174034072" w:history="1">
             <w:r>
               <w:rPr>
                 <w:rStyle w:val="Hipervnculo"/>
                 <w:noProof/>
               </w:rPr>
-              <w:t>6.2.</w:t>
+              <w:t>5.2.</w:t>
             </w:r>
             <w:r>
               <w:rPr>
                 <w:noProof/>
                 <w:sz w:val="22"/>
                 <w:szCs w:val="22"/>
-                <w:lang w:val="en-US"/>
+                <w:lang w:val="es-CO" w:eastAsia="es-CO"/>
               </w:rPr>
               <w:tab/>
             </w:r>
@@ -1937,7 +1920,7 @@
                 <w:noProof/>
                 <w:webHidden/>
               </w:rPr>
-              <w:instrText xml:space="preserve"> PAGEREF _Toc174021565 \h </w:instrText>
+              <w:instrText xml:space="preserve"> PAGEREF _Toc174034072 \h </w:instrText>
             </w:r>
             <w:r>
               <w:rPr>
@@ -1957,7 +1940,7 @@
                 <w:noProof/>
                 <w:webHidden/>
               </w:rPr>
-              <w:t>9</w:t>
+              <w:t>8</w:t>
             </w:r>
             <w:r>
               <w:rPr>
@@ -1979,23 +1962,23 @@
               <w:noProof/>
               <w:sz w:val="22"/>
               <w:szCs w:val="22"/>
-              <w:lang w:val="en-US"/>
+              <w:lang w:val="es-CO" w:eastAsia="es-CO"/>
             </w:rPr>
           </w:pPr>
-          <w:hyperlink w:anchor="_Toc174021566" w:history="1">
+          <w:hyperlink w:anchor="_Toc174034073" w:history="1">
             <w:r>
               <w:rPr>
                 <w:rStyle w:val="Hipervnculo"/>
                 <w:noProof/>
               </w:rPr>
-              <w:t>7.</w:t>
+              <w:t>6.</w:t>
             </w:r>
             <w:r>
               <w:rPr>
                 <w:noProof/>
                 <w:sz w:val="22"/>
                 <w:szCs w:val="22"/>
-                <w:lang w:val="en-US"/>
+                <w:lang w:val="es-CO" w:eastAsia="es-CO"/>
               </w:rPr>
               <w:tab/>
             </w:r>
@@ -2025,7 +2008,7 @@
                 <w:noProof/>
                 <w:webHidden/>
               </w:rPr>
-              <w:instrText xml:space="preserve"> PAGEREF _Toc174021566 \h </w:instrText>
+              <w:instrText xml:space="preserve"> PAGEREF _Toc174034073 \h </w:instrText>
             </w:r>
             <w:r>
               <w:rPr>
@@ -2045,7 +2028,7 @@
                 <w:noProof/>
                 <w:webHidden/>
               </w:rPr>
-              <w:t>9</w:t>
+              <w:t>8</w:t>
             </w:r>
             <w:r>
               <w:rPr>
@@ -2067,23 +2050,23 @@
               <w:noProof/>
               <w:sz w:val="22"/>
               <w:szCs w:val="22"/>
-              <w:lang w:val="en-US"/>
+              <w:lang w:val="es-CO" w:eastAsia="es-CO"/>
             </w:rPr>
           </w:pPr>
-          <w:hyperlink w:anchor="_Toc174021567" w:history="1">
+          <w:hyperlink w:anchor="_Toc174034074" w:history="1">
             <w:r>
               <w:rPr>
                 <w:rStyle w:val="Hipervnculo"/>
                 <w:noProof/>
               </w:rPr>
-              <w:t>7.1.</w:t>
+              <w:t>6.1.</w:t>
             </w:r>
             <w:r>
               <w:rPr>
                 <w:noProof/>
                 <w:sz w:val="22"/>
                 <w:szCs w:val="22"/>
-                <w:lang w:val="en-US"/>
+                <w:lang w:val="es-CO" w:eastAsia="es-CO"/>
               </w:rPr>
               <w:tab/>
             </w:r>
@@ -2113,7 +2096,7 @@
                 <w:noProof/>
                 <w:webHidden/>
               </w:rPr>
-              <w:instrText xml:space="preserve"> PAGEREF _Toc174021567 \h </w:instrText>
+              <w:instrText xml:space="preserve"> PAGEREF _Toc174034074 \h </w:instrText>
             </w:r>
             <w:r>
               <w:rPr>
@@ -2155,23 +2138,23 @@
               <w:noProof/>
               <w:sz w:val="22"/>
               <w:szCs w:val="22"/>
-              <w:lang w:val="en-US"/>
+              <w:lang w:val="es-CO" w:eastAsia="es-CO"/>
             </w:rPr>
           </w:pPr>
-          <w:hyperlink w:anchor="_Toc174021568" w:history="1">
+          <w:hyperlink w:anchor="_Toc174034075" w:history="1">
             <w:r>
               <w:rPr>
                 <w:rStyle w:val="Hipervnculo"/>
                 <w:noProof/>
               </w:rPr>
-              <w:t>7.2.</w:t>
+              <w:t>6.2.</w:t>
             </w:r>
             <w:r>
               <w:rPr>
                 <w:noProof/>
                 <w:sz w:val="22"/>
                 <w:szCs w:val="22"/>
-                <w:lang w:val="en-US"/>
+                <w:lang w:val="es-CO" w:eastAsia="es-CO"/>
               </w:rPr>
               <w:tab/>
             </w:r>
@@ -2201,7 +2184,7 @@
                 <w:noProof/>
                 <w:webHidden/>
               </w:rPr>
-              <w:instrText xml:space="preserve"> PAGEREF _Toc174021568 \h </w:instrText>
+              <w:instrText xml:space="preserve"> PAGEREF _Toc174034075 \h </w:instrText>
             </w:r>
             <w:r>
               <w:rPr>
@@ -2243,23 +2226,23 @@
               <w:noProof/>
               <w:sz w:val="22"/>
               <w:szCs w:val="22"/>
-              <w:lang w:val="en-US"/>
+              <w:lang w:val="es-CO" w:eastAsia="es-CO"/>
             </w:rPr>
           </w:pPr>
-          <w:hyperlink w:anchor="_Toc174021569" w:history="1">
+          <w:hyperlink w:anchor="_Toc174034076" w:history="1">
             <w:r>
               <w:rPr>
                 <w:rStyle w:val="Hipervnculo"/>
                 <w:noProof/>
               </w:rPr>
-              <w:t>8.</w:t>
+              <w:t>7.</w:t>
             </w:r>
             <w:r>
               <w:rPr>
                 <w:noProof/>
                 <w:sz w:val="22"/>
                 <w:szCs w:val="22"/>
-                <w:lang w:val="en-US"/>
+                <w:lang w:val="es-CO" w:eastAsia="es-CO"/>
               </w:rPr>
               <w:tab/>
             </w:r>
@@ -2289,7 +2272,7 @@
                 <w:noProof/>
                 <w:webHidden/>
               </w:rPr>
-              <w:instrText xml:space="preserve"> PAGEREF _Toc174021569 \h </w:instrText>
+              <w:instrText xml:space="preserve"> PAGEREF _Toc174034076 \h </w:instrText>
             </w:r>
             <w:r>
               <w:rPr>
@@ -2309,7 +2292,7 @@
                 <w:noProof/>
                 <w:webHidden/>
               </w:rPr>
-              <w:t>10</w:t>
+              <w:t>9</w:t>
             </w:r>
             <w:r>
               <w:rPr>
@@ -2331,23 +2314,23 @@
               <w:noProof/>
               <w:sz w:val="22"/>
               <w:szCs w:val="22"/>
-              <w:lang w:val="en-US"/>
+              <w:lang w:val="es-CO" w:eastAsia="es-CO"/>
             </w:rPr>
           </w:pPr>
-          <w:hyperlink w:anchor="_Toc174021570" w:history="1">
+          <w:hyperlink w:anchor="_Toc174034077" w:history="1">
             <w:r>
               <w:rPr>
                 <w:rStyle w:val="Hipervnculo"/>
                 <w:noProof/>
               </w:rPr>
-              <w:t>8.1.</w:t>
+              <w:t>7.1.</w:t>
             </w:r>
             <w:r>
               <w:rPr>
                 <w:noProof/>
                 <w:sz w:val="22"/>
                 <w:szCs w:val="22"/>
-                <w:lang w:val="en-US"/>
+                <w:lang w:val="es-CO" w:eastAsia="es-CO"/>
               </w:rPr>
               <w:tab/>
             </w:r>
@@ -2377,7 +2360,7 @@
                 <w:noProof/>
                 <w:webHidden/>
               </w:rPr>
-              <w:instrText xml:space="preserve"> PAGEREF _Toc174021570 \h </w:instrText>
+              <w:instrText xml:space="preserve"> PAGEREF _Toc174034077 \h </w:instrText>
             </w:r>
             <w:r>
               <w:rPr>
@@ -2419,23 +2402,23 @@
               <w:noProof/>
               <w:sz w:val="22"/>
               <w:szCs w:val="22"/>
-              <w:lang w:val="en-US"/>
+              <w:lang w:val="es-CO" w:eastAsia="es-CO"/>
             </w:rPr>
           </w:pPr>
-          <w:hyperlink w:anchor="_Toc174021571" w:history="1">
+          <w:hyperlink w:anchor="_Toc174034078" w:history="1">
             <w:r>
               <w:rPr>
                 <w:rStyle w:val="Hipervnculo"/>
                 <w:noProof/>
               </w:rPr>
-              <w:t>8.2.</w:t>
+              <w:t>7.2.</w:t>
             </w:r>
             <w:r>
               <w:rPr>
                 <w:noProof/>
                 <w:sz w:val="22"/>
                 <w:szCs w:val="22"/>
-                <w:lang w:val="en-US"/>
+                <w:lang w:val="es-CO" w:eastAsia="es-CO"/>
               </w:rPr>
               <w:tab/>
             </w:r>
@@ -2465,7 +2448,7 @@
                 <w:noProof/>
                 <w:webHidden/>
               </w:rPr>
-              <w:instrText xml:space="preserve"> PAGEREF _Toc174021571 \h </w:instrText>
+              <w:instrText xml:space="preserve"> PAGEREF _Toc174034078 \h </w:instrText>
             </w:r>
             <w:r>
               <w:rPr>
@@ -2507,23 +2490,23 @@
               <w:noProof/>
               <w:sz w:val="22"/>
               <w:szCs w:val="22"/>
-              <w:lang w:val="en-US"/>
+              <w:lang w:val="es-CO" w:eastAsia="es-CO"/>
             </w:rPr>
           </w:pPr>
-          <w:hyperlink w:anchor="_Toc174021572" w:history="1">
+          <w:hyperlink w:anchor="_Toc174034079" w:history="1">
             <w:r>
               <w:rPr>
                 <w:rStyle w:val="Hipervnculo"/>
                 <w:noProof/>
               </w:rPr>
-              <w:t>9.</w:t>
+              <w:t>8.</w:t>
             </w:r>
             <w:r>
               <w:rPr>
                 <w:noProof/>
                 <w:sz w:val="22"/>
                 <w:szCs w:val="22"/>
-                <w:lang w:val="en-US"/>
+                <w:lang w:val="es-CO" w:eastAsia="es-CO"/>
               </w:rPr>
               <w:tab/>
             </w:r>
@@ -2553,7 +2536,7 @@
                 <w:noProof/>
                 <w:webHidden/>
               </w:rPr>
-              <w:instrText xml:space="preserve"> PAGEREF _Toc174021572 \h </w:instrText>
+              <w:instrText xml:space="preserve"> PAGEREF _Toc174034079 \h </w:instrText>
             </w:r>
             <w:r>
               <w:rPr>
@@ -2573,7 +2556,7 @@
                 <w:noProof/>
                 <w:webHidden/>
               </w:rPr>
-              <w:t>11</w:t>
+              <w:t>10</w:t>
             </w:r>
             <w:r>
               <w:rPr>
@@ -2595,23 +2578,23 @@
               <w:noProof/>
               <w:sz w:val="22"/>
               <w:szCs w:val="22"/>
-              <w:lang w:val="en-US"/>
+              <w:lang w:val="es-CO" w:eastAsia="es-CO"/>
             </w:rPr>
           </w:pPr>
-          <w:hyperlink w:anchor="_Toc174021573" w:history="1">
+          <w:hyperlink w:anchor="_Toc174034080" w:history="1">
             <w:r>
               <w:rPr>
                 <w:rStyle w:val="Hipervnculo"/>
                 <w:noProof/>
               </w:rPr>
-              <w:t>9.1.</w:t>
+              <w:t>8.1.</w:t>
             </w:r>
             <w:r>
               <w:rPr>
                 <w:noProof/>
                 <w:sz w:val="22"/>
                 <w:szCs w:val="22"/>
-                <w:lang w:val="en-US"/>
+                <w:lang w:val="es-CO" w:eastAsia="es-CO"/>
               </w:rPr>
               <w:tab/>
             </w:r>
@@ -2641,7 +2624,7 @@
                 <w:noProof/>
                 <w:webHidden/>
               </w:rPr>
-              <w:instrText xml:space="preserve"> PAGEREF _Toc174021573 \h </w:instrText>
+              <w:instrText xml:space="preserve"> PAGEREF _Toc174034080 \h </w:instrText>
             </w:r>
             <w:r>
               <w:rPr>
@@ -2683,23 +2666,23 @@
               <w:noProof/>
               <w:sz w:val="22"/>
               <w:szCs w:val="22"/>
-              <w:lang w:val="en-US"/>
+              <w:lang w:val="es-CO" w:eastAsia="es-CO"/>
             </w:rPr>
           </w:pPr>
-          <w:hyperlink w:anchor="_Toc174021574" w:history="1">
+          <w:hyperlink w:anchor="_Toc174034081" w:history="1">
             <w:r>
               <w:rPr>
                 <w:rStyle w:val="Hipervnculo"/>
                 <w:noProof/>
               </w:rPr>
-              <w:t>9.2.</w:t>
+              <w:t>8.2.</w:t>
             </w:r>
             <w:r>
               <w:rPr>
                 <w:noProof/>
                 <w:sz w:val="22"/>
                 <w:szCs w:val="22"/>
-                <w:lang w:val="en-US"/>
+                <w:lang w:val="es-CO" w:eastAsia="es-CO"/>
               </w:rPr>
               <w:tab/>
             </w:r>
@@ -2729,7 +2712,7 @@
                 <w:noProof/>
                 <w:webHidden/>
               </w:rPr>
-              <w:instrText xml:space="preserve"> PAGEREF _Toc174021574 \h </w:instrText>
+              <w:instrText xml:space="preserve"> PAGEREF _Toc174034081 \h </w:instrText>
             </w:r>
             <w:r>
               <w:rPr>
@@ -2749,7 +2732,7 @@
                 <w:noProof/>
                 <w:webHidden/>
               </w:rPr>
-              <w:t>12</w:t>
+              <w:t>11</w:t>
             </w:r>
             <w:r>
               <w:rPr>
@@ -2764,30 +2747,30 @@
           <w:pPr>
             <w:pStyle w:val="TDC1"/>
             <w:tabs>
-              <w:tab w:val="left" w:pos="660"/>
+              <w:tab w:val="left" w:pos="440"/>
               <w:tab w:val="right" w:leader="dot" w:pos="8494"/>
             </w:tabs>
             <w:rPr>
               <w:noProof/>
               <w:sz w:val="22"/>
               <w:szCs w:val="22"/>
-              <w:lang w:val="en-US"/>
+              <w:lang w:val="es-CO" w:eastAsia="es-CO"/>
             </w:rPr>
           </w:pPr>
-          <w:hyperlink w:anchor="_Toc174021575" w:history="1">
+          <w:hyperlink w:anchor="_Toc174034082" w:history="1">
             <w:r>
               <w:rPr>
                 <w:rStyle w:val="Hipervnculo"/>
                 <w:noProof/>
               </w:rPr>
-              <w:t>10.</w:t>
+              <w:t>9.</w:t>
             </w:r>
             <w:r>
               <w:rPr>
                 <w:noProof/>
                 <w:sz w:val="22"/>
                 <w:szCs w:val="22"/>
-                <w:lang w:val="en-US"/>
+                <w:lang w:val="es-CO" w:eastAsia="es-CO"/>
               </w:rPr>
               <w:tab/>
             </w:r>
@@ -2817,7 +2800,7 @@
                 <w:noProof/>
                 <w:webHidden/>
               </w:rPr>
-              <w:instrText xml:space="preserve"> PAGEREF _Toc174021575 \h </w:instrText>
+              <w:instrText xml:space="preserve"> PAGEREF _Toc174034082 \h </w:instrText>
             </w:r>
             <w:r>
               <w:rPr>
@@ -2945,91 +2928,16 @@
     </w:p>
     <w:p>
       <w:pPr>
-        <w:spacing w:after="0" w:line="240" w:lineRule="auto"/>
-        <w:jc w:val="center"/>
-        <w:rPr>
-          <w:b/>
-        </w:rPr>
-      </w:pPr>
-    </w:p>
-    <w:p>
-      <w:pPr>
-        <w:spacing w:after="0" w:line="240" w:lineRule="auto"/>
-        <w:jc w:val="center"/>
-        <w:rPr>
-          <w:b/>
-        </w:rPr>
-      </w:pPr>
-    </w:p>
-    <w:p>
-      <w:pPr>
-        <w:spacing w:after="0" w:line="240" w:lineRule="auto"/>
-        <w:jc w:val="center"/>
-        <w:rPr>
-          <w:b/>
-        </w:rPr>
-      </w:pPr>
-    </w:p>
-    <w:p>
-      <w:pPr>
-        <w:spacing w:after="0" w:line="240" w:lineRule="auto"/>
-        <w:jc w:val="center"/>
-        <w:rPr>
-          <w:b/>
-        </w:rPr>
-      </w:pPr>
-    </w:p>
-    <w:p>
-      <w:pPr>
-        <w:spacing w:after="0" w:line="240" w:lineRule="auto"/>
-        <w:jc w:val="center"/>
-        <w:rPr>
-          <w:b/>
-        </w:rPr>
-      </w:pPr>
-    </w:p>
-    <w:p>
-      <w:pPr>
-        <w:spacing w:after="0" w:line="240" w:lineRule="auto"/>
-        <w:jc w:val="center"/>
-        <w:rPr>
-          <w:b/>
-        </w:rPr>
-      </w:pPr>
-    </w:p>
-    <w:p>
-      <w:pPr>
-        <w:spacing w:after="0" w:line="240" w:lineRule="auto"/>
-        <w:jc w:val="center"/>
-        <w:rPr>
-          <w:b/>
-        </w:rPr>
-      </w:pPr>
-    </w:p>
-    <w:p>
-      <w:pPr>
-        <w:spacing w:after="0" w:line="240" w:lineRule="auto"/>
-        <w:jc w:val="center"/>
-        <w:rPr>
-          <w:b/>
-        </w:rPr>
-      </w:pPr>
-    </w:p>
-    <w:p>
-      <w:pPr>
-        <w:spacing w:after="0" w:line="240" w:lineRule="auto"/>
-        <w:jc w:val="center"/>
-        <w:rPr>
-          <w:b/>
-        </w:rPr>
-      </w:pPr>
-    </w:p>
-    <w:p>
-      <w:pPr>
         <w:pStyle w:val="Ttulo1"/>
-      </w:pPr>
-      <w:bookmarkStart w:id="1" w:name="_Toc174021550"/>
-      <w:r>
+        <w:numPr>
+          <w:ilvl w:val="0"/>
+          <w:numId w:val="0"/>
+        </w:numPr>
+        <w:ind w:left="720"/>
+      </w:pPr>
+      <w:bookmarkStart w:id="1" w:name="_Toc174034057"/>
+      <w:r>
+        <w:lastRenderedPageBreak/>
         <w:t xml:space="preserve">MANUAL DE USUARIO MÓDULO </w:t>
       </w:r>
       <w:r>
@@ -3306,8 +3214,9 @@
       <w:pPr>
         <w:pStyle w:val="Ttulo1"/>
       </w:pPr>
-      <w:bookmarkStart w:id="2" w:name="_Toc174021551"/>
-      <w:r>
+      <w:bookmarkStart w:id="2" w:name="_Toc174034058"/>
+      <w:r>
+        <w:lastRenderedPageBreak/>
         <w:t>Rutas de Archivo de gestión</w:t>
       </w:r>
       <w:r>
@@ -3357,7 +3266,7 @@
           <w:i w:val="0"/>
         </w:rPr>
       </w:pPr>
-      <w:bookmarkStart w:id="3" w:name="_Toc174021552"/>
+      <w:bookmarkStart w:id="3" w:name="_Toc174034059"/>
       <w:r>
         <w:rPr>
           <w:rStyle w:val="nfasis"/>
@@ -3380,7 +3289,7 @@
       <w:r>
         <w:rPr>
           <w:noProof/>
-          <w:lang w:val="en-US"/>
+          <w:lang w:val="es-CO" w:eastAsia="es-CO"/>
         </w:rPr>
         <w:drawing>
           <wp:inline distT="0" distB="0" distL="0" distR="0" wp14:anchorId="0042C868" wp14:editId="1D0EEB91">
@@ -3485,7 +3394,7 @@
       <w:pPr>
         <w:pStyle w:val="Ttulo2"/>
       </w:pPr>
-      <w:bookmarkStart w:id="4" w:name="_Toc174021553"/>
+      <w:bookmarkStart w:id="4" w:name="_Toc174034060"/>
       <w:r>
         <w:t>Nuevo registro</w:t>
       </w:r>
@@ -3503,9 +3412,8 @@
       <w:r>
         <w:rPr>
           <w:noProof/>
-          <w:lang w:val="en-US"/>
+          <w:lang w:val="es-CO" w:eastAsia="es-CO"/>
         </w:rPr>
-        <w:lastRenderedPageBreak/>
         <w:drawing>
           <wp:inline distT="0" distB="0" distL="0" distR="0" wp14:anchorId="606FCC7A" wp14:editId="3C045264">
             <wp:extent cx="5400040" cy="2710704"/>
@@ -3592,6 +3500,7 @@
         <w:spacing w:after="0" w:line="240" w:lineRule="auto"/>
       </w:pPr>
       <w:r>
+        <w:lastRenderedPageBreak/>
         <w:t>La ruta es opcional, si se desea se configura para tener un mayor orden en el servidor de archivos, estableciendo la ruta para el almacenamiento de los archivos quedaría de la siguiente manera: IP/Ruta/</w:t>
       </w:r>
       <w:r>
@@ -3908,8 +3817,9 @@
       <w:pPr>
         <w:pStyle w:val="Ttulo1"/>
       </w:pPr>
-      <w:bookmarkStart w:id="5" w:name="_Toc174021554"/>
-      <w:r>
+      <w:bookmarkStart w:id="5" w:name="_Toc174034061"/>
+      <w:r>
+        <w:lastRenderedPageBreak/>
         <w:t xml:space="preserve">Rutas para archivos </w:t>
       </w:r>
       <w:proofErr w:type="spellStart"/>
@@ -3982,7 +3892,7 @@
       <w:pPr>
         <w:pStyle w:val="Ttulo2"/>
       </w:pPr>
-      <w:bookmarkStart w:id="6" w:name="_Toc174021555"/>
+      <w:bookmarkStart w:id="6" w:name="_Toc174034062"/>
       <w:r>
         <w:t>Listado de registros almacenados.</w:t>
       </w:r>
@@ -4000,7 +3910,7 @@
       <w:r>
         <w:rPr>
           <w:noProof/>
-          <w:lang w:val="en-US"/>
+          <w:lang w:val="es-CO" w:eastAsia="es-CO"/>
         </w:rPr>
         <w:drawing>
           <wp:inline distT="0" distB="0" distL="0" distR="0" wp14:anchorId="0CD999A7" wp14:editId="12E84E8C">
@@ -4105,7 +4015,7 @@
       <w:pPr>
         <w:pStyle w:val="Ttulo2"/>
       </w:pPr>
-      <w:bookmarkStart w:id="7" w:name="_Toc174021556"/>
+      <w:bookmarkStart w:id="7" w:name="_Toc174034063"/>
       <w:r>
         <w:t>Nuevo registro.</w:t>
       </w:r>
@@ -4119,9 +4029,8 @@
       <w:r>
         <w:rPr>
           <w:noProof/>
-          <w:lang w:val="en-US"/>
+          <w:lang w:val="es-CO" w:eastAsia="es-CO"/>
         </w:rPr>
-        <w:lastRenderedPageBreak/>
         <w:drawing>
           <wp:inline distT="0" distB="0" distL="0" distR="0" wp14:anchorId="751A1125" wp14:editId="0410B2CE">
             <wp:extent cx="5400040" cy="1942679"/>
@@ -4300,8 +4209,9 @@
       <w:pPr>
         <w:pStyle w:val="Ttulo1"/>
       </w:pPr>
-      <w:bookmarkStart w:id="8" w:name="_Toc174021557"/>
-      <w:r>
+      <w:bookmarkStart w:id="8" w:name="_Toc174034064"/>
+      <w:r>
+        <w:lastRenderedPageBreak/>
         <w:t>Rutas para archivos de calidad</w:t>
       </w:r>
       <w:bookmarkEnd w:id="8"/>
@@ -4357,7 +4267,7 @@
       <w:pPr>
         <w:pStyle w:val="Ttulo2"/>
       </w:pPr>
-      <w:bookmarkStart w:id="9" w:name="_Toc174021558"/>
+      <w:bookmarkStart w:id="9" w:name="_Toc174034065"/>
       <w:r>
         <w:t>Listado de registros almacenados.</w:t>
       </w:r>
@@ -4365,6 +4275,10 @@
     </w:p>
     <w:p>
       <w:r>
+        <w:rPr>
+          <w:noProof/>
+          <w:lang w:val="es-CO" w:eastAsia="es-CO"/>
+        </w:rPr>
         <w:drawing>
           <wp:inline distT="0" distB="0" distL="0" distR="0" wp14:anchorId="0FA82DC7" wp14:editId="41F0F3D3">
             <wp:extent cx="5400040" cy="1114425"/>
@@ -4450,15 +4364,18 @@
       <w:pPr>
         <w:pStyle w:val="Ttulo2"/>
       </w:pPr>
-      <w:bookmarkStart w:id="10" w:name="_Toc174021559"/>
-      <w:r>
-        <w:lastRenderedPageBreak/>
+      <w:bookmarkStart w:id="10" w:name="_Toc174034066"/>
+      <w:r>
         <w:t>Nuevo registro.</w:t>
       </w:r>
       <w:bookmarkEnd w:id="10"/>
     </w:p>
     <w:p>
       <w:r>
+        <w:rPr>
+          <w:noProof/>
+          <w:lang w:val="es-CO" w:eastAsia="es-CO"/>
+        </w:rPr>
         <w:drawing>
           <wp:inline distT="0" distB="0" distL="0" distR="0" wp14:anchorId="53C6B8E6" wp14:editId="09B021D4">
             <wp:extent cx="4403706" cy="2234477"/>
@@ -4614,8 +4531,9 @@
       <w:pPr>
         <w:pStyle w:val="Ttulo1"/>
       </w:pPr>
-      <w:bookmarkStart w:id="11" w:name="_Toc174021560"/>
-      <w:r>
+      <w:bookmarkStart w:id="11" w:name="_Toc174034067"/>
+      <w:r>
+        <w:lastRenderedPageBreak/>
         <w:t>Rutas para digitalización ‘Expedientes, Conversión de archivo físico a digital’</w:t>
       </w:r>
       <w:bookmarkEnd w:id="11"/>
@@ -4675,7 +4593,7 @@
       <w:pPr>
         <w:pStyle w:val="Ttulo2"/>
       </w:pPr>
-      <w:bookmarkStart w:id="12" w:name="_Toc174021561"/>
+      <w:bookmarkStart w:id="12" w:name="_Toc174034068"/>
       <w:r>
         <w:t>Listado de registros almacenados.</w:t>
       </w:r>
@@ -4683,6 +4601,10 @@
     </w:p>
     <w:p>
       <w:r>
+        <w:rPr>
+          <w:noProof/>
+          <w:lang w:val="es-CO" w:eastAsia="es-CO"/>
+        </w:rPr>
         <w:drawing>
           <wp:inline distT="0" distB="0" distL="0" distR="0" wp14:anchorId="450E866D" wp14:editId="5947D737">
             <wp:extent cx="5400040" cy="1114425"/>
@@ -4768,15 +4690,18 @@
       <w:pPr>
         <w:pStyle w:val="Ttulo2"/>
       </w:pPr>
-      <w:bookmarkStart w:id="13" w:name="_Toc174021562"/>
-      <w:r>
-        <w:lastRenderedPageBreak/>
+      <w:bookmarkStart w:id="13" w:name="_Toc174034069"/>
+      <w:r>
         <w:t>Nuevo registro.</w:t>
       </w:r>
       <w:bookmarkEnd w:id="13"/>
     </w:p>
     <w:p>
       <w:r>
+        <w:rPr>
+          <w:noProof/>
+          <w:lang w:val="es-CO" w:eastAsia="es-CO"/>
+        </w:rPr>
         <w:drawing>
           <wp:inline distT="0" distB="0" distL="0" distR="0" wp14:anchorId="34184E18" wp14:editId="2378C4E3">
             <wp:extent cx="4403706" cy="2234477"/>
@@ -4938,7 +4863,7 @@
       <w:pPr>
         <w:pStyle w:val="Ttulo1"/>
       </w:pPr>
-      <w:bookmarkStart w:id="14" w:name="_Toc174021563"/>
+      <w:bookmarkStart w:id="14" w:name="_Toc174034070"/>
       <w:r>
         <w:t>Formas de Envió.</w:t>
       </w:r>
@@ -5018,7 +4943,7 @@
           <w:i w:val="0"/>
         </w:rPr>
       </w:pPr>
-      <w:bookmarkStart w:id="15" w:name="_Toc174021564"/>
+      <w:bookmarkStart w:id="15" w:name="_Toc174034071"/>
       <w:r>
         <w:rPr>
           <w:rStyle w:val="nfasis"/>
@@ -5047,9 +4972,8 @@
       <w:r>
         <w:rPr>
           <w:noProof/>
-          <w:lang w:val="en-US"/>
+          <w:lang w:val="es-CO" w:eastAsia="es-CO"/>
         </w:rPr>
-        <w:lastRenderedPageBreak/>
         <w:drawing>
           <wp:inline distT="0" distB="0" distL="0" distR="0" wp14:anchorId="6B260DF5" wp14:editId="2DF25383">
             <wp:extent cx="5400040" cy="2427369"/>
@@ -5150,7 +5074,7 @@
       <w:pPr>
         <w:pStyle w:val="Ttulo2"/>
       </w:pPr>
-      <w:bookmarkStart w:id="16" w:name="_Toc174021565"/>
+      <w:bookmarkStart w:id="16" w:name="_Toc174034072"/>
       <w:r>
         <w:t>Nuevo registro.</w:t>
       </w:r>
@@ -5161,7 +5085,7 @@
       <w:r>
         <w:rPr>
           <w:noProof/>
-          <w:lang w:val="en-US"/>
+          <w:lang w:val="es-CO" w:eastAsia="es-CO"/>
         </w:rPr>
         <w:drawing>
           <wp:inline distT="0" distB="0" distL="0" distR="0" wp14:anchorId="447A8475" wp14:editId="2B385B5D">
@@ -5289,7 +5213,7 @@
       <w:pPr>
         <w:pStyle w:val="Ttulo1"/>
       </w:pPr>
-      <w:bookmarkStart w:id="17" w:name="_Toc174021566"/>
+      <w:bookmarkStart w:id="17" w:name="_Toc174034073"/>
       <w:r>
         <w:t>Saludo</w:t>
       </w:r>
@@ -5353,8 +5277,9 @@
       <w:pPr>
         <w:pStyle w:val="Ttulo2"/>
       </w:pPr>
-      <w:bookmarkStart w:id="18" w:name="_Toc174021567"/>
-      <w:r>
+      <w:bookmarkStart w:id="18" w:name="_Toc174034074"/>
+      <w:r>
+        <w:lastRenderedPageBreak/>
         <w:t>Listado de registros almacenados.</w:t>
       </w:r>
       <w:bookmarkEnd w:id="18"/>
@@ -5373,9 +5298,8 @@
       <w:r>
         <w:rPr>
           <w:noProof/>
-          <w:lang w:val="en-US"/>
+          <w:lang w:val="es-CO" w:eastAsia="es-CO"/>
         </w:rPr>
-        <w:lastRenderedPageBreak/>
         <w:drawing>
           <wp:inline distT="0" distB="0" distL="0" distR="0" wp14:anchorId="2C15D6FA" wp14:editId="5CE506A4">
             <wp:extent cx="5400040" cy="1729582"/>
@@ -5485,7 +5409,7 @@
       <w:pPr>
         <w:pStyle w:val="Ttulo2"/>
       </w:pPr>
-      <w:bookmarkStart w:id="19" w:name="_Toc174021568"/>
+      <w:bookmarkStart w:id="19" w:name="_Toc174034075"/>
       <w:r>
         <w:t>Nuevo registro.</w:t>
       </w:r>
@@ -5501,7 +5425,7 @@
       <w:r>
         <w:rPr>
           <w:noProof/>
-          <w:lang w:val="en-US"/>
+          <w:lang w:val="es-CO" w:eastAsia="es-CO"/>
         </w:rPr>
         <w:drawing>
           <wp:inline distT="0" distB="0" distL="0" distR="0" wp14:anchorId="593CA8E7" wp14:editId="07289245">
@@ -5676,7 +5600,7 @@
       <w:pPr>
         <w:pStyle w:val="Ttulo1"/>
       </w:pPr>
-      <w:bookmarkStart w:id="20" w:name="_Toc174021569"/>
+      <w:bookmarkStart w:id="20" w:name="_Toc174034076"/>
       <w:r>
         <w:t>Despedida.</w:t>
       </w:r>
@@ -5729,8 +5653,9 @@
       <w:pPr>
         <w:pStyle w:val="Ttulo2"/>
       </w:pPr>
-      <w:bookmarkStart w:id="21" w:name="_Toc174021570"/>
-      <w:r>
+      <w:bookmarkStart w:id="21" w:name="_Toc174034077"/>
+      <w:r>
+        <w:lastRenderedPageBreak/>
         <w:t>Listado de registros almacenados.</w:t>
       </w:r>
       <w:bookmarkEnd w:id="21"/>
@@ -5740,9 +5665,8 @@
       <w:r>
         <w:rPr>
           <w:noProof/>
-          <w:lang w:val="en-US"/>
+          <w:lang w:val="es-CO" w:eastAsia="es-CO"/>
         </w:rPr>
-        <w:lastRenderedPageBreak/>
         <w:drawing>
           <wp:inline distT="0" distB="0" distL="0" distR="0" wp14:anchorId="3A800735" wp14:editId="5CA14130">
             <wp:extent cx="5400040" cy="1486305"/>
@@ -5843,7 +5767,7 @@
       <w:pPr>
         <w:pStyle w:val="Ttulo2"/>
       </w:pPr>
-      <w:bookmarkStart w:id="22" w:name="_Toc174021571"/>
+      <w:bookmarkStart w:id="22" w:name="_Toc174034078"/>
       <w:r>
         <w:t>Nuevo registro.</w:t>
       </w:r>
@@ -5854,7 +5778,7 @@
       <w:r>
         <w:rPr>
           <w:noProof/>
-          <w:lang w:val="en-US"/>
+          <w:lang w:val="es-CO" w:eastAsia="es-CO"/>
         </w:rPr>
         <w:drawing>
           <wp:inline distT="0" distB="0" distL="0" distR="0" wp14:anchorId="314EAC79" wp14:editId="323B7639">
@@ -6019,7 +5943,7 @@
       <w:pPr>
         <w:pStyle w:val="Ttulo1"/>
       </w:pPr>
-      <w:bookmarkStart w:id="23" w:name="_Toc174021572"/>
+      <w:bookmarkStart w:id="23" w:name="_Toc174034079"/>
       <w:r>
         <w:t>Status</w:t>
       </w:r>
@@ -6076,7 +6000,7 @@
       <w:pPr>
         <w:pStyle w:val="Ttulo2"/>
       </w:pPr>
-      <w:bookmarkStart w:id="24" w:name="_Toc174021573"/>
+      <w:bookmarkStart w:id="24" w:name="_Toc174034080"/>
       <w:r>
         <w:lastRenderedPageBreak/>
         <w:t>Listado de registros almacenados.</w:t>
@@ -6088,7 +6012,7 @@
       <w:r>
         <w:rPr>
           <w:noProof/>
-          <w:lang w:val="en-US"/>
+          <w:lang w:val="es-CO" w:eastAsia="es-CO"/>
         </w:rPr>
         <w:drawing>
           <wp:inline distT="0" distB="0" distL="0" distR="0" wp14:anchorId="2E334180" wp14:editId="7F648857">
@@ -6193,7 +6117,7 @@
       <w:pPr>
         <w:pStyle w:val="Ttulo2"/>
       </w:pPr>
-      <w:bookmarkStart w:id="25" w:name="_Toc174021574"/>
+      <w:bookmarkStart w:id="25" w:name="_Toc174034081"/>
       <w:r>
         <w:t>Nuevo registro.</w:t>
       </w:r>
@@ -6204,7 +6128,7 @@
       <w:r>
         <w:rPr>
           <w:noProof/>
-          <w:lang w:val="en-US"/>
+          <w:lang w:val="es-CO" w:eastAsia="es-CO"/>
         </w:rPr>
         <w:drawing>
           <wp:inline distT="0" distB="0" distL="0" distR="0" wp14:anchorId="4ECF5E53" wp14:editId="04628593">
@@ -6302,11 +6226,27 @@
     <w:p/>
     <w:p/>
     <w:p/>
+    <w:p/>
+    <w:p/>
+    <w:p/>
+    <w:p/>
+    <w:p/>
+    <w:p/>
+    <w:p/>
+    <w:p/>
+    <w:p/>
+    <w:p/>
+    <w:p/>
+    <w:p/>
+    <w:p/>
+    <w:p/>
+    <w:p/>
+    <w:p/>
     <w:p>
       <w:pPr>
         <w:pStyle w:val="Ttulo1"/>
       </w:pPr>
-      <w:bookmarkStart w:id="26" w:name="_Toc174021575"/>
+      <w:bookmarkStart w:id="26" w:name="_Toc174034082"/>
       <w:r>
         <w:t>Otras Configuraciones.</w:t>
       </w:r>
@@ -6345,11 +6285,7 @@
         <w:t>parametrización de</w:t>
       </w:r>
       <w:r>
-        <w:t xml:space="preserve"> la información orgánica de su entidad, definir los tipos de radicados para las comunicaciones enviadas, recibidas e internas, </w:t>
-      </w:r>
-      <w:r>
-        <w:lastRenderedPageBreak/>
-        <w:t>definir la configuración para la impresión de las planillas de las comunicaciones enviadas, recibidas e internas</w:t>
+        <w:t xml:space="preserve"> la información orgánica de su entidad, definir los tipos de radicados para las comunicaciones enviadas, recibidas e internas, definir la configuración para la impresión de las planillas de las comunicaciones enviadas, recibidas e internas</w:t>
       </w:r>
       <w:r>
         <w:t xml:space="preserve">, la forma en la cual se imprime el rotulo de las comunicaciones y definir si </w:t>
@@ -6378,7 +6314,7 @@
       <w:r>
         <w:rPr>
           <w:noProof/>
-          <w:lang w:val="en-US"/>
+          <w:lang w:val="es-CO" w:eastAsia="es-CO"/>
         </w:rPr>
         <w:drawing>
           <wp:inline distT="0" distB="0" distL="0" distR="0" wp14:anchorId="08FB9B53">
@@ -6446,6 +6382,7 @@
       </w:pPr>
       <w:proofErr w:type="spellStart"/>
       <w:r>
+        <w:lastRenderedPageBreak/>
         <w:t>Nit</w:t>
       </w:r>
       <w:proofErr w:type="spellEnd"/>
@@ -6694,7 +6631,7 @@
 </file>
 
 <file path=word/endnotes.xml><?xml version="1.0" encoding="utf-8"?>
-<w:endnotes xmlns:wpc="http://schemas.microsoft.com/office/word/2010/wordprocessingCanvas" xmlns:cx="http://schemas.microsoft.com/office/drawing/2014/chartex" xmlns:mc="http://schemas.openxmlformats.org/markup-compatibility/2006" xmlns:o="urn:schemas-microsoft-com:office:office" xmlns:r="http://schemas.openxmlformats.org/officeDocument/2006/relationships" xmlns:m="http://schemas.openxmlformats.org/officeDocument/2006/math" xmlns:v="urn:schemas-microsoft-com:vml" xmlns:wp14="http://schemas.microsoft.com/office/word/2010/wordprocessingDrawing" xmlns:wp="http://schemas.openxmlformats.org/drawingml/2006/wordprocessingDrawing" xmlns:w10="urn:schemas-microsoft-com:office:word" xmlns:w="http://schemas.openxmlformats.org/wordprocessingml/2006/main" xmlns:w14="http://schemas.microsoft.com/office/word/2010/wordml" xmlns:w15="http://schemas.microsoft.com/office/word/2012/wordml" xmlns:w16se="http://schemas.microsoft.com/office/word/2015/wordml/symex" xmlns:wpg="http://schemas.microsoft.com/office/word/2010/wordprocessingGroup" xmlns:wpi="http://schemas.microsoft.com/office/word/2010/wordprocessingInk" xmlns:wne="http://schemas.microsoft.com/office/word/2006/wordml" xmlns:wps="http://schemas.microsoft.com/office/word/2010/wordprocessingShape" mc:Ignorable="w14 w15 w16se wp14">
+<w:endnotes xmlns:wpc="http://schemas.microsoft.com/office/word/2010/wordprocessingCanvas" xmlns:cx="http://schemas.microsoft.com/office/drawing/2014/chartex" xmlns:cx1="http://schemas.microsoft.com/office/drawing/2015/9/8/chartex" xmlns:mc="http://schemas.openxmlformats.org/markup-compatibility/2006" xmlns:o="urn:schemas-microsoft-com:office:office" xmlns:r="http://schemas.openxmlformats.org/officeDocument/2006/relationships" xmlns:m="http://schemas.openxmlformats.org/officeDocument/2006/math" xmlns:v="urn:schemas-microsoft-com:vml" xmlns:wp14="http://schemas.microsoft.com/office/word/2010/wordprocessingDrawing" xmlns:wp="http://schemas.openxmlformats.org/drawingml/2006/wordprocessingDrawing" xmlns:w10="urn:schemas-microsoft-com:office:word" xmlns:w="http://schemas.openxmlformats.org/wordprocessingml/2006/main" xmlns:w14="http://schemas.microsoft.com/office/word/2010/wordml" xmlns:w15="http://schemas.microsoft.com/office/word/2012/wordml" xmlns:w16se="http://schemas.microsoft.com/office/word/2015/wordml/symex" xmlns:wpg="http://schemas.microsoft.com/office/word/2010/wordprocessingGroup" xmlns:wpi="http://schemas.microsoft.com/office/word/2010/wordprocessingInk" xmlns:wne="http://schemas.microsoft.com/office/word/2006/wordml" xmlns:wps="http://schemas.microsoft.com/office/word/2010/wordprocessingShape" mc:Ignorable="w14 w15 w16se wp14">
   <w:endnote w:type="separator" w:id="-1">
     <w:p>
       <w:pPr>
@@ -6719,7 +6656,7 @@
 </file>
 
 <file path=word/footer1.xml><?xml version="1.0" encoding="utf-8"?>
-<w:ftr xmlns:wpc="http://schemas.microsoft.com/office/word/2010/wordprocessingCanvas" xmlns:cx="http://schemas.microsoft.com/office/drawing/2014/chartex" xmlns:mc="http://schemas.openxmlformats.org/markup-compatibility/2006" xmlns:o="urn:schemas-microsoft-com:office:office" xmlns:r="http://schemas.openxmlformats.org/officeDocument/2006/relationships" xmlns:m="http://schemas.openxmlformats.org/officeDocument/2006/math" xmlns:v="urn:schemas-microsoft-com:vml" xmlns:wp14="http://schemas.microsoft.com/office/word/2010/wordprocessingDrawing" xmlns:wp="http://schemas.openxmlformats.org/drawingml/2006/wordprocessingDrawing" xmlns:w10="urn:schemas-microsoft-com:office:word" xmlns:w="http://schemas.openxmlformats.org/wordprocessingml/2006/main" xmlns:w14="http://schemas.microsoft.com/office/word/2010/wordml" xmlns:w15="http://schemas.microsoft.com/office/word/2012/wordml" xmlns:w16se="http://schemas.microsoft.com/office/word/2015/wordml/symex" xmlns:wpg="http://schemas.microsoft.com/office/word/2010/wordprocessingGroup" xmlns:wpi="http://schemas.microsoft.com/office/word/2010/wordprocessingInk" xmlns:wne="http://schemas.microsoft.com/office/word/2006/wordml" xmlns:wps="http://schemas.microsoft.com/office/word/2010/wordprocessingShape" mc:Ignorable="w14 w15 w16se wp14">
+<w:ftr xmlns:wpc="http://schemas.microsoft.com/office/word/2010/wordprocessingCanvas" xmlns:cx="http://schemas.microsoft.com/office/drawing/2014/chartex" xmlns:cx1="http://schemas.microsoft.com/office/drawing/2015/9/8/chartex" xmlns:mc="http://schemas.openxmlformats.org/markup-compatibility/2006" xmlns:o="urn:schemas-microsoft-com:office:office" xmlns:r="http://schemas.openxmlformats.org/officeDocument/2006/relationships" xmlns:m="http://schemas.openxmlformats.org/officeDocument/2006/math" xmlns:v="urn:schemas-microsoft-com:vml" xmlns:wp14="http://schemas.microsoft.com/office/word/2010/wordprocessingDrawing" xmlns:wp="http://schemas.openxmlformats.org/drawingml/2006/wordprocessingDrawing" xmlns:w10="urn:schemas-microsoft-com:office:word" xmlns:w="http://schemas.openxmlformats.org/wordprocessingml/2006/main" xmlns:w14="http://schemas.microsoft.com/office/word/2010/wordml" xmlns:w15="http://schemas.microsoft.com/office/word/2012/wordml" xmlns:w16se="http://schemas.microsoft.com/office/word/2015/wordml/symex" xmlns:wpg="http://schemas.microsoft.com/office/word/2010/wordprocessingGroup" xmlns:wpi="http://schemas.microsoft.com/office/word/2010/wordprocessingInk" xmlns:wne="http://schemas.microsoft.com/office/word/2006/wordml" xmlns:wps="http://schemas.microsoft.com/office/word/2010/wordprocessingShape" mc:Ignorable="w14 w15 w16se wp14">
   <w:p>
     <w:pPr>
       <w:pStyle w:val="Piedepgina"/>
@@ -6741,7 +6678,7 @@
 </file>
 
 <file path=word/footnotes.xml><?xml version="1.0" encoding="utf-8"?>
-<w:footnotes xmlns:wpc="http://schemas.microsoft.com/office/word/2010/wordprocessingCanvas" xmlns:cx="http://schemas.microsoft.com/office/drawing/2014/chartex" xmlns:mc="http://schemas.openxmlformats.org/markup-compatibility/2006" xmlns:o="urn:schemas-microsoft-com:office:office" xmlns:r="http://schemas.openxmlformats.org/officeDocument/2006/relationships" xmlns:m="http://schemas.openxmlformats.org/officeDocument/2006/math" xmlns:v="urn:schemas-microsoft-com:vml" xmlns:wp14="http://schemas.microsoft.com/office/word/2010/wordprocessingDrawing" xmlns:wp="http://schemas.openxmlformats.org/drawingml/2006/wordprocessingDrawing" xmlns:w10="urn:schemas-microsoft-com:office:word" xmlns:w="http://schemas.openxmlformats.org/wordprocessingml/2006/main" xmlns:w14="http://schemas.microsoft.com/office/word/2010/wordml" xmlns:w15="http://schemas.microsoft.com/office/word/2012/wordml" xmlns:w16se="http://schemas.microsoft.com/office/word/2015/wordml/symex" xmlns:wpg="http://schemas.microsoft.com/office/word/2010/wordprocessingGroup" xmlns:wpi="http://schemas.microsoft.com/office/word/2010/wordprocessingInk" xmlns:wne="http://schemas.microsoft.com/office/word/2006/wordml" xmlns:wps="http://schemas.microsoft.com/office/word/2010/wordprocessingShape" mc:Ignorable="w14 w15 w16se wp14">
+<w:footnotes xmlns:wpc="http://schemas.microsoft.com/office/word/2010/wordprocessingCanvas" xmlns:cx="http://schemas.microsoft.com/office/drawing/2014/chartex" xmlns:cx1="http://schemas.microsoft.com/office/drawing/2015/9/8/chartex" xmlns:mc="http://schemas.openxmlformats.org/markup-compatibility/2006" xmlns:o="urn:schemas-microsoft-com:office:office" xmlns:r="http://schemas.openxmlformats.org/officeDocument/2006/relationships" xmlns:m="http://schemas.openxmlformats.org/officeDocument/2006/math" xmlns:v="urn:schemas-microsoft-com:vml" xmlns:wp14="http://schemas.microsoft.com/office/word/2010/wordprocessingDrawing" xmlns:wp="http://schemas.openxmlformats.org/drawingml/2006/wordprocessingDrawing" xmlns:w10="urn:schemas-microsoft-com:office:word" xmlns:w="http://schemas.openxmlformats.org/wordprocessingml/2006/main" xmlns:w14="http://schemas.microsoft.com/office/word/2010/wordml" xmlns:w15="http://schemas.microsoft.com/office/word/2012/wordml" xmlns:w16se="http://schemas.microsoft.com/office/word/2015/wordml/symex" xmlns:wpg="http://schemas.microsoft.com/office/word/2010/wordprocessingGroup" xmlns:wpi="http://schemas.microsoft.com/office/word/2010/wordprocessingInk" xmlns:wne="http://schemas.microsoft.com/office/word/2006/wordml" xmlns:wps="http://schemas.microsoft.com/office/word/2010/wordprocessingShape" mc:Ignorable="w14 w15 w16se wp14">
   <w:footnote w:type="separator" w:id="-1">
     <w:p>
       <w:pPr>
@@ -6766,7 +6703,7 @@
 </file>
 
 <file path=word/header1.xml><?xml version="1.0" encoding="utf-8"?>
-<w:hdr xmlns:wpc="http://schemas.microsoft.com/office/word/2010/wordprocessingCanvas" xmlns:cx="http://schemas.microsoft.com/office/drawing/2014/chartex" xmlns:mc="http://schemas.openxmlformats.org/markup-compatibility/2006" xmlns:o="urn:schemas-microsoft-com:office:office" xmlns:r="http://schemas.openxmlformats.org/officeDocument/2006/relationships" xmlns:m="http://schemas.openxmlformats.org/officeDocument/2006/math" xmlns:v="urn:schemas-microsoft-com:vml" xmlns:wp14="http://schemas.microsoft.com/office/word/2010/wordprocessingDrawing" xmlns:wp="http://schemas.openxmlformats.org/drawingml/2006/wordprocessingDrawing" xmlns:w10="urn:schemas-microsoft-com:office:word" xmlns:w="http://schemas.openxmlformats.org/wordprocessingml/2006/main" xmlns:w14="http://schemas.microsoft.com/office/word/2010/wordml" xmlns:w15="http://schemas.microsoft.com/office/word/2012/wordml" xmlns:w16se="http://schemas.microsoft.com/office/word/2015/wordml/symex" xmlns:wpg="http://schemas.microsoft.com/office/word/2010/wordprocessingGroup" xmlns:wpi="http://schemas.microsoft.com/office/word/2010/wordprocessingInk" xmlns:wne="http://schemas.microsoft.com/office/word/2006/wordml" xmlns:wps="http://schemas.microsoft.com/office/word/2010/wordprocessingShape" mc:Ignorable="w14 w15 w16se wp14">
+<w:hdr xmlns:wpc="http://schemas.microsoft.com/office/word/2010/wordprocessingCanvas" xmlns:cx="http://schemas.microsoft.com/office/drawing/2014/chartex" xmlns:cx1="http://schemas.microsoft.com/office/drawing/2015/9/8/chartex" xmlns:mc="http://schemas.openxmlformats.org/markup-compatibility/2006" xmlns:o="urn:schemas-microsoft-com:office:office" xmlns:r="http://schemas.openxmlformats.org/officeDocument/2006/relationships" xmlns:m="http://schemas.openxmlformats.org/officeDocument/2006/math" xmlns:v="urn:schemas-microsoft-com:vml" xmlns:wp14="http://schemas.microsoft.com/office/word/2010/wordprocessingDrawing" xmlns:wp="http://schemas.openxmlformats.org/drawingml/2006/wordprocessingDrawing" xmlns:w10="urn:schemas-microsoft-com:office:word" xmlns:w="http://schemas.openxmlformats.org/wordprocessingml/2006/main" xmlns:w14="http://schemas.microsoft.com/office/word/2010/wordml" xmlns:w15="http://schemas.microsoft.com/office/word/2012/wordml" xmlns:w16se="http://schemas.microsoft.com/office/word/2015/wordml/symex" xmlns:wpg="http://schemas.microsoft.com/office/word/2010/wordprocessingGroup" xmlns:wpi="http://schemas.microsoft.com/office/word/2010/wordprocessingInk" xmlns:wne="http://schemas.microsoft.com/office/word/2006/wordml" xmlns:wps="http://schemas.microsoft.com/office/word/2010/wordprocessingShape" mc:Ignorable="w14 w15 w16se wp14">
   <w:p>
     <w:pPr>
       <w:tabs>
@@ -6785,7 +6722,7 @@
         <w:color w:val="1F4E79" w:themeColor="accent1" w:themeShade="80"/>
         <w:sz w:val="32"/>
         <w:szCs w:val="32"/>
-        <w:lang w:val="en-US"/>
+        <w:lang w:val="es-CO" w:eastAsia="es-CO"/>
       </w:rPr>
       <w:drawing>
         <wp:anchor distT="0" distB="0" distL="114300" distR="114300" simplePos="0" relativeHeight="251658240" behindDoc="0" locked="0" layoutInCell="1" allowOverlap="1" wp14:anchorId="1FD7A72B" wp14:editId="3F6DE31B">
@@ -6898,7 +6835,7 @@
 </file>
 
 <file path=word/numbering.xml><?xml version="1.0" encoding="utf-8"?>
-<w:numbering xmlns:wpc="http://schemas.microsoft.com/office/word/2010/wordprocessingCanvas" xmlns:cx="http://schemas.microsoft.com/office/drawing/2014/chartex" xmlns:mc="http://schemas.openxmlformats.org/markup-compatibility/2006" xmlns:o="urn:schemas-microsoft-com:office:office" xmlns:r="http://schemas.openxmlformats.org/officeDocument/2006/relationships" xmlns:m="http://schemas.openxmlformats.org/officeDocument/2006/math" xmlns:v="urn:schemas-microsoft-com:vml" xmlns:wp14="http://schemas.microsoft.com/office/word/2010/wordprocessingDrawing" xmlns:wp="http://schemas.openxmlformats.org/drawingml/2006/wordprocessingDrawing" xmlns:w10="urn:schemas-microsoft-com:office:word" xmlns:w="http://schemas.openxmlformats.org/wordprocessingml/2006/main" xmlns:w14="http://schemas.microsoft.com/office/word/2010/wordml" xmlns:w15="http://schemas.microsoft.com/office/word/2012/wordml" xmlns:w16se="http://schemas.microsoft.com/office/word/2015/wordml/symex" xmlns:wpg="http://schemas.microsoft.com/office/word/2010/wordprocessingGroup" xmlns:wpi="http://schemas.microsoft.com/office/word/2010/wordprocessingInk" xmlns:wne="http://schemas.microsoft.com/office/word/2006/wordml" xmlns:wps="http://schemas.microsoft.com/office/word/2010/wordprocessingShape" mc:Ignorable="w14 w15 w16se wp14">
+<w:numbering xmlns:wpc="http://schemas.microsoft.com/office/word/2010/wordprocessingCanvas" xmlns:cx="http://schemas.microsoft.com/office/drawing/2014/chartex" xmlns:cx1="http://schemas.microsoft.com/office/drawing/2015/9/8/chartex" xmlns:mc="http://schemas.openxmlformats.org/markup-compatibility/2006" xmlns:o="urn:schemas-microsoft-com:office:office" xmlns:r="http://schemas.openxmlformats.org/officeDocument/2006/relationships" xmlns:m="http://schemas.openxmlformats.org/officeDocument/2006/math" xmlns:v="urn:schemas-microsoft-com:vml" xmlns:wp14="http://schemas.microsoft.com/office/word/2010/wordprocessingDrawing" xmlns:wp="http://schemas.openxmlformats.org/drawingml/2006/wordprocessingDrawing" xmlns:w10="urn:schemas-microsoft-com:office:word" xmlns:w="http://schemas.openxmlformats.org/wordprocessingml/2006/main" xmlns:w14="http://schemas.microsoft.com/office/word/2010/wordml" xmlns:w15="http://schemas.microsoft.com/office/word/2012/wordml" xmlns:w16se="http://schemas.microsoft.com/office/word/2015/wordml/symex" xmlns:wpg="http://schemas.microsoft.com/office/word/2010/wordprocessingGroup" xmlns:wpi="http://schemas.microsoft.com/office/word/2010/wordprocessingInk" xmlns:wne="http://schemas.microsoft.com/office/word/2006/wordml" xmlns:wps="http://schemas.microsoft.com/office/word/2010/wordprocessingShape" mc:Ignorable="w14 w15 w16se wp14">
   <w:abstractNum w:abstractNumId="0" w15:restartNumberingAfterBreak="0">
     <w:nsid w:val="0085265B"/>
     <w:multiLevelType w:val="multilevel"/>
@@ -11970,7 +11907,7 @@
 </file>
 
 <file path=customXml/itemProps2.xml><?xml version="1.0" encoding="utf-8"?>
-<ds:datastoreItem xmlns:ds="http://schemas.openxmlformats.org/officeDocument/2006/customXml" ds:itemID="{EC72F608-531A-4021-A8A3-A46CCB921FF4}">
+<ds:datastoreItem xmlns:ds="http://schemas.openxmlformats.org/officeDocument/2006/customXml" ds:itemID="{DDA5B599-2D7C-4137-B621-DE381E44A779}">
   <ds:schemaRefs>
     <ds:schemaRef ds:uri="http://schemas.openxmlformats.org/officeDocument/2006/bibliography"/>
   </ds:schemaRefs>

</xml_diff>